<commit_message>
Restructuring and improvements for unseen dataset loading
</commit_message>
<xml_diff>
--- a/Final Report.docx
+++ b/Final Report.docx
@@ -498,42 +498,8 @@
                     <w:szCs w:val="28"/>
                     <w:lang w:val="en-GB"/>
                   </w:rPr>
-                  <w:t xml:space="preserve">Professor </w:t>
+                  <w:t>Professor Athanassios Manikas</w:t>
                 </w:r>
-                <w:proofErr w:type="spellStart"/>
-                <w:r>
-                  <w:rPr>
-                    <w:b/>
-                    <w:bCs/>
-                    <w:sz w:val="28"/>
-                    <w:szCs w:val="28"/>
-                    <w:lang w:val="en-GB"/>
-                  </w:rPr>
-                  <w:t>Athanassios</w:t>
-                </w:r>
-                <w:proofErr w:type="spellEnd"/>
-                <w:r>
-                  <w:rPr>
-                    <w:b/>
-                    <w:bCs/>
-                    <w:sz w:val="28"/>
-                    <w:szCs w:val="28"/>
-                    <w:lang w:val="en-GB"/>
-                  </w:rPr>
-                  <w:t xml:space="preserve"> </w:t>
-                </w:r>
-                <w:proofErr w:type="spellStart"/>
-                <w:r>
-                  <w:rPr>
-                    <w:b/>
-                    <w:bCs/>
-                    <w:sz w:val="28"/>
-                    <w:szCs w:val="28"/>
-                    <w:lang w:val="en-GB"/>
-                  </w:rPr>
-                  <w:t>Manikas</w:t>
-                </w:r>
-                <w:proofErr w:type="spellEnd"/>
               </w:p>
             </w:tc>
           </w:tr>
@@ -4263,10 +4229,7 @@
         <w:t xml:space="preserve">key aim for the classifier </w:t>
       </w:r>
       <w:r>
-        <w:t>is</w:t>
-      </w:r>
-      <w:r>
-        <w:t xml:space="preserve"> </w:t>
+        <w:t xml:space="preserve">is </w:t>
       </w:r>
       <w:r>
         <w:t>to</w:t>
@@ -4322,7 +4285,10 @@
         <w:t xml:space="preserve"> machine learning</w:t>
       </w:r>
       <w:r>
-        <w:t xml:space="preserve"> methods applied</w:t>
+        <w:t xml:space="preserve"> methods </w:t>
+      </w:r>
+      <w:r>
+        <w:t>studied</w:t>
       </w:r>
       <w:r>
         <w:t xml:space="preserve">, </w:t>
@@ -4569,6 +4535,23 @@
           <w:color w:val="FF0000"/>
         </w:rPr>
         <w:t xml:space="preserve"> figures.</w:t>
+      </w:r>
+    </w:p>
+    <w:p>
+      <w:pPr>
+        <w:rPr>
+          <w:i/>
+          <w:iCs/>
+          <w:color w:val="FF0000"/>
+        </w:rPr>
+      </w:pPr>
+      <w:r>
+        <w:rPr>
+          <w:i/>
+          <w:iCs/>
+          <w:color w:val="FF0000"/>
+        </w:rPr>
+        <w:t>TODO: For the other sections, explain why I didn’t try to take them forward for the project.</w:t>
       </w:r>
     </w:p>
     <w:p>
@@ -8606,16 +8589,7 @@
           <w:sz w:val="22"/>
           <w:szCs w:val="22"/>
         </w:rPr>
-        <w:t xml:space="preserve">: Auto-regressive filter equation with coefficients </w:t>
-      </w:r>
-      <w:proofErr w:type="spellStart"/>
-      <w:r>
-        <w:rPr>
-          <w:color w:val="auto"/>
-          <w:sz w:val="22"/>
-          <w:szCs w:val="22"/>
-        </w:rPr>
-        <w:t>a</w:t>
+        <w:t>: Auto-regressive filter equation with coefficients a</w:t>
       </w:r>
       <w:r>
         <w:rPr>
@@ -8626,7 +8600,6 @@
         </w:rPr>
         <w:t>k</w:t>
       </w:r>
-      <w:proofErr w:type="spellEnd"/>
       <w:r>
         <w:rPr>
           <w:color w:val="auto"/>
@@ -9186,23 +9159,7 @@
           <w:i/>
           <w:iCs/>
         </w:rPr>
-        <w:t>Batch Normalisation, Residual Connections (</w:t>
-      </w:r>
-      <w:proofErr w:type="spellStart"/>
-      <w:r>
-        <w:rPr>
-          <w:i/>
-          <w:iCs/>
-        </w:rPr>
-        <w:t>ResNet</w:t>
-      </w:r>
-      <w:proofErr w:type="spellEnd"/>
-      <w:r>
-        <w:rPr>
-          <w:i/>
-          <w:iCs/>
-        </w:rPr>
-        <w:t>). Include relevant equations and figures.</w:t>
+        <w:t>Batch Normalisation, Residual Connections (ResNet). Include relevant equations and figures.</w:t>
       </w:r>
     </w:p>
     <w:p>
@@ -9310,7 +9267,56 @@
           <w:i/>
           <w:iCs/>
         </w:rPr>
-        <w:t>Shorten the sections which don’t concern Neural Networks, as we won’t be applying these.</w:t>
+        <w:t>Keep</w:t>
+      </w:r>
+      <w:r>
+        <w:rPr>
+          <w:i/>
+          <w:iCs/>
+        </w:rPr>
+        <w:t xml:space="preserve"> the sections which don’t concern Neural Networks</w:t>
+      </w:r>
+      <w:r>
+        <w:rPr>
+          <w:i/>
+          <w:iCs/>
+        </w:rPr>
+        <w:t xml:space="preserve"> as studied background material</w:t>
+      </w:r>
+      <w:r>
+        <w:rPr>
+          <w:i/>
+          <w:iCs/>
+        </w:rPr>
+        <w:t xml:space="preserve">, </w:t>
+      </w:r>
+      <w:r>
+        <w:rPr>
+          <w:i/>
+          <w:iCs/>
+        </w:rPr>
+        <w:t>but mention why I didn’t decide to try to</w:t>
+      </w:r>
+      <w:r>
+        <w:rPr>
+          <w:i/>
+          <w:iCs/>
+        </w:rPr>
+        <w:t xml:space="preserve"> </w:t>
+      </w:r>
+      <w:r>
+        <w:rPr>
+          <w:i/>
+          <w:iCs/>
+        </w:rPr>
+        <w:t>take these forward these</w:t>
+      </w:r>
+      <w:r>
+        <w:rPr>
+          <w:i/>
+          <w:iCs/>
+        </w:rPr>
+        <w:t>.</w:t>
       </w:r>
     </w:p>
     <w:p>
@@ -13348,25 +13354,7 @@
           <w:iCs/>
           <w:color w:val="FF0000"/>
         </w:rPr>
-        <w:t xml:space="preserve">TODO: Detail which datasets will actually be used in the project: MAPS, </w:t>
-      </w:r>
-      <w:proofErr w:type="spellStart"/>
-      <w:r>
-        <w:rPr>
-          <w:i/>
-          <w:iCs/>
-          <w:color w:val="FF0000"/>
-        </w:rPr>
-        <w:t>BiVib</w:t>
-      </w:r>
-      <w:proofErr w:type="spellEnd"/>
-      <w:r>
-        <w:rPr>
-          <w:i/>
-          <w:iCs/>
-          <w:color w:val="FF0000"/>
-        </w:rPr>
-        <w:t xml:space="preserve">. </w:t>
+        <w:t xml:space="preserve">TODO: Detail which datasets will actually be used in the project: MAPS, BiVib. </w:t>
       </w:r>
     </w:p>
     <w:p>
@@ -14120,21 +14108,12 @@
                 <w:szCs w:val="20"/>
               </w:rPr>
             </w:pPr>
-            <w:proofErr w:type="spellStart"/>
             <w:r>
               <w:rPr>
                 <w:sz w:val="20"/>
                 <w:szCs w:val="20"/>
               </w:rPr>
-              <w:t>Eerola</w:t>
-            </w:r>
-            <w:proofErr w:type="spellEnd"/>
-            <w:r>
-              <w:rPr>
-                <w:sz w:val="20"/>
-                <w:szCs w:val="20"/>
-              </w:rPr>
-              <w:t xml:space="preserve"> et al.</w:t>
+              <w:t>Eerola et al.</w:t>
             </w:r>
             <w:sdt>
               <w:sdtPr>
@@ -14370,7 +14349,6 @@
               </w:rPr>
               <w:t xml:space="preserve">G. </w:t>
             </w:r>
-            <w:proofErr w:type="spellStart"/>
             <w:r>
               <w:rPr>
                 <w:sz w:val="20"/>
@@ -14378,7 +14356,6 @@
               </w:rPr>
               <w:t>Sandell</w:t>
             </w:r>
-            <w:proofErr w:type="spellEnd"/>
             <w:sdt>
               <w:sdtPr>
                 <w:rPr>
@@ -15090,17 +15067,8 @@
                 <w:sz w:val="20"/>
                 <w:szCs w:val="20"/>
               </w:rPr>
-              <w:t xml:space="preserve">Telecom </w:t>
-            </w:r>
-            <w:proofErr w:type="spellStart"/>
-            <w:r>
-              <w:rPr>
-                <w:sz w:val="20"/>
-                <w:szCs w:val="20"/>
-              </w:rPr>
-              <w:t>ParisTech</w:t>
-            </w:r>
-            <w:proofErr w:type="spellEnd"/>
+              <w:t>Telecom ParisTech</w:t>
+            </w:r>
             <w:sdt>
               <w:sdtPr>
                 <w:rPr>
@@ -15891,7 +15859,6 @@
                 <w:szCs w:val="20"/>
               </w:rPr>
             </w:pPr>
-            <w:proofErr w:type="spellStart"/>
             <w:r>
               <w:rPr>
                 <w:i/>
@@ -15901,7 +15868,6 @@
               </w:rPr>
               <w:t>BiVib</w:t>
             </w:r>
-            <w:proofErr w:type="spellEnd"/>
           </w:p>
         </w:tc>
         <w:tc>
@@ -15915,21 +15881,12 @@
                 <w:szCs w:val="20"/>
               </w:rPr>
             </w:pPr>
-            <w:proofErr w:type="spellStart"/>
             <w:r>
               <w:rPr>
                 <w:sz w:val="20"/>
                 <w:szCs w:val="20"/>
               </w:rPr>
-              <w:t>Papetti</w:t>
-            </w:r>
-            <w:proofErr w:type="spellEnd"/>
-            <w:r>
-              <w:rPr>
-                <w:sz w:val="20"/>
-                <w:szCs w:val="20"/>
-              </w:rPr>
-              <w:t xml:space="preserve"> et al.</w:t>
+              <w:t>Papetti et al.</w:t>
             </w:r>
             <w:sdt>
               <w:sdtPr>
@@ -16191,17 +16148,8 @@
                 <w:sz w:val="20"/>
                 <w:szCs w:val="20"/>
               </w:rPr>
-              <w:t xml:space="preserve"> </w:t>
-            </w:r>
-            <w:proofErr w:type="spellStart"/>
-            <w:r>
-              <w:rPr>
-                <w:sz w:val="20"/>
-                <w:szCs w:val="20"/>
-              </w:rPr>
-              <w:t>Beici</w:t>
-            </w:r>
-            <w:proofErr w:type="spellEnd"/>
+              <w:t xml:space="preserve"> Beici</w:t>
+            </w:r>
             <w:sdt>
               <w:sdtPr>
                 <w:rPr>
@@ -16444,7 +16392,6 @@
                 <w:szCs w:val="20"/>
               </w:rPr>
             </w:pPr>
-            <w:proofErr w:type="spellStart"/>
             <w:r>
               <w:rPr>
                 <w:i/>
@@ -16455,7 +16402,6 @@
               <w:lastRenderedPageBreak/>
               <w:t>Pianobook</w:t>
             </w:r>
-            <w:proofErr w:type="spellEnd"/>
           </w:p>
         </w:tc>
         <w:tc>
@@ -16622,25 +16568,7 @@
                 <w:szCs w:val="20"/>
                 <w:lang w:val="fr-FR"/>
               </w:rPr>
-              <w:t>Articulation (</w:t>
-            </w:r>
-            <w:proofErr w:type="spellStart"/>
-            <w:r>
-              <w:rPr>
-                <w:sz w:val="20"/>
-                <w:szCs w:val="20"/>
-                <w:lang w:val="fr-FR"/>
-              </w:rPr>
-              <w:t>pedals</w:t>
-            </w:r>
-            <w:proofErr w:type="spellEnd"/>
-            <w:r>
-              <w:rPr>
-                <w:sz w:val="20"/>
-                <w:szCs w:val="20"/>
-                <w:lang w:val="fr-FR"/>
-              </w:rPr>
-              <w:t>)</w:t>
+              <w:t>Articulation (pedals)</w:t>
             </w:r>
           </w:p>
           <w:p>
@@ -17087,39 +17015,7 @@
           <w:i/>
           <w:iCs/>
         </w:rPr>
-        <w:t xml:space="preserve">Number of </w:t>
-      </w:r>
-      <w:proofErr w:type="spellStart"/>
-      <w:r>
-        <w:rPr>
-          <w:i/>
-          <w:iCs/>
-        </w:rPr>
-        <w:t>mel</w:t>
-      </w:r>
-      <w:proofErr w:type="spellEnd"/>
-      <w:r>
-        <w:rPr>
-          <w:i/>
-          <w:iCs/>
-        </w:rPr>
-        <w:t xml:space="preserve"> filters in the </w:t>
-      </w:r>
-      <w:proofErr w:type="spellStart"/>
-      <w:r>
-        <w:rPr>
-          <w:i/>
-          <w:iCs/>
-        </w:rPr>
-        <w:t>filterbank</w:t>
-      </w:r>
-      <w:proofErr w:type="spellEnd"/>
-      <w:r>
-        <w:rPr>
-          <w:i/>
-          <w:iCs/>
-        </w:rPr>
-        <w:t xml:space="preserve"> (frequency resolution)</w:t>
+        <w:t>Number of mel filters in the filterbank (frequency resolution)</w:t>
       </w:r>
     </w:p>
     <w:p>
@@ -17203,23 +17099,7 @@
           <w:i/>
           <w:iCs/>
         </w:rPr>
-        <w:t xml:space="preserve">Add plots of the </w:t>
-      </w:r>
-      <w:proofErr w:type="spellStart"/>
-      <w:r>
-        <w:rPr>
-          <w:i/>
-          <w:iCs/>
-        </w:rPr>
-        <w:t>filterbank</w:t>
-      </w:r>
-      <w:proofErr w:type="spellEnd"/>
-      <w:r>
-        <w:rPr>
-          <w:i/>
-          <w:iCs/>
-        </w:rPr>
-        <w:t xml:space="preserve"> frequency response and the mapping from STFT frequency to Mel frequency.</w:t>
+        <w:t>Add plots of the filterbank frequency response and the mapping from STFT frequency to Mel frequency.</w:t>
       </w:r>
     </w:p>
     <w:p>
@@ -18059,21 +17939,12 @@
           <w:iCs/>
         </w:rPr>
       </w:pPr>
-      <w:proofErr w:type="spellStart"/>
-      <w:r>
-        <w:rPr>
-          <w:i/>
-          <w:iCs/>
-        </w:rPr>
-        <w:t>BatchNorm</w:t>
-      </w:r>
-      <w:proofErr w:type="spellEnd"/>
-      <w:r>
-        <w:rPr>
-          <w:i/>
-          <w:iCs/>
-        </w:rPr>
-        <w:t xml:space="preserve"> layers</w:t>
+      <w:r>
+        <w:rPr>
+          <w:i/>
+          <w:iCs/>
+        </w:rPr>
+        <w:t>BatchNorm layers</w:t>
       </w:r>
       <w:r>
         <w:rPr>
@@ -18572,13 +18443,8 @@
         <w:jc w:val="both"/>
       </w:pPr>
       <w:r>
-        <w:t xml:space="preserve">The </w:t>
-      </w:r>
-      <w:proofErr w:type="spellStart"/>
-      <w:r>
-        <w:t>Librosa</w:t>
-      </w:r>
-      <w:proofErr w:type="spellEnd"/>
+        <w:t>The Librosa</w:t>
+      </w:r>
       <w:sdt>
         <w:sdtPr>
           <w:id w:val="1998910733"/>
@@ -18722,23 +18588,7 @@
         <w:jc w:val="both"/>
       </w:pPr>
       <w:r>
-        <w:t xml:space="preserve">Pandas </w:t>
-      </w:r>
-      <w:proofErr w:type="spellStart"/>
-      <w:r>
-        <w:t>dataframes</w:t>
-      </w:r>
-      <w:proofErr w:type="spellEnd"/>
-      <w:r>
-        <w:t xml:space="preserve"> to handle the </w:t>
-      </w:r>
-      <w:proofErr w:type="spellStart"/>
-      <w:r>
-        <w:t>datset</w:t>
-      </w:r>
-      <w:proofErr w:type="spellEnd"/>
-      <w:r>
-        <w:t xml:space="preserve"> storage and operations.</w:t>
+        <w:t>Pandas dataframes to handle the datset storage and operations.</w:t>
       </w:r>
     </w:p>
     <w:p>
@@ -18988,23 +18838,13 @@
           <w:lang w:val="en-US"/>
         </w:rPr>
       </w:pPr>
-      <w:proofErr w:type="spellStart"/>
       <w:r>
         <w:rPr>
           <w:i/>
           <w:iCs/>
           <w:lang w:val="en-US"/>
         </w:rPr>
-        <w:t>BiVib</w:t>
-      </w:r>
-      <w:proofErr w:type="spellEnd"/>
-      <w:r>
-        <w:rPr>
-          <w:i/>
-          <w:iCs/>
-          <w:lang w:val="en-US"/>
-        </w:rPr>
-        <w:t xml:space="preserve"> and MAPS loading and formatting functions</w:t>
+        <w:t>BiVib and MAPS loading and formatting functions</w:t>
       </w:r>
       <w:r>
         <w:rPr>
@@ -19060,25 +18900,23 @@
           <w:iCs/>
           <w:lang w:val="en-US"/>
         </w:rPr>
-        <w:t xml:space="preserve">: includes casting to float for compatibility with </w:t>
-      </w:r>
-      <w:proofErr w:type="spellStart"/>
+        <w:t>: includes casting to float for compatibility with librosa, padding</w:t>
+      </w:r>
       <w:r>
         <w:rPr>
           <w:i/>
           <w:iCs/>
           <w:lang w:val="en-US"/>
         </w:rPr>
-        <w:t>librosa</w:t>
-      </w:r>
-      <w:proofErr w:type="spellEnd"/>
+        <w:t xml:space="preserve"> waveforms to the same length</w:t>
+      </w:r>
       <w:r>
         <w:rPr>
           <w:i/>
           <w:iCs/>
           <w:lang w:val="en-US"/>
         </w:rPr>
-        <w:t>, padding</w:t>
+        <w:t>, spectrogram magnitude normali</w:t>
       </w:r>
       <w:r>
         <w:rPr>
@@ -19086,7 +18924,7 @@
           <w:iCs/>
           <w:lang w:val="en-US"/>
         </w:rPr>
-        <w:t xml:space="preserve"> waveforms to the same length</w:t>
+        <w:t>s</w:t>
       </w:r>
       <w:r>
         <w:rPr>
@@ -19094,34 +18932,8 @@
           <w:iCs/>
           <w:lang w:val="en-US"/>
         </w:rPr>
-        <w:t xml:space="preserve">, spectrogram magnitude </w:t>
-      </w:r>
-      <w:proofErr w:type="spellStart"/>
-      <w:r>
-        <w:rPr>
-          <w:i/>
-          <w:iCs/>
-          <w:lang w:val="en-US"/>
-        </w:rPr>
-        <w:t>normali</w:t>
-      </w:r>
-      <w:r>
-        <w:rPr>
-          <w:i/>
-          <w:iCs/>
-          <w:lang w:val="en-US"/>
-        </w:rPr>
-        <w:t>s</w:t>
-      </w:r>
-      <w:r>
-        <w:rPr>
-          <w:i/>
-          <w:iCs/>
-          <w:lang w:val="en-US"/>
-        </w:rPr>
         <w:t>ation</w:t>
       </w:r>
-      <w:proofErr w:type="spellEnd"/>
       <w:r>
         <w:rPr>
           <w:i/>
@@ -19269,41 +19081,13 @@
           <w:lang w:val="en-US"/>
         </w:rPr>
       </w:pPr>
-      <w:proofErr w:type="spellStart"/>
       <w:r>
         <w:rPr>
           <w:i/>
           <w:iCs/>
           <w:lang w:val="en-US"/>
         </w:rPr>
-        <w:t>SingleNoteTimbreCNN</w:t>
-      </w:r>
-      <w:proofErr w:type="spellEnd"/>
-      <w:r>
-        <w:rPr>
-          <w:i/>
-          <w:iCs/>
-          <w:lang w:val="en-US"/>
-        </w:rPr>
-        <w:t xml:space="preserve">: inherits from </w:t>
-      </w:r>
-      <w:proofErr w:type="spellStart"/>
-      <w:r>
-        <w:rPr>
-          <w:i/>
-          <w:iCs/>
-          <w:lang w:val="en-US"/>
-        </w:rPr>
-        <w:t>PyTorch’s</w:t>
-      </w:r>
-      <w:proofErr w:type="spellEnd"/>
-      <w:r>
-        <w:rPr>
-          <w:i/>
-          <w:iCs/>
-          <w:lang w:val="en-US"/>
-        </w:rPr>
-        <w:t xml:space="preserve"> standard NN class so that all the convenient functions and classes supplied by PyTorch for constructing and training a CNN can be used.</w:t>
+        <w:t>SingleNoteTimbreCNN: inherits from PyTorch’s standard NN class so that all the convenient functions and classes supplied by PyTorch for constructing and training a CNN can be used.</w:t>
       </w:r>
     </w:p>
     <w:p>
@@ -19320,67 +19104,21 @@
           <w:lang w:val="en-US"/>
         </w:rPr>
       </w:pPr>
-      <w:proofErr w:type="spellStart"/>
       <w:r>
         <w:rPr>
           <w:i/>
           <w:iCs/>
           <w:lang w:val="en-US"/>
         </w:rPr>
-        <w:t>MelodyTimbreCNN</w:t>
-      </w:r>
-      <w:proofErr w:type="spellEnd"/>
+        <w:t>MelodyTimbreCNN: inherits from SingleNoteTimbreCNN so tha</w:t>
+      </w:r>
       <w:r>
         <w:rPr>
           <w:i/>
           <w:iCs/>
           <w:lang w:val="en-US"/>
         </w:rPr>
-        <w:t xml:space="preserve">: inherits from </w:t>
-      </w:r>
-      <w:proofErr w:type="spellStart"/>
-      <w:r>
-        <w:rPr>
-          <w:i/>
-          <w:iCs/>
-          <w:lang w:val="en-US"/>
-        </w:rPr>
-        <w:t>SingleNoteTimbreCNN</w:t>
-      </w:r>
-      <w:proofErr w:type="spellEnd"/>
-      <w:r>
-        <w:rPr>
-          <w:i/>
-          <w:iCs/>
-          <w:lang w:val="en-US"/>
-        </w:rPr>
-        <w:t xml:space="preserve"> so tha</w:t>
-      </w:r>
-      <w:r>
-        <w:rPr>
-          <w:i/>
-          <w:iCs/>
-          <w:lang w:val="en-US"/>
-        </w:rPr>
-        <w:t xml:space="preserve">t inference (forward()) function and helper functions can be shared. Specifies only a different architecture by setting different </w:t>
-      </w:r>
-      <w:proofErr w:type="spellStart"/>
-      <w:r>
-        <w:rPr>
-          <w:i/>
-          <w:iCs/>
-          <w:lang w:val="en-US"/>
-        </w:rPr>
-        <w:t>cnn</w:t>
-      </w:r>
-      <w:proofErr w:type="spellEnd"/>
-      <w:r>
-        <w:rPr>
-          <w:i/>
-          <w:iCs/>
-          <w:lang w:val="en-US"/>
-        </w:rPr>
-        <w:t xml:space="preserve"> layers from its parent class in the constructor.</w:t>
+        <w:t>t inference (forward()) function and helper functions can be shared. Specifies only a different architecture by setting different cnn layers from its parent class in the constructor.</w:t>
       </w:r>
     </w:p>
     <w:p>
@@ -19449,36 +19187,16 @@
           <w:iCs/>
           <w:lang w:val="en-US"/>
         </w:rPr>
-        <w:t>Model training function, which takes in as parameters the desired type of model (</w:t>
-      </w:r>
-      <w:proofErr w:type="spellStart"/>
+        <w:t xml:space="preserve">Model training function, which takes in as parameters the desired type of model (SingleNoteTimbreCNN or </w:t>
+      </w:r>
       <w:r>
         <w:rPr>
           <w:i/>
           <w:iCs/>
           <w:lang w:val="en-US"/>
         </w:rPr>
-        <w:t>SingleNoteTimbreCNN</w:t>
-      </w:r>
-      <w:proofErr w:type="spellEnd"/>
-      <w:r>
-        <w:rPr>
-          <w:i/>
-          <w:iCs/>
-          <w:lang w:val="en-US"/>
-        </w:rPr>
-        <w:t xml:space="preserve"> or </w:t>
-      </w:r>
-      <w:proofErr w:type="spellStart"/>
-      <w:r>
-        <w:rPr>
-          <w:i/>
-          <w:iCs/>
-          <w:lang w:val="en-US"/>
-        </w:rPr>
         <w:t>MelodyTimbreCNN</w:t>
       </w:r>
-      <w:proofErr w:type="spellEnd"/>
       <w:r>
         <w:rPr>
           <w:i/>
@@ -19853,36 +19571,8 @@
           <w:iCs/>
           <w:lang w:val="fr-FR"/>
         </w:rPr>
-        <w:t xml:space="preserve">Confusion matrix – </w:t>
-      </w:r>
-      <w:proofErr w:type="spellStart"/>
-      <w:r>
-        <w:rPr>
-          <w:i/>
-          <w:iCs/>
-          <w:lang w:val="fr-FR"/>
-        </w:rPr>
-        <w:t>True</w:t>
-      </w:r>
-      <w:proofErr w:type="spellEnd"/>
-      <w:r>
-        <w:rPr>
-          <w:i/>
-          <w:iCs/>
-          <w:lang w:val="fr-FR"/>
-        </w:rPr>
-        <w:t>/False positives/</w:t>
-      </w:r>
-      <w:proofErr w:type="spellStart"/>
-      <w:r>
-        <w:rPr>
-          <w:i/>
-          <w:iCs/>
-          <w:lang w:val="fr-FR"/>
-        </w:rPr>
-        <w:t>negatives</w:t>
-      </w:r>
-      <w:proofErr w:type="spellEnd"/>
+        <w:t>Confusion matrix – True/False positives/negatives</w:t>
+      </w:r>
     </w:p>
     <w:p>
       <w:pPr>
@@ -26344,6 +26034,7 @@
     <w:rsid w:val="00185678"/>
     <w:rsid w:val="00286AEF"/>
     <w:rsid w:val="00360D69"/>
+    <w:rsid w:val="0038774D"/>
     <w:rsid w:val="00793EFE"/>
     <w:rsid w:val="00955FFC"/>
     <w:rsid w:val="00A52A9F"/>

</xml_diff>

<commit_message>
Using Nord samples as the seen train+val set, and MAPS+BiVib as the unseen test set
Added classed-balanced random partition by instruments
New best model: model_segment-instruments-random-balanced_diff-melodies_MIDIsampledseen.pth
</commit_message>
<xml_diff>
--- a/Final Report.docx
+++ b/Final Report.docx
@@ -498,8 +498,42 @@
                     <w:szCs w:val="28"/>
                     <w:lang w:val="en-GB"/>
                   </w:rPr>
-                  <w:t>Professor Athanassios Manikas</w:t>
+                  <w:t xml:space="preserve">Professor </w:t>
                 </w:r>
+                <w:proofErr w:type="spellStart"/>
+                <w:r>
+                  <w:rPr>
+                    <w:b/>
+                    <w:bCs/>
+                    <w:sz w:val="28"/>
+                    <w:szCs w:val="28"/>
+                    <w:lang w:val="en-GB"/>
+                  </w:rPr>
+                  <w:t>Athanassios</w:t>
+                </w:r>
+                <w:proofErr w:type="spellEnd"/>
+                <w:r>
+                  <w:rPr>
+                    <w:b/>
+                    <w:bCs/>
+                    <w:sz w:val="28"/>
+                    <w:szCs w:val="28"/>
+                    <w:lang w:val="en-GB"/>
+                  </w:rPr>
+                  <w:t xml:space="preserve"> </w:t>
+                </w:r>
+                <w:proofErr w:type="spellStart"/>
+                <w:r>
+                  <w:rPr>
+                    <w:b/>
+                    <w:bCs/>
+                    <w:sz w:val="28"/>
+                    <w:szCs w:val="28"/>
+                    <w:lang w:val="en-GB"/>
+                  </w:rPr>
+                  <w:t>Manikas</w:t>
+                </w:r>
+                <w:proofErr w:type="spellEnd"/>
               </w:p>
             </w:tc>
           </w:tr>
@@ -709,7 +743,7 @@
             </w:rPr>
             <w:fldChar w:fldCharType="separate"/>
           </w:r>
-          <w:hyperlink w:anchor="_Toc73725902" w:history="1">
+          <w:hyperlink w:anchor="_Toc73802940" w:history="1">
             <w:r>
               <w:rPr>
                 <w:rStyle w:val="Hyperlink"/>
@@ -754,7 +788,7 @@
                 <w:noProof/>
                 <w:webHidden/>
               </w:rPr>
-              <w:instrText xml:space="preserve"> PAGEREF _Toc73725902 \h </w:instrText>
+              <w:instrText xml:space="preserve"> PAGEREF _Toc73802940 \h </w:instrText>
             </w:r>
             <w:r>
               <w:rPr>
@@ -797,7 +831,7 @@
               <w:lang w:val="en-US"/>
             </w:rPr>
           </w:pPr>
-          <w:hyperlink w:anchor="_Toc73725903" w:history="1">
+          <w:hyperlink w:anchor="_Toc73802941" w:history="1">
             <w:r>
               <w:rPr>
                 <w:rStyle w:val="Hyperlink"/>
@@ -842,7 +876,7 @@
                 <w:noProof/>
                 <w:webHidden/>
               </w:rPr>
-              <w:instrText xml:space="preserve"> PAGEREF _Toc73725903 \h </w:instrText>
+              <w:instrText xml:space="preserve"> PAGEREF _Toc73802941 \h </w:instrText>
             </w:r>
             <w:r>
               <w:rPr>
@@ -888,7 +922,7 @@
               <w:lang w:val="en-US"/>
             </w:rPr>
           </w:pPr>
-          <w:hyperlink w:anchor="_Toc73725904" w:history="1">
+          <w:hyperlink w:anchor="_Toc73802942" w:history="1">
             <w:r>
               <w:rPr>
                 <w:rStyle w:val="Hyperlink"/>
@@ -932,7 +966,7 @@
                 <w:noProof/>
                 <w:webHidden/>
               </w:rPr>
-              <w:instrText xml:space="preserve"> PAGEREF _Toc73725904 \h </w:instrText>
+              <w:instrText xml:space="preserve"> PAGEREF _Toc73802942 \h </w:instrText>
             </w:r>
             <w:r>
               <w:rPr>
@@ -977,7 +1011,7 @@
               <w:lang w:val="en-US"/>
             </w:rPr>
           </w:pPr>
-          <w:hyperlink w:anchor="_Toc73725905" w:history="1">
+          <w:hyperlink w:anchor="_Toc73802943" w:history="1">
             <w:r>
               <w:rPr>
                 <w:rStyle w:val="Hyperlink"/>
@@ -1020,7 +1054,7 @@
                 <w:noProof/>
                 <w:webHidden/>
               </w:rPr>
-              <w:instrText xml:space="preserve"> PAGEREF _Toc73725905 \h </w:instrText>
+              <w:instrText xml:space="preserve"> PAGEREF _Toc73802943 \h </w:instrText>
             </w:r>
             <w:r>
               <w:rPr>
@@ -1065,7 +1099,7 @@
               <w:lang w:val="en-US"/>
             </w:rPr>
           </w:pPr>
-          <w:hyperlink w:anchor="_Toc73725906" w:history="1">
+          <w:hyperlink w:anchor="_Toc73802944" w:history="1">
             <w:r>
               <w:rPr>
                 <w:rStyle w:val="Hyperlink"/>
@@ -1108,7 +1142,7 @@
                 <w:noProof/>
                 <w:webHidden/>
               </w:rPr>
-              <w:instrText xml:space="preserve"> PAGEREF _Toc73725906 \h </w:instrText>
+              <w:instrText xml:space="preserve"> PAGEREF _Toc73802944 \h </w:instrText>
             </w:r>
             <w:r>
               <w:rPr>
@@ -1153,7 +1187,7 @@
               <w:lang w:val="en-US"/>
             </w:rPr>
           </w:pPr>
-          <w:hyperlink w:anchor="_Toc73725907" w:history="1">
+          <w:hyperlink w:anchor="_Toc73802945" w:history="1">
             <w:r>
               <w:rPr>
                 <w:rStyle w:val="Hyperlink"/>
@@ -1196,7 +1230,7 @@
                 <w:noProof/>
                 <w:webHidden/>
               </w:rPr>
-              <w:instrText xml:space="preserve"> PAGEREF _Toc73725907 \h </w:instrText>
+              <w:instrText xml:space="preserve"> PAGEREF _Toc73802945 \h </w:instrText>
             </w:r>
             <w:r>
               <w:rPr>
@@ -1216,7 +1250,7 @@
                 <w:noProof/>
                 <w:webHidden/>
               </w:rPr>
-              <w:t>8</w:t>
+              <w:t>9</w:t>
             </w:r>
             <w:r>
               <w:rPr>
@@ -1241,7 +1275,7 @@
               <w:lang w:val="en-US"/>
             </w:rPr>
           </w:pPr>
-          <w:hyperlink w:anchor="_Toc73725908" w:history="1">
+          <w:hyperlink w:anchor="_Toc73802946" w:history="1">
             <w:r>
               <w:rPr>
                 <w:rStyle w:val="Hyperlink"/>
@@ -1284,7 +1318,7 @@
                 <w:noProof/>
                 <w:webHidden/>
               </w:rPr>
-              <w:instrText xml:space="preserve"> PAGEREF _Toc73725908 \h </w:instrText>
+              <w:instrText xml:space="preserve"> PAGEREF _Toc73802946 \h </w:instrText>
             </w:r>
             <w:r>
               <w:rPr>
@@ -1329,7 +1363,7 @@
               <w:lang w:val="en-US"/>
             </w:rPr>
           </w:pPr>
-          <w:hyperlink w:anchor="_Toc73725909" w:history="1">
+          <w:hyperlink w:anchor="_Toc73802947" w:history="1">
             <w:r>
               <w:rPr>
                 <w:rStyle w:val="Hyperlink"/>
@@ -1372,7 +1406,7 @@
                 <w:noProof/>
                 <w:webHidden/>
               </w:rPr>
-              <w:instrText xml:space="preserve"> PAGEREF _Toc73725909 \h </w:instrText>
+              <w:instrText xml:space="preserve"> PAGEREF _Toc73802947 \h </w:instrText>
             </w:r>
             <w:r>
               <w:rPr>
@@ -1392,7 +1426,7 @@
                 <w:noProof/>
                 <w:webHidden/>
               </w:rPr>
-              <w:t>11</w:t>
+              <w:t>12</w:t>
             </w:r>
             <w:r>
               <w:rPr>
@@ -1417,7 +1451,7 @@
               <w:lang w:val="en-US"/>
             </w:rPr>
           </w:pPr>
-          <w:hyperlink w:anchor="_Toc73725910" w:history="1">
+          <w:hyperlink w:anchor="_Toc73802948" w:history="1">
             <w:r>
               <w:rPr>
                 <w:rStyle w:val="Hyperlink"/>
@@ -1460,7 +1494,7 @@
                 <w:noProof/>
                 <w:webHidden/>
               </w:rPr>
-              <w:instrText xml:space="preserve"> PAGEREF _Toc73725910 \h </w:instrText>
+              <w:instrText xml:space="preserve"> PAGEREF _Toc73802948 \h </w:instrText>
             </w:r>
             <w:r>
               <w:rPr>
@@ -1506,7 +1540,7 @@
               <w:lang w:val="en-US"/>
             </w:rPr>
           </w:pPr>
-          <w:hyperlink w:anchor="_Toc73725911" w:history="1">
+          <w:hyperlink w:anchor="_Toc73802949" w:history="1">
             <w:r>
               <w:rPr>
                 <w:rStyle w:val="Hyperlink"/>
@@ -1550,7 +1584,7 @@
                 <w:noProof/>
                 <w:webHidden/>
               </w:rPr>
-              <w:instrText xml:space="preserve"> PAGEREF _Toc73725911 \h </w:instrText>
+              <w:instrText xml:space="preserve"> PAGEREF _Toc73802949 \h </w:instrText>
             </w:r>
             <w:r>
               <w:rPr>
@@ -1570,7 +1604,7 @@
                 <w:noProof/>
                 <w:webHidden/>
               </w:rPr>
-              <w:t>14</w:t>
+              <w:t>15</w:t>
             </w:r>
             <w:r>
               <w:rPr>
@@ -1595,7 +1629,7 @@
               <w:lang w:val="en-US"/>
             </w:rPr>
           </w:pPr>
-          <w:hyperlink w:anchor="_Toc73725912" w:history="1">
+          <w:hyperlink w:anchor="_Toc73802950" w:history="1">
             <w:r>
               <w:rPr>
                 <w:rStyle w:val="Hyperlink"/>
@@ -1638,7 +1672,7 @@
                 <w:noProof/>
                 <w:webHidden/>
               </w:rPr>
-              <w:instrText xml:space="preserve"> PAGEREF _Toc73725912 \h </w:instrText>
+              <w:instrText xml:space="preserve"> PAGEREF _Toc73802950 \h </w:instrText>
             </w:r>
             <w:r>
               <w:rPr>
@@ -1683,7 +1717,7 @@
               <w:lang w:val="en-US"/>
             </w:rPr>
           </w:pPr>
-          <w:hyperlink w:anchor="_Toc73725913" w:history="1">
+          <w:hyperlink w:anchor="_Toc73802951" w:history="1">
             <w:r>
               <w:rPr>
                 <w:rStyle w:val="Hyperlink"/>
@@ -1726,7 +1760,7 @@
                 <w:noProof/>
                 <w:webHidden/>
               </w:rPr>
-              <w:instrText xml:space="preserve"> PAGEREF _Toc73725913 \h </w:instrText>
+              <w:instrText xml:space="preserve"> PAGEREF _Toc73802951 \h </w:instrText>
             </w:r>
             <w:r>
               <w:rPr>
@@ -1746,7 +1780,7 @@
                 <w:noProof/>
                 <w:webHidden/>
               </w:rPr>
-              <w:t>16</w:t>
+              <w:t>17</w:t>
             </w:r>
             <w:r>
               <w:rPr>
@@ -1769,7 +1803,7 @@
               <w:lang w:val="en-US"/>
             </w:rPr>
           </w:pPr>
-          <w:hyperlink w:anchor="_Toc73725914" w:history="1">
+          <w:hyperlink w:anchor="_Toc73802952" w:history="1">
             <w:r>
               <w:rPr>
                 <w:rStyle w:val="Hyperlink"/>
@@ -1814,7 +1848,7 @@
                 <w:noProof/>
                 <w:webHidden/>
               </w:rPr>
-              <w:instrText xml:space="preserve"> PAGEREF _Toc73725914 \h </w:instrText>
+              <w:instrText xml:space="preserve"> PAGEREF _Toc73802952 \h </w:instrText>
             </w:r>
             <w:r>
               <w:rPr>
@@ -1834,7 +1868,7 @@
                 <w:noProof/>
                 <w:webHidden/>
               </w:rPr>
-              <w:t>18</w:t>
+              <w:t>19</w:t>
             </w:r>
             <w:r>
               <w:rPr>
@@ -1860,7 +1894,7 @@
               <w:lang w:val="en-US"/>
             </w:rPr>
           </w:pPr>
-          <w:hyperlink w:anchor="_Toc73725915" w:history="1">
+          <w:hyperlink w:anchor="_Toc73802953" w:history="1">
             <w:r>
               <w:rPr>
                 <w:rStyle w:val="Hyperlink"/>
@@ -1904,7 +1938,7 @@
                 <w:noProof/>
                 <w:webHidden/>
               </w:rPr>
-              <w:instrText xml:space="preserve"> PAGEREF _Toc73725915 \h </w:instrText>
+              <w:instrText xml:space="preserve"> PAGEREF _Toc73802953 \h </w:instrText>
             </w:r>
             <w:r>
               <w:rPr>
@@ -1949,7 +1983,7 @@
               <w:lang w:val="en-US"/>
             </w:rPr>
           </w:pPr>
-          <w:hyperlink w:anchor="_Toc73725916" w:history="1">
+          <w:hyperlink w:anchor="_Toc73802954" w:history="1">
             <w:r>
               <w:rPr>
                 <w:rStyle w:val="Hyperlink"/>
@@ -1992,7 +2026,7 @@
                 <w:noProof/>
                 <w:webHidden/>
               </w:rPr>
-              <w:instrText xml:space="preserve"> PAGEREF _Toc73725916 \h </w:instrText>
+              <w:instrText xml:space="preserve"> PAGEREF _Toc73802954 \h </w:instrText>
             </w:r>
             <w:r>
               <w:rPr>
@@ -2037,7 +2071,7 @@
               <w:lang w:val="en-US"/>
             </w:rPr>
           </w:pPr>
-          <w:hyperlink w:anchor="_Toc73725917" w:history="1">
+          <w:hyperlink w:anchor="_Toc73802955" w:history="1">
             <w:r>
               <w:rPr>
                 <w:rStyle w:val="Hyperlink"/>
@@ -2080,7 +2114,7 @@
                 <w:noProof/>
                 <w:webHidden/>
               </w:rPr>
-              <w:instrText xml:space="preserve"> PAGEREF _Toc73725917 \h </w:instrText>
+              <w:instrText xml:space="preserve"> PAGEREF _Toc73802955 \h </w:instrText>
             </w:r>
             <w:r>
               <w:rPr>
@@ -2126,7 +2160,7 @@
               <w:lang w:val="en-US"/>
             </w:rPr>
           </w:pPr>
-          <w:hyperlink w:anchor="_Toc73725918" w:history="1">
+          <w:hyperlink w:anchor="_Toc73802956" w:history="1">
             <w:r>
               <w:rPr>
                 <w:rStyle w:val="Hyperlink"/>
@@ -2170,7 +2204,7 @@
                 <w:noProof/>
                 <w:webHidden/>
               </w:rPr>
-              <w:instrText xml:space="preserve"> PAGEREF _Toc73725918 \h </w:instrText>
+              <w:instrText xml:space="preserve"> PAGEREF _Toc73802956 \h </w:instrText>
             </w:r>
             <w:r>
               <w:rPr>
@@ -2216,7 +2250,7 @@
               <w:lang w:val="en-US"/>
             </w:rPr>
           </w:pPr>
-          <w:hyperlink w:anchor="_Toc73725919" w:history="1">
+          <w:hyperlink w:anchor="_Toc73802957" w:history="1">
             <w:r>
               <w:rPr>
                 <w:rStyle w:val="Hyperlink"/>
@@ -2260,7 +2294,7 @@
                 <w:noProof/>
                 <w:webHidden/>
               </w:rPr>
-              <w:instrText xml:space="preserve"> PAGEREF _Toc73725919 \h </w:instrText>
+              <w:instrText xml:space="preserve"> PAGEREF _Toc73802957 \h </w:instrText>
             </w:r>
             <w:r>
               <w:rPr>
@@ -2280,7 +2314,7 @@
                 <w:noProof/>
                 <w:webHidden/>
               </w:rPr>
-              <w:t>22</w:t>
+              <w:t>23</w:t>
             </w:r>
             <w:r>
               <w:rPr>
@@ -2306,7 +2340,7 @@
               <w:lang w:val="en-US"/>
             </w:rPr>
           </w:pPr>
-          <w:hyperlink w:anchor="_Toc73725920" w:history="1">
+          <w:hyperlink w:anchor="_Toc73802958" w:history="1">
             <w:r>
               <w:rPr>
                 <w:rStyle w:val="Hyperlink"/>
@@ -2350,7 +2384,7 @@
                 <w:noProof/>
                 <w:webHidden/>
               </w:rPr>
-              <w:instrText xml:space="preserve"> PAGEREF _Toc73725920 \h </w:instrText>
+              <w:instrText xml:space="preserve"> PAGEREF _Toc73802958 \h </w:instrText>
             </w:r>
             <w:r>
               <w:rPr>
@@ -2370,7 +2404,7 @@
                 <w:noProof/>
                 <w:webHidden/>
               </w:rPr>
-              <w:t>23</w:t>
+              <w:t>24</w:t>
             </w:r>
             <w:r>
               <w:rPr>
@@ -2393,7 +2427,7 @@
               <w:lang w:val="en-US"/>
             </w:rPr>
           </w:pPr>
-          <w:hyperlink w:anchor="_Toc73725921" w:history="1">
+          <w:hyperlink w:anchor="_Toc73802959" w:history="1">
             <w:r>
               <w:rPr>
                 <w:rStyle w:val="Hyperlink"/>
@@ -2438,7 +2472,7 @@
                 <w:noProof/>
                 <w:webHidden/>
               </w:rPr>
-              <w:instrText xml:space="preserve"> PAGEREF _Toc73725921 \h </w:instrText>
+              <w:instrText xml:space="preserve"> PAGEREF _Toc73802959 \h </w:instrText>
             </w:r>
             <w:r>
               <w:rPr>
@@ -2484,7 +2518,7 @@
               <w:lang w:val="en-US"/>
             </w:rPr>
           </w:pPr>
-          <w:hyperlink w:anchor="_Toc73725922" w:history="1">
+          <w:hyperlink w:anchor="_Toc73802960" w:history="1">
             <w:r>
               <w:rPr>
                 <w:rStyle w:val="Hyperlink"/>
@@ -2528,7 +2562,7 @@
                 <w:noProof/>
                 <w:webHidden/>
               </w:rPr>
-              <w:instrText xml:space="preserve"> PAGEREF _Toc73725922 \h </w:instrText>
+              <w:instrText xml:space="preserve"> PAGEREF _Toc73802960 \h </w:instrText>
             </w:r>
             <w:r>
               <w:rPr>
@@ -2574,7 +2608,7 @@
               <w:lang w:val="en-US"/>
             </w:rPr>
           </w:pPr>
-          <w:hyperlink w:anchor="_Toc73725923" w:history="1">
+          <w:hyperlink w:anchor="_Toc73802961" w:history="1">
             <w:r>
               <w:rPr>
                 <w:rStyle w:val="Hyperlink"/>
@@ -2618,7 +2652,7 @@
                 <w:noProof/>
                 <w:webHidden/>
               </w:rPr>
-              <w:instrText xml:space="preserve"> PAGEREF _Toc73725923 \h </w:instrText>
+              <w:instrText xml:space="preserve"> PAGEREF _Toc73802961 \h </w:instrText>
             </w:r>
             <w:r>
               <w:rPr>
@@ -2638,7 +2672,7 @@
                 <w:noProof/>
                 <w:webHidden/>
               </w:rPr>
-              <w:t>25</w:t>
+              <w:t>26</w:t>
             </w:r>
             <w:r>
               <w:rPr>
@@ -2664,7 +2698,7 @@
               <w:lang w:val="en-US"/>
             </w:rPr>
           </w:pPr>
-          <w:hyperlink w:anchor="_Toc73725924" w:history="1">
+          <w:hyperlink w:anchor="_Toc73802962" w:history="1">
             <w:r>
               <w:rPr>
                 <w:rStyle w:val="Hyperlink"/>
@@ -2708,7 +2742,7 @@
                 <w:noProof/>
                 <w:webHidden/>
               </w:rPr>
-              <w:instrText xml:space="preserve"> PAGEREF _Toc73725924 \h </w:instrText>
+              <w:instrText xml:space="preserve"> PAGEREF _Toc73802962 \h </w:instrText>
             </w:r>
             <w:r>
               <w:rPr>
@@ -2753,7 +2787,7 @@
               <w:lang w:val="en-US"/>
             </w:rPr>
           </w:pPr>
-          <w:hyperlink w:anchor="_Toc73725925" w:history="1">
+          <w:hyperlink w:anchor="_Toc73802963" w:history="1">
             <w:r>
               <w:rPr>
                 <w:rStyle w:val="Hyperlink"/>
@@ -2796,7 +2830,7 @@
                 <w:noProof/>
                 <w:webHidden/>
               </w:rPr>
-              <w:instrText xml:space="preserve"> PAGEREF _Toc73725925 \h </w:instrText>
+              <w:instrText xml:space="preserve"> PAGEREF _Toc73802963 \h </w:instrText>
             </w:r>
             <w:r>
               <w:rPr>
@@ -2841,7 +2875,7 @@
               <w:lang w:val="en-US"/>
             </w:rPr>
           </w:pPr>
-          <w:hyperlink w:anchor="_Toc73725926" w:history="1">
+          <w:hyperlink w:anchor="_Toc73802964" w:history="1">
             <w:r>
               <w:rPr>
                 <w:rStyle w:val="Hyperlink"/>
@@ -2884,7 +2918,7 @@
                 <w:noProof/>
                 <w:webHidden/>
               </w:rPr>
-              <w:instrText xml:space="preserve"> PAGEREF _Toc73725926 \h </w:instrText>
+              <w:instrText xml:space="preserve"> PAGEREF _Toc73802964 \h </w:instrText>
             </w:r>
             <w:r>
               <w:rPr>
@@ -2930,7 +2964,7 @@
               <w:lang w:val="en-US"/>
             </w:rPr>
           </w:pPr>
-          <w:hyperlink w:anchor="_Toc73725927" w:history="1">
+          <w:hyperlink w:anchor="_Toc73802965" w:history="1">
             <w:r>
               <w:rPr>
                 <w:rStyle w:val="Hyperlink"/>
@@ -2974,7 +3008,7 @@
                 <w:noProof/>
                 <w:webHidden/>
               </w:rPr>
-              <w:instrText xml:space="preserve"> PAGEREF _Toc73725927 \h </w:instrText>
+              <w:instrText xml:space="preserve"> PAGEREF _Toc73802965 \h </w:instrText>
             </w:r>
             <w:r>
               <w:rPr>
@@ -2994,7 +3028,7 @@
                 <w:noProof/>
                 <w:webHidden/>
               </w:rPr>
-              <w:t>26</w:t>
+              <w:t>27</w:t>
             </w:r>
             <w:r>
               <w:rPr>
@@ -3019,7 +3053,7 @@
               <w:lang w:val="en-US"/>
             </w:rPr>
           </w:pPr>
-          <w:hyperlink w:anchor="_Toc73725928" w:history="1">
+          <w:hyperlink w:anchor="_Toc73802966" w:history="1">
             <w:r>
               <w:rPr>
                 <w:rStyle w:val="Hyperlink"/>
@@ -3062,7 +3096,7 @@
                 <w:noProof/>
                 <w:webHidden/>
               </w:rPr>
-              <w:instrText xml:space="preserve"> PAGEREF _Toc73725928 \h </w:instrText>
+              <w:instrText xml:space="preserve"> PAGEREF _Toc73802966 \h </w:instrText>
             </w:r>
             <w:r>
               <w:rPr>
@@ -3082,7 +3116,7 @@
                 <w:noProof/>
                 <w:webHidden/>
               </w:rPr>
-              <w:t>26</w:t>
+              <w:t>27</w:t>
             </w:r>
             <w:r>
               <w:rPr>
@@ -3107,7 +3141,7 @@
               <w:lang w:val="en-US"/>
             </w:rPr>
           </w:pPr>
-          <w:hyperlink w:anchor="_Toc73725929" w:history="1">
+          <w:hyperlink w:anchor="_Toc73802967" w:history="1">
             <w:r>
               <w:rPr>
                 <w:rStyle w:val="Hyperlink"/>
@@ -3150,7 +3184,7 @@
                 <w:noProof/>
                 <w:webHidden/>
               </w:rPr>
-              <w:instrText xml:space="preserve"> PAGEREF _Toc73725929 \h </w:instrText>
+              <w:instrText xml:space="preserve"> PAGEREF _Toc73802967 \h </w:instrText>
             </w:r>
             <w:r>
               <w:rPr>
@@ -3195,7 +3229,7 @@
               <w:lang w:val="en-US"/>
             </w:rPr>
           </w:pPr>
-          <w:hyperlink w:anchor="_Toc73725930" w:history="1">
+          <w:hyperlink w:anchor="_Toc73802968" w:history="1">
             <w:r>
               <w:rPr>
                 <w:rStyle w:val="Hyperlink"/>
@@ -3238,7 +3272,7 @@
                 <w:noProof/>
                 <w:webHidden/>
               </w:rPr>
-              <w:instrText xml:space="preserve"> PAGEREF _Toc73725930 \h </w:instrText>
+              <w:instrText xml:space="preserve"> PAGEREF _Toc73802968 \h </w:instrText>
             </w:r>
             <w:r>
               <w:rPr>
@@ -3258,7 +3292,7 @@
                 <w:noProof/>
                 <w:webHidden/>
               </w:rPr>
-              <w:t>27</w:t>
+              <w:t>28</w:t>
             </w:r>
             <w:r>
               <w:rPr>
@@ -3281,7 +3315,7 @@
               <w:lang w:val="en-US"/>
             </w:rPr>
           </w:pPr>
-          <w:hyperlink w:anchor="_Toc73725931" w:history="1">
+          <w:hyperlink w:anchor="_Toc73802969" w:history="1">
             <w:r>
               <w:rPr>
                 <w:rStyle w:val="Hyperlink"/>
@@ -3326,7 +3360,7 @@
                 <w:noProof/>
                 <w:webHidden/>
               </w:rPr>
-              <w:instrText xml:space="preserve"> PAGEREF _Toc73725931 \h </w:instrText>
+              <w:instrText xml:space="preserve"> PAGEREF _Toc73802969 \h </w:instrText>
             </w:r>
             <w:r>
               <w:rPr>
@@ -3372,7 +3406,7 @@
               <w:lang w:val="en-US"/>
             </w:rPr>
           </w:pPr>
-          <w:hyperlink w:anchor="_Toc73725932" w:history="1">
+          <w:hyperlink w:anchor="_Toc73802970" w:history="1">
             <w:r>
               <w:rPr>
                 <w:rStyle w:val="Hyperlink"/>
@@ -3416,7 +3450,7 @@
                 <w:noProof/>
                 <w:webHidden/>
               </w:rPr>
-              <w:instrText xml:space="preserve"> PAGEREF _Toc73725932 \h </w:instrText>
+              <w:instrText xml:space="preserve"> PAGEREF _Toc73802970 \h </w:instrText>
             </w:r>
             <w:r>
               <w:rPr>
@@ -3462,7 +3496,7 @@
               <w:lang w:val="en-US"/>
             </w:rPr>
           </w:pPr>
-          <w:hyperlink w:anchor="_Toc73725933" w:history="1">
+          <w:hyperlink w:anchor="_Toc73802971" w:history="1">
             <w:r>
               <w:rPr>
                 <w:rStyle w:val="Hyperlink"/>
@@ -3506,7 +3540,7 @@
                 <w:noProof/>
                 <w:webHidden/>
               </w:rPr>
-              <w:instrText xml:space="preserve"> PAGEREF _Toc73725933 \h </w:instrText>
+              <w:instrText xml:space="preserve"> PAGEREF _Toc73802971 \h </w:instrText>
             </w:r>
             <w:r>
               <w:rPr>
@@ -3549,7 +3583,7 @@
               <w:lang w:val="en-US"/>
             </w:rPr>
           </w:pPr>
-          <w:hyperlink w:anchor="_Toc73725934" w:history="1">
+          <w:hyperlink w:anchor="_Toc73802972" w:history="1">
             <w:r>
               <w:rPr>
                 <w:rStyle w:val="Hyperlink"/>
@@ -3594,7 +3628,7 @@
                 <w:noProof/>
                 <w:webHidden/>
               </w:rPr>
-              <w:instrText xml:space="preserve"> PAGEREF _Toc73725934 \h </w:instrText>
+              <w:instrText xml:space="preserve"> PAGEREF _Toc73802972 \h </w:instrText>
             </w:r>
             <w:r>
               <w:rPr>
@@ -3640,7 +3674,7 @@
               <w:lang w:val="en-US"/>
             </w:rPr>
           </w:pPr>
-          <w:hyperlink w:anchor="_Toc73725935" w:history="1">
+          <w:hyperlink w:anchor="_Toc73802973" w:history="1">
             <w:r>
               <w:rPr>
                 <w:rStyle w:val="Hyperlink"/>
@@ -3684,7 +3718,7 @@
                 <w:noProof/>
                 <w:webHidden/>
               </w:rPr>
-              <w:instrText xml:space="preserve"> PAGEREF _Toc73725935 \h </w:instrText>
+              <w:instrText xml:space="preserve"> PAGEREF _Toc73802973 \h </w:instrText>
             </w:r>
             <w:r>
               <w:rPr>
@@ -3730,7 +3764,7 @@
               <w:lang w:val="en-US"/>
             </w:rPr>
           </w:pPr>
-          <w:hyperlink w:anchor="_Toc73725936" w:history="1">
+          <w:hyperlink w:anchor="_Toc73802974" w:history="1">
             <w:r>
               <w:rPr>
                 <w:rStyle w:val="Hyperlink"/>
@@ -3774,7 +3808,7 @@
                 <w:noProof/>
                 <w:webHidden/>
               </w:rPr>
-              <w:instrText xml:space="preserve"> PAGEREF _Toc73725936 \h </w:instrText>
+              <w:instrText xml:space="preserve"> PAGEREF _Toc73802974 \h </w:instrText>
             </w:r>
             <w:r>
               <w:rPr>
@@ -3820,7 +3854,7 @@
               <w:lang w:val="en-US"/>
             </w:rPr>
           </w:pPr>
-          <w:hyperlink w:anchor="_Toc73725937" w:history="1">
+          <w:hyperlink w:anchor="_Toc73802975" w:history="1">
             <w:r>
               <w:rPr>
                 <w:rStyle w:val="Hyperlink"/>
@@ -3864,7 +3898,7 @@
                 <w:noProof/>
                 <w:webHidden/>
               </w:rPr>
-              <w:instrText xml:space="preserve"> PAGEREF _Toc73725937 \h </w:instrText>
+              <w:instrText xml:space="preserve"> PAGEREF _Toc73802975 \h </w:instrText>
             </w:r>
             <w:r>
               <w:rPr>
@@ -3884,7 +3918,7 @@
                 <w:noProof/>
                 <w:webHidden/>
               </w:rPr>
-              <w:t>30</w:t>
+              <w:t>31</w:t>
             </w:r>
             <w:r>
               <w:rPr>
@@ -3907,7 +3941,7 @@
               <w:lang w:val="en-US"/>
             </w:rPr>
           </w:pPr>
-          <w:hyperlink w:anchor="_Toc73725938" w:history="1">
+          <w:hyperlink w:anchor="_Toc73802976" w:history="1">
             <w:r>
               <w:rPr>
                 <w:rStyle w:val="Hyperlink"/>
@@ -3952,7 +3986,7 @@
                 <w:noProof/>
                 <w:webHidden/>
               </w:rPr>
-              <w:instrText xml:space="preserve"> PAGEREF _Toc73725938 \h </w:instrText>
+              <w:instrText xml:space="preserve"> PAGEREF _Toc73802976 \h </w:instrText>
             </w:r>
             <w:r>
               <w:rPr>
@@ -3995,7 +4029,7 @@
               <w:lang w:val="en-US"/>
             </w:rPr>
           </w:pPr>
-          <w:hyperlink w:anchor="_Toc73725939" w:history="1">
+          <w:hyperlink w:anchor="_Toc73802977" w:history="1">
             <w:r>
               <w:rPr>
                 <w:rStyle w:val="Hyperlink"/>
@@ -4040,7 +4074,7 @@
                 <w:noProof/>
                 <w:webHidden/>
               </w:rPr>
-              <w:instrText xml:space="preserve"> PAGEREF _Toc73725939 \h </w:instrText>
+              <w:instrText xml:space="preserve"> PAGEREF _Toc73802977 \h </w:instrText>
             </w:r>
             <w:r>
               <w:rPr>
@@ -4083,7 +4117,7 @@
               <w:lang w:val="en-US"/>
             </w:rPr>
           </w:pPr>
-          <w:hyperlink w:anchor="_Toc73725940" w:history="1">
+          <w:hyperlink w:anchor="_Toc73802978" w:history="1">
             <w:r>
               <w:rPr>
                 <w:rStyle w:val="Hyperlink"/>
@@ -4110,7 +4144,7 @@
                 <w:noProof/>
                 <w:webHidden/>
               </w:rPr>
-              <w:instrText xml:space="preserve"> PAGEREF _Toc73725940 \h </w:instrText>
+              <w:instrText xml:space="preserve"> PAGEREF _Toc73802978 \h </w:instrText>
             </w:r>
             <w:r>
               <w:rPr>
@@ -4159,7 +4193,7 @@
       <w:pPr>
         <w:pStyle w:val="Heading1"/>
       </w:pPr>
-      <w:bookmarkStart w:id="0" w:name="_Toc73725902"/>
+      <w:bookmarkStart w:id="0" w:name="_Toc73802940"/>
       <w:r>
         <w:lastRenderedPageBreak/>
         <w:t>Introduction</w:t>
@@ -5085,7 +5119,7 @@
       <w:pPr>
         <w:pStyle w:val="Heading1"/>
       </w:pPr>
-      <w:bookmarkStart w:id="1" w:name="_Toc73725903"/>
+      <w:bookmarkStart w:id="1" w:name="_Toc73802941"/>
       <w:r>
         <w:t>Background theory</w:t>
       </w:r>
@@ -5095,7 +5129,7 @@
       <w:pPr>
         <w:pStyle w:val="Heading2"/>
       </w:pPr>
-      <w:bookmarkStart w:id="2" w:name="_Toc73725904"/>
+      <w:bookmarkStart w:id="2" w:name="_Toc73802942"/>
       <w:r>
         <w:t xml:space="preserve">Signal processing features </w:t>
       </w:r>
@@ -5132,7 +5166,25 @@
           <w:iCs/>
           <w:color w:val="FF0000"/>
         </w:rPr>
-        <w:t xml:space="preserve"> other than the spectrogram and mel frequency scale</w:t>
+        <w:t xml:space="preserve"> other than the spectrogram and </w:t>
+      </w:r>
+      <w:proofErr w:type="spellStart"/>
+      <w:r>
+        <w:rPr>
+          <w:i/>
+          <w:iCs/>
+          <w:color w:val="FF0000"/>
+        </w:rPr>
+        <w:t>mel</w:t>
+      </w:r>
+      <w:proofErr w:type="spellEnd"/>
+      <w:r>
+        <w:rPr>
+          <w:i/>
+          <w:iCs/>
+          <w:color w:val="FF0000"/>
+        </w:rPr>
+        <w:t xml:space="preserve"> frequency scale</w:t>
       </w:r>
       <w:r>
         <w:rPr>
@@ -5166,6 +5218,9 @@
         <w:t>concepts</w:t>
       </w:r>
       <w:r>
+        <w:t>, methods</w:t>
+      </w:r>
+      <w:r>
         <w:t xml:space="preserve"> and </w:t>
       </w:r>
       <w:r>
@@ -5211,7 +5266,7 @@
         <w:t xml:space="preserve">to </w:t>
       </w:r>
       <w:r>
-        <w:t>trial</w:t>
+        <w:t>use</w:t>
       </w:r>
       <w:r>
         <w:t xml:space="preserve"> as</w:t>
@@ -5229,7 +5284,7 @@
         <w:t xml:space="preserve"> </w:t>
       </w:r>
       <w:r>
-        <w:t>a</w:t>
+        <w:t>the</w:t>
       </w:r>
       <w:r>
         <w:t xml:space="preserve"> timbral classifi</w:t>
@@ -5427,10 +5482,13 @@
         <w:t>,</w:t>
       </w:r>
       <w:r>
-        <w:t xml:space="preserve"> many</w:t>
-      </w:r>
-      <w:r>
-        <w:t xml:space="preserve"> features are</w:t>
+        <w:t xml:space="preserve"> </w:t>
+      </w:r>
+      <w:r>
+        <w:t>features are</w:t>
+      </w:r>
+      <w:r>
+        <w:t xml:space="preserve"> often</w:t>
       </w:r>
       <w:r>
         <w:t xml:space="preserve"> </w:t>
@@ -5467,7 +5525,7 @@
         <w:t xml:space="preserve"> Temporal features are computed </w:t>
       </w:r>
       <w:r>
-        <w:t>on</w:t>
+        <w:t>from</w:t>
       </w:r>
       <w:r>
         <w:t xml:space="preserve"> the waveform</w:t>
@@ -5476,6 +5534,9 @@
         <w:t xml:space="preserve"> in the time domain</w:t>
       </w:r>
       <w:r>
+        <w:t>,</w:t>
+      </w:r>
+      <w:r>
         <w:t xml:space="preserve"> </w:t>
       </w:r>
       <w:r>
@@ -5495,6 +5556,9 @@
       </w:r>
       <w:r>
         <w:t xml:space="preserve"> the magnitude spectrum</w:t>
+      </w:r>
+      <w:r>
+        <w:t>,</w:t>
       </w:r>
       <w:r>
         <w:t xml:space="preserve"> in the frequency domain</w:t>
@@ -5511,34 +5575,10 @@
         </m:r>
       </m:oMath>
       <w:r>
-        <w:t>-point signal is performed b</w:t>
-      </w:r>
-      <w:r>
-        <w:t xml:space="preserve">y applying the </w:t>
-      </w:r>
-      <w:r>
-        <w:t>D</w:t>
-      </w:r>
-      <w:r>
-        <w:t xml:space="preserve">iscrete </w:t>
-      </w:r>
-      <w:r>
-        <w:t xml:space="preserve">Fourier </w:t>
-      </w:r>
-      <w:r>
-        <w:t>T</w:t>
-      </w:r>
-      <w:r>
-        <w:t>ransform</w:t>
-      </w:r>
-      <w:r>
-        <w:t xml:space="preserve"> (DFT)</w:t>
-      </w:r>
-      <w:r>
-        <w:t xml:space="preserve"> of </w:t>
-      </w:r>
-      <w:r>
-        <w:t>an input</w:t>
+        <w:t>-</w:t>
+      </w:r>
+      <w:r>
+        <w:t>sample</w:t>
       </w:r>
       <w:r>
         <w:t xml:space="preserve"> signal</w:t>
@@ -5555,10 +5595,40 @@
         </m:r>
       </m:oMath>
       <w:r>
+        <w:t xml:space="preserve"> is performed b</w:t>
+      </w:r>
+      <w:r>
+        <w:t xml:space="preserve">y applying the </w:t>
+      </w:r>
+      <w:r>
+        <w:t>D</w:t>
+      </w:r>
+      <w:r>
+        <w:t xml:space="preserve">iscrete </w:t>
+      </w:r>
+      <w:r>
+        <w:t xml:space="preserve">Fourier </w:t>
+      </w:r>
+      <w:r>
+        <w:t>T</w:t>
+      </w:r>
+      <w:r>
+        <w:t>ransform</w:t>
+      </w:r>
+      <w:r>
+        <w:t xml:space="preserve"> (DFT)</w:t>
+      </w:r>
+      <w:r>
+        <w:t>,</w:t>
+      </w:r>
+      <w:r>
+        <w:t xml:space="preserve"> </w:t>
+      </w:r>
+      <w:r>
         <w:rPr>
           <w:rFonts w:eastAsiaTheme="minorEastAsia"/>
         </w:rPr>
-        <w:t xml:space="preserve"> as follows</w:t>
+        <w:t>as follows</w:t>
       </w:r>
       <w:r>
         <w:t>:</w:t>
@@ -5726,13 +5796,7 @@
                         <w:rPr>
                           <w:rFonts w:ascii="Cambria Math" w:hAnsi="Cambria Math"/>
                         </w:rPr>
-                        <m:t>j k</m:t>
-                      </m:r>
-                      <m:r>
-                        <w:rPr>
-                          <w:rFonts w:ascii="Cambria Math" w:hAnsi="Cambria Math"/>
-                        </w:rPr>
-                        <m:t>n</m:t>
+                        <m:t>j kn</m:t>
                       </m:r>
                     </m:sup>
                   </m:sSup>
@@ -5872,7 +5936,39 @@
         </m:r>
       </m:oMath>
       <w:r>
-        <w:t xml:space="preserve"> points in the frequency domain, each indexed by </w:t>
+        <w:t xml:space="preserve"> </w:t>
+      </w:r>
+      <w:r>
+        <w:t xml:space="preserve">complex values </w:t>
+      </w:r>
+      <m:oMath>
+        <m:r>
+          <w:rPr>
+            <w:rFonts w:ascii="Cambria Math" w:eastAsiaTheme="minorEastAsia" w:hAnsi="Cambria Math"/>
+          </w:rPr>
+          <m:t>X</m:t>
+        </m:r>
+        <m:d>
+          <m:dPr>
+            <m:ctrlPr>
+              <w:rPr>
+                <w:rFonts w:ascii="Cambria Math" w:eastAsiaTheme="minorEastAsia" w:hAnsi="Cambria Math"/>
+                <w:i/>
+              </w:rPr>
+            </m:ctrlPr>
+          </m:dPr>
+          <m:e>
+            <m:r>
+              <w:rPr>
+                <w:rFonts w:ascii="Cambria Math" w:eastAsiaTheme="minorEastAsia" w:hAnsi="Cambria Math"/>
+              </w:rPr>
+              <m:t>k</m:t>
+            </m:r>
+          </m:e>
+        </m:d>
+      </m:oMath>
+      <w:r>
+        <w:t xml:space="preserve"> in the frequency domain, each indexed by </w:t>
       </w:r>
       <m:oMath>
         <m:r>
@@ -5983,7 +6079,10 @@
         <w:jc w:val="both"/>
       </w:pPr>
       <w:r>
-        <w:t>To compute the DFT over a frame of analysis of finite length, the discrete</w:t>
+        <w:t>In order t</w:t>
+      </w:r>
+      <w:r>
+        <w:t>o compute the DFT over a frame of analysis of finite length, the discrete</w:t>
       </w:r>
       <w:r>
         <w:t xml:space="preserve"> Short-Term Fourier Transform (STFT)</w:t>
@@ -6029,7 +6128,13 @@
         </m:r>
       </m:oMath>
       <w:r>
-        <w:t xml:space="preserve"> at each time frame ending at sample index </w:t>
+        <w:t xml:space="preserve"> </w:t>
+      </w:r>
+      <w:r>
+        <w:t>and at</w:t>
+      </w:r>
+      <w:r>
+        <w:t xml:space="preserve"> each time frame ending at sample index </w:t>
       </w:r>
       <m:oMath>
         <m:r>
@@ -6040,6 +6145,12 @@
         </m:r>
       </m:oMath>
       <w:r>
+        <w:rPr>
+          <w:rFonts w:eastAsiaTheme="minorEastAsia"/>
+        </w:rPr>
+        <w:t>,</w:t>
+      </w:r>
+      <w:r>
         <w:t xml:space="preserve"> as follows (adapted from </w:t>
       </w:r>
       <w:sdt>
@@ -6047,6 +6158,7 @@
           <w:id w:val="161442202"/>
           <w:citation/>
         </w:sdtPr>
+        <w:sdtEndPr/>
         <w:sdtContent>
           <w:r>
             <w:fldChar w:fldCharType="begin"/>
@@ -6086,29 +6198,81 @@
     </w:p>
     <w:p>
       <w:pPr>
+        <w:keepNext/>
         <w:jc w:val="both"/>
         <w:rPr>
           <w:rFonts w:eastAsiaTheme="minorEastAsia"/>
         </w:rPr>
       </w:pPr>
       <m:oMathPara>
+        <m:oMathParaPr>
+          <m:jc m:val="center"/>
+        </m:oMathParaPr>
         <m:oMath>
-          <m:eqArr>
-            <m:eqArrPr>
-              <m:maxDist m:val="1"/>
+          <m:r>
+            <w:rPr>
+              <w:rFonts w:ascii="Cambria Math" w:hAnsi="Cambria Math"/>
+            </w:rPr>
+            <w:lastRenderedPageBreak/>
+            <m:t>X</m:t>
+          </m:r>
+          <m:d>
+            <m:dPr>
               <m:ctrlPr>
                 <w:rPr>
-                  <w:rFonts w:ascii="Cambria Math" w:eastAsiaTheme="minorEastAsia" w:hAnsi="Cambria Math"/>
+                  <w:rFonts w:ascii="Cambria Math" w:hAnsi="Cambria Math"/>
                   <w:i/>
                 </w:rPr>
               </m:ctrlPr>
-            </m:eqArrPr>
+            </m:dPr>
             <m:e>
               <m:r>
                 <w:rPr>
                   <w:rFonts w:ascii="Cambria Math" w:hAnsi="Cambria Math"/>
                 </w:rPr>
-                <m:t>X</m:t>
+                <m:t>k, m</m:t>
+              </m:r>
+            </m:e>
+          </m:d>
+          <m:r>
+            <w:rPr>
+              <w:rFonts w:ascii="Cambria Math" w:hAnsi="Cambria Math"/>
+            </w:rPr>
+            <m:t xml:space="preserve">= </m:t>
+          </m:r>
+          <m:nary>
+            <m:naryPr>
+              <m:chr m:val="∑"/>
+              <m:limLoc m:val="undOvr"/>
+              <m:ctrlPr>
+                <w:rPr>
+                  <w:rFonts w:ascii="Cambria Math" w:hAnsi="Cambria Math"/>
+                  <w:i/>
+                </w:rPr>
+              </m:ctrlPr>
+            </m:naryPr>
+            <m:sub>
+              <m:r>
+                <w:rPr>
+                  <w:rFonts w:ascii="Cambria Math" w:hAnsi="Cambria Math"/>
+                </w:rPr>
+                <m:t>i=0</m:t>
+              </m:r>
+            </m:sub>
+            <m:sup>
+              <m:r>
+                <w:rPr>
+                  <w:rFonts w:ascii="Cambria Math" w:hAnsi="Cambria Math"/>
+                </w:rPr>
+                <m:t>L-1</m:t>
+              </m:r>
+            </m:sup>
+            <m:e>
+              <m:r>
+                <w:rPr>
+                  <w:rFonts w:ascii="Cambria Math" w:hAnsi="Cambria Math"/>
+                </w:rPr>
+                <m:t>w</m:t>
               </m:r>
               <m:d>
                 <m:dPr>
@@ -6124,7 +6288,7 @@
                     <w:rPr>
                       <w:rFonts w:ascii="Cambria Math" w:hAnsi="Cambria Math"/>
                     </w:rPr>
-                    <m:t>k, m</m:t>
+                    <m:t>i</m:t>
                   </m:r>
                 </m:e>
               </m:d>
@@ -6132,71 +6296,81 @@
                 <w:rPr>
                   <w:rFonts w:ascii="Cambria Math" w:hAnsi="Cambria Math"/>
                 </w:rPr>
-                <m:t xml:space="preserve">= </m:t>
+                <m:t>x</m:t>
               </m:r>
-              <m:nary>
-                <m:naryPr>
-                  <m:chr m:val="∑"/>
-                  <m:limLoc m:val="undOvr"/>
+              <m:d>
+                <m:dPr>
                   <m:ctrlPr>
                     <w:rPr>
                       <w:rFonts w:ascii="Cambria Math" w:hAnsi="Cambria Math"/>
                       <w:i/>
                     </w:rPr>
                   </m:ctrlPr>
-                </m:naryPr>
-                <m:sub>
+                </m:dPr>
+                <m:e>
                   <m:r>
                     <w:rPr>
                       <w:rFonts w:ascii="Cambria Math" w:hAnsi="Cambria Math"/>
                     </w:rPr>
-                    <m:t>i=0</m:t>
+                    <m:t>m-i</m:t>
                   </m:r>
-                </m:sub>
+                </m:e>
+              </m:d>
+              <m:sSup>
+                <m:sSupPr>
+                  <m:ctrlPr>
+                    <w:rPr>
+                      <w:rFonts w:ascii="Cambria Math" w:hAnsi="Cambria Math"/>
+                      <w:i/>
+                    </w:rPr>
+                  </m:ctrlPr>
+                </m:sSupPr>
+                <m:e>
+                  <m:r>
+                    <w:rPr>
+                      <w:rFonts w:ascii="Cambria Math" w:hAnsi="Cambria Math"/>
+                    </w:rPr>
+                    <m:t>e</m:t>
+                  </m:r>
+                </m:e>
                 <m:sup>
                   <m:r>
                     <w:rPr>
                       <w:rFonts w:ascii="Cambria Math" w:hAnsi="Cambria Math"/>
                     </w:rPr>
-                    <m:t>L</m:t>
+                    <m:t xml:space="preserve">- </m:t>
                   </m:r>
-                  <m:r>
-                    <w:rPr>
-                      <w:rFonts w:ascii="Cambria Math" w:hAnsi="Cambria Math"/>
-                    </w:rPr>
-                    <m:t>-1</m:t>
-                  </m:r>
-                </m:sup>
-                <m:e>
-                  <m:r>
-                    <w:rPr>
-                      <w:rFonts w:ascii="Cambria Math" w:hAnsi="Cambria Math"/>
-                    </w:rPr>
-                    <m:t>w</m:t>
-                  </m:r>
-                  <m:d>
-                    <m:dPr>
+                  <m:f>
+                    <m:fPr>
                       <m:ctrlPr>
                         <w:rPr>
                           <w:rFonts w:ascii="Cambria Math" w:hAnsi="Cambria Math"/>
                           <w:i/>
                         </w:rPr>
                       </m:ctrlPr>
-                    </m:dPr>
-                    <m:e>
+                    </m:fPr>
+                    <m:num>
                       <m:r>
                         <w:rPr>
                           <w:rFonts w:ascii="Cambria Math" w:hAnsi="Cambria Math"/>
                         </w:rPr>
-                        <m:t>i</m:t>
+                        <m:t>2π</m:t>
                       </m:r>
-                    </m:e>
-                  </m:d>
+                    </m:num>
+                    <m:den>
+                      <m:r>
+                        <w:rPr>
+                          <w:rFonts w:ascii="Cambria Math" w:hAnsi="Cambria Math"/>
+                        </w:rPr>
+                        <m:t>L</m:t>
+                      </m:r>
+                    </m:den>
+                  </m:f>
                   <m:r>
                     <w:rPr>
                       <w:rFonts w:ascii="Cambria Math" w:hAnsi="Cambria Math"/>
                     </w:rPr>
-                    <m:t>x</m:t>
+                    <m:t>j k</m:t>
                   </m:r>
                   <m:d>
                     <m:dPr>
@@ -6216,230 +6390,233 @@
                       </m:r>
                     </m:e>
                   </m:d>
-                  <m:sSup>
-                    <m:sSupPr>
-                      <m:ctrlPr>
-                        <w:rPr>
-                          <w:rFonts w:ascii="Cambria Math" w:hAnsi="Cambria Math"/>
-                          <w:i/>
-                        </w:rPr>
-                      </m:ctrlPr>
-                    </m:sSupPr>
-                    <m:e>
-                      <m:r>
-                        <w:rPr>
-                          <w:rFonts w:ascii="Cambria Math" w:hAnsi="Cambria Math"/>
-                        </w:rPr>
-                        <m:t>e</m:t>
-                      </m:r>
-                    </m:e>
-                    <m:sup>
-                      <m:r>
-                        <w:rPr>
-                          <w:rFonts w:ascii="Cambria Math" w:hAnsi="Cambria Math"/>
-                        </w:rPr>
-                        <m:t>-</m:t>
-                      </m:r>
-                      <m:r>
-                        <w:rPr>
-                          <w:rFonts w:ascii="Cambria Math" w:hAnsi="Cambria Math"/>
-                        </w:rPr>
-                        <m:t xml:space="preserve"> </m:t>
-                      </m:r>
-                      <m:f>
-                        <m:fPr>
-                          <m:ctrlPr>
-                            <w:rPr>
-                              <w:rFonts w:ascii="Cambria Math" w:hAnsi="Cambria Math"/>
-                              <w:i/>
-                            </w:rPr>
-                          </m:ctrlPr>
-                        </m:fPr>
-                        <m:num>
-                          <m:r>
-                            <w:rPr>
-                              <w:rFonts w:ascii="Cambria Math" w:hAnsi="Cambria Math"/>
-                            </w:rPr>
-                            <m:t>2π</m:t>
-                          </m:r>
-                        </m:num>
-                        <m:den>
-                          <m:r>
-                            <w:rPr>
-                              <w:rFonts w:ascii="Cambria Math" w:hAnsi="Cambria Math"/>
-                            </w:rPr>
-                            <m:t>L</m:t>
-                          </m:r>
-                        </m:den>
-                      </m:f>
-                      <m:r>
-                        <w:rPr>
-                          <w:rFonts w:ascii="Cambria Math" w:hAnsi="Cambria Math"/>
-                        </w:rPr>
-                        <m:t>j k</m:t>
-                      </m:r>
-                      <m:d>
-                        <m:dPr>
-                          <m:ctrlPr>
-                            <w:rPr>
-                              <w:rFonts w:ascii="Cambria Math" w:hAnsi="Cambria Math"/>
-                              <w:i/>
-                            </w:rPr>
-                          </m:ctrlPr>
-                        </m:dPr>
-                        <m:e>
-                          <m:r>
-                            <w:rPr>
-                              <w:rFonts w:ascii="Cambria Math" w:hAnsi="Cambria Math"/>
-                            </w:rPr>
-                            <m:t>m-i</m:t>
-                          </m:r>
-                        </m:e>
-                      </m:d>
-                    </m:sup>
-                  </m:sSup>
-                </m:e>
-              </m:nary>
+                </m:sup>
+              </m:sSup>
+            </m:e>
+          </m:nary>
+        </m:oMath>
+      </m:oMathPara>
+    </w:p>
+    <w:bookmarkStart w:id="3" w:name="_Ref73803420"/>
+    <w:p>
+      <w:pPr>
+        <w:jc w:val="both"/>
+      </w:pPr>
+      <m:oMathPara>
+        <m:oMathParaPr>
+          <m:jc m:val="right"/>
+        </m:oMathParaPr>
+        <m:oMath>
+          <m:d>
+            <m:dPr>
+              <m:ctrlPr>
+                <w:rPr>
+                  <w:rFonts w:ascii="Cambria Math" w:eastAsiaTheme="minorEastAsia" w:hAnsi="Cambria Math"/>
+                  <w:i/>
+                </w:rPr>
+              </m:ctrlPr>
+            </m:dPr>
+            <m:e>
               <m:r>
+                <m:rPr>
+                  <m:sty m:val="p"/>
+                </m:rPr>
                 <w:rPr>
                   <w:rFonts w:ascii="Cambria Math" w:hAnsi="Cambria Math"/>
                 </w:rPr>
-                <m:t>#</m:t>
+                <w:fldChar w:fldCharType="begin"/>
               </m:r>
-              <m:d>
-                <m:dPr>
-                  <m:ctrlPr>
-                    <w:rPr>
-                      <w:rFonts w:ascii="Cambria Math" w:eastAsiaTheme="minorEastAsia" w:hAnsi="Cambria Math"/>
-                      <w:i/>
-                    </w:rPr>
-                  </m:ctrlPr>
-                </m:dPr>
-                <m:e>
-                  <m:r>
-                    <m:rPr>
-                      <m:sty m:val="p"/>
-                    </m:rPr>
-                    <w:rPr>
-                      <w:rFonts w:ascii="Cambria Math" w:hAnsi="Cambria Math"/>
-                    </w:rPr>
-                    <w:fldChar w:fldCharType="begin"/>
-                  </m:r>
-                  <m:r>
-                    <m:rPr>
-                      <m:sty m:val="p"/>
-                    </m:rPr>
-                    <w:rPr>
-                      <w:rFonts w:ascii="Cambria Math" w:hAnsi="Cambria Math"/>
-                    </w:rPr>
-                    <m:t xml:space="preserve"> STYLEREF 2 \s </m:t>
-                  </m:r>
-                  <m:r>
-                    <m:rPr>
-                      <m:sty m:val="p"/>
-                    </m:rPr>
-                    <w:rPr>
-                      <w:rFonts w:ascii="Cambria Math" w:hAnsi="Cambria Math"/>
-                    </w:rPr>
-                    <w:fldChar w:fldCharType="separate"/>
-                  </m:r>
-                  <m:r>
-                    <m:rPr>
-                      <m:sty m:val="p"/>
-                    </m:rPr>
-                    <w:rPr>
-                      <w:rFonts w:ascii="Cambria Math" w:hAnsi="Cambria Math"/>
-                      <w:noProof/>
-                    </w:rPr>
-                    <m:t>2.1</m:t>
-                  </m:r>
-                  <m:r>
-                    <m:rPr>
-                      <m:sty m:val="p"/>
-                    </m:rPr>
-                    <w:rPr>
-                      <w:rFonts w:ascii="Cambria Math" w:hAnsi="Cambria Math"/>
-                    </w:rPr>
-                    <w:fldChar w:fldCharType="end"/>
-                  </m:r>
-                  <m:r>
-                    <m:rPr>
-                      <m:sty m:val="p"/>
-                    </m:rPr>
-                    <w:rPr>
-                      <w:rFonts w:ascii="Cambria Math" w:hAnsi="Cambria Math"/>
-                    </w:rPr>
-                    <m:t>.</m:t>
-                  </m:r>
-                  <m:r>
-                    <m:rPr>
-                      <m:sty m:val="p"/>
-                    </m:rPr>
-                    <w:rPr>
-                      <w:rFonts w:ascii="Cambria Math" w:hAnsi="Cambria Math"/>
-                    </w:rPr>
-                    <w:fldChar w:fldCharType="begin"/>
-                  </m:r>
-                  <m:r>
-                    <m:rPr>
-                      <m:sty m:val="p"/>
-                    </m:rPr>
-                    <w:rPr>
-                      <w:rFonts w:ascii="Cambria Math" w:hAnsi="Cambria Math"/>
-                    </w:rPr>
-                    <m:t xml:space="preserve"> SEQ Equation \* ARABIC \s 2 </m:t>
-                  </m:r>
-                  <m:r>
-                    <m:rPr>
-                      <m:sty m:val="p"/>
-                    </m:rPr>
-                    <w:rPr>
-                      <w:rFonts w:ascii="Cambria Math" w:hAnsi="Cambria Math"/>
-                    </w:rPr>
-                    <w:fldChar w:fldCharType="separate"/>
-                  </m:r>
-                  <m:r>
-                    <m:rPr>
-                      <m:sty m:val="p"/>
-                    </m:rPr>
-                    <w:rPr>
-                      <w:rFonts w:ascii="Cambria Math" w:hAnsi="Cambria Math"/>
-                      <w:noProof/>
-                    </w:rPr>
-                    <m:t>2</m:t>
-                  </m:r>
-                  <m:r>
-                    <m:rPr>
-                      <m:sty m:val="p"/>
-                    </m:rPr>
-                    <w:rPr>
-                      <w:rFonts w:ascii="Cambria Math" w:hAnsi="Cambria Math"/>
-                    </w:rPr>
-                    <w:fldChar w:fldCharType="end"/>
-                  </m:r>
-                </m:e>
-              </m:d>
-              <m:ctrlPr>
+              <m:r>
+                <m:rPr>
+                  <m:sty m:val="p"/>
+                </m:rPr>
                 <w:rPr>
                   <w:rFonts w:ascii="Cambria Math" w:hAnsi="Cambria Math"/>
-                  <w:i/>
                 </w:rPr>
-              </m:ctrlPr>
+                <m:t xml:space="preserve"> STYLEREF 2 \s </m:t>
+              </m:r>
+              <m:r>
+                <m:rPr>
+                  <m:sty m:val="p"/>
+                </m:rPr>
+                <w:rPr>
+                  <w:rFonts w:ascii="Cambria Math" w:hAnsi="Cambria Math"/>
+                </w:rPr>
+                <w:fldChar w:fldCharType="separate"/>
+              </m:r>
+              <m:r>
+                <m:rPr>
+                  <m:sty m:val="p"/>
+                </m:rPr>
+                <w:rPr>
+                  <w:rFonts w:ascii="Cambria Math" w:hAnsi="Cambria Math"/>
+                  <w:noProof/>
+                </w:rPr>
+                <m:t>2.1</m:t>
+              </m:r>
+              <m:r>
+                <m:rPr>
+                  <m:sty m:val="p"/>
+                </m:rPr>
+                <w:rPr>
+                  <w:rFonts w:ascii="Cambria Math" w:hAnsi="Cambria Math"/>
+                </w:rPr>
+                <w:fldChar w:fldCharType="end"/>
+              </m:r>
+              <m:r>
+                <m:rPr>
+                  <m:sty m:val="p"/>
+                </m:rPr>
+                <w:rPr>
+                  <w:rFonts w:ascii="Cambria Math" w:hAnsi="Cambria Math"/>
+                </w:rPr>
+                <m:t>.</m:t>
+              </m:r>
+              <m:r>
+                <m:rPr>
+                  <m:sty m:val="p"/>
+                </m:rPr>
+                <w:rPr>
+                  <w:rFonts w:ascii="Cambria Math" w:hAnsi="Cambria Math"/>
+                </w:rPr>
+                <w:fldChar w:fldCharType="begin"/>
+              </m:r>
+              <m:r>
+                <m:rPr>
+                  <m:sty m:val="p"/>
+                </m:rPr>
+                <w:rPr>
+                  <w:rFonts w:ascii="Cambria Math" w:hAnsi="Cambria Math"/>
+                </w:rPr>
+                <m:t xml:space="preserve"> SEQ Equation \* ARABIC \s 2 </m:t>
+              </m:r>
+              <m:r>
+                <m:rPr>
+                  <m:sty m:val="p"/>
+                </m:rPr>
+                <w:rPr>
+                  <w:rFonts w:ascii="Cambria Math" w:hAnsi="Cambria Math"/>
+                </w:rPr>
+                <w:fldChar w:fldCharType="separate"/>
+              </m:r>
+              <m:r>
+                <m:rPr>
+                  <m:sty m:val="p"/>
+                </m:rPr>
+                <w:rPr>
+                  <w:rFonts w:ascii="Cambria Math" w:hAnsi="Cambria Math"/>
+                  <w:noProof/>
+                </w:rPr>
+                <m:t>2</m:t>
+              </m:r>
+              <m:r>
+                <m:rPr>
+                  <m:sty m:val="p"/>
+                </m:rPr>
+                <w:rPr>
+                  <w:rFonts w:ascii="Cambria Math" w:hAnsi="Cambria Math"/>
+                </w:rPr>
+                <w:fldChar w:fldCharType="end"/>
+              </m:r>
             </m:e>
-          </m:eqArr>
+          </m:d>
         </m:oMath>
       </m:oMathPara>
+      <w:bookmarkEnd w:id="3"/>
     </w:p>
     <w:p>
       <w:pPr>
         <w:jc w:val="both"/>
       </w:pPr>
       <w:r>
-        <w:lastRenderedPageBreak/>
-        <w:t>w</w:t>
-      </w:r>
-      <w:r>
-        <w:t>here</w:t>
+        <w:t>In Eq</w:t>
+      </w:r>
+      <w:r>
+        <w:t>.</w:t>
+      </w:r>
+      <w:r>
+        <w:t xml:space="preserve"> </w:t>
+      </w:r>
+      <w:r>
+        <w:fldChar w:fldCharType="begin"/>
+      </w:r>
+      <w:r>
+        <w:instrText xml:space="preserve"> REF _Ref73803420 \h </w:instrText>
+      </w:r>
+      <w:r>
+        <w:fldChar w:fldCharType="separate"/>
+      </w:r>
+      <m:oMath>
+        <m:d>
+          <m:dPr>
+            <m:ctrlPr>
+              <w:rPr>
+                <w:rFonts w:ascii="Cambria Math" w:eastAsiaTheme="minorEastAsia" w:hAnsi="Cambria Math"/>
+                <w:i/>
+              </w:rPr>
+            </m:ctrlPr>
+          </m:dPr>
+          <m:e>
+            <m:r>
+              <m:rPr>
+                <m:sty m:val="p"/>
+              </m:rPr>
+              <w:rPr>
+                <w:rFonts w:ascii="Cambria Math" w:hAnsi="Cambria Math"/>
+                <w:noProof/>
+              </w:rPr>
+              <m:t>2</m:t>
+            </m:r>
+            <m:r>
+              <m:rPr>
+                <m:sty m:val="p"/>
+              </m:rPr>
+              <w:rPr>
+                <w:rFonts w:ascii="Cambria Math" w:hAnsi="Cambria Math"/>
+                <w:noProof/>
+              </w:rPr>
+              <m:t>.</m:t>
+            </m:r>
+            <m:r>
+              <m:rPr>
+                <m:sty m:val="p"/>
+              </m:rPr>
+              <w:rPr>
+                <w:rFonts w:ascii="Cambria Math" w:hAnsi="Cambria Math"/>
+                <w:noProof/>
+              </w:rPr>
+              <m:t>1</m:t>
+            </m:r>
+            <m:r>
+              <m:rPr>
+                <m:sty m:val="p"/>
+              </m:rPr>
+              <w:rPr>
+                <w:rFonts w:ascii="Cambria Math" w:hAnsi="Cambria Math"/>
+              </w:rPr>
+              <m:t>.</m:t>
+            </m:r>
+            <m:r>
+              <m:rPr>
+                <m:sty m:val="p"/>
+              </m:rPr>
+              <w:rPr>
+                <w:rFonts w:ascii="Cambria Math" w:hAnsi="Cambria Math"/>
+                <w:noProof/>
+              </w:rPr>
+              <m:t>2</m:t>
+            </m:r>
+          </m:e>
+        </m:d>
+      </m:oMath>
+      <w:r>
+        <w:fldChar w:fldCharType="end"/>
+      </w:r>
+      <w:r>
+        <w:t>,</w:t>
+      </w:r>
+      <w:r>
+        <w:t xml:space="preserve"> </w:t>
       </w:r>
       <w:r>
         <w:t xml:space="preserve"> the STFT is taken over a frame of </w:t>
@@ -6560,6 +6737,9 @@
         <w:t xml:space="preserve">spectral leakage (artifacts in the spectrum caused by the window function’s finite length) </w:t>
       </w:r>
       <w:r>
+        <w:t xml:space="preserve">usually </w:t>
+      </w:r>
+      <w:r>
         <w:t xml:space="preserve">caused by a </w:t>
       </w:r>
       <w:r>
@@ -6650,7 +6830,7 @@
             <w:rPr>
               <w:noProof/>
             </w:rPr>
-            <w:t>[5]</w:t>
+            <w:t>[6]</w:t>
           </w:r>
           <w:r>
             <w:fldChar w:fldCharType="end"/>
@@ -6732,11 +6912,11 @@
       <w:pPr>
         <w:pStyle w:val="Heading3"/>
       </w:pPr>
-      <w:bookmarkStart w:id="3" w:name="_Toc73725905"/>
+      <w:bookmarkStart w:id="4" w:name="_Toc73802943"/>
       <w:r>
         <w:t>Temporal features</w:t>
       </w:r>
-      <w:bookmarkEnd w:id="3"/>
+      <w:bookmarkEnd w:id="4"/>
     </w:p>
     <w:p>
       <w:pPr>
@@ -6894,7 +7074,7 @@
             <w:rPr>
               <w:noProof/>
             </w:rPr>
-            <w:t>[6]</w:t>
+            <w:t>[7]</w:t>
           </w:r>
           <w:r>
             <w:fldChar w:fldCharType="end"/>
@@ -7186,6 +7366,7 @@
         <w:jc w:val="both"/>
       </w:pPr>
       <w:r>
+        <w:lastRenderedPageBreak/>
         <w:t xml:space="preserve">The </w:t>
       </w:r>
       <w:r>
@@ -7344,11 +7525,7 @@
         <w:t>staccato</w:t>
       </w:r>
       <w:r>
-        <w:t xml:space="preserve"> (“attacked”) </w:t>
-      </w:r>
-      <w:r>
-        <w:lastRenderedPageBreak/>
-        <w:t>articulation typically has a short envelope with a rapid rise (short attack time), as opposed to a note articulated as a swell, which will have a slower rise due to the note amplitude’s gradual increase initially. On a finer level, these</w:t>
+        <w:t xml:space="preserve"> (“attacked”) articulation typically has a short envelope with a rapid rise (short attack time), as opposed to a note articulated as a swell, which will have a slower rise due to the note amplitude’s gradual increase initially. On a finer level, these</w:t>
       </w:r>
       <w:r>
         <w:t xml:space="preserve"> envelope</w:t>
@@ -7385,7 +7562,7 @@
             <w:rPr>
               <w:noProof/>
             </w:rPr>
-            <w:t>[7]</w:t>
+            <w:t>[8]</w:t>
           </w:r>
           <w:r>
             <w:fldChar w:fldCharType="end"/>
@@ -7579,11 +7756,11 @@
       <w:pPr>
         <w:pStyle w:val="Heading3"/>
       </w:pPr>
-      <w:bookmarkStart w:id="4" w:name="_Toc73725906"/>
+      <w:bookmarkStart w:id="5" w:name="_Toc73802944"/>
       <w:r>
         <w:t>Spectral features</w:t>
       </w:r>
-      <w:bookmarkEnd w:id="4"/>
+      <w:bookmarkEnd w:id="5"/>
     </w:p>
     <w:p>
       <w:pPr>
@@ -7724,7 +7901,7 @@
             <w:rPr>
               <w:noProof/>
             </w:rPr>
-            <w:t>[8]</w:t>
+            <w:t>[9]</w:t>
           </w:r>
           <w:r>
             <w:fldChar w:fldCharType="end"/>
@@ -7753,6 +7930,7 @@
           <w:i/>
           <w:iCs/>
         </w:rPr>
+        <w:lastRenderedPageBreak/>
         <w:t>Spectral moments</w:t>
       </w:r>
       <w:r>
@@ -7884,11 +8062,7 @@
         </w:sdtContent>
       </w:sdt>
       <w:r>
-        <w:t xml:space="preserve">. But this does not account for the spread of frequencies; therefore this </w:t>
-      </w:r>
-      <w:r>
-        <w:lastRenderedPageBreak/>
-        <w:t>measure of brightness is especially indicative if the signal is distributed within a narrow-band of frequencies.</w:t>
+        <w:t>. But this does not account for the spread of frequencies; therefore this measure of brightness is especially indicative if the signal is distributed within a narrow-band of frequencies.</w:t>
       </w:r>
     </w:p>
     <w:p>
@@ -7963,7 +8137,7 @@
             <w:rPr>
               <w:noProof/>
             </w:rPr>
-            <w:t>[9]</w:t>
+            <w:t>[10]</w:t>
           </w:r>
           <w:r>
             <w:fldChar w:fldCharType="end"/>
@@ -8374,6 +8548,7 @@
         <w:jc w:val="both"/>
       </w:pPr>
       <w:r>
+        <w:lastRenderedPageBreak/>
         <w:t xml:space="preserve">The </w:t>
       </w:r>
       <w:r>
@@ -8425,11 +8600,7 @@
         <w:t>.</w:t>
       </w:r>
       <w:r>
-        <w:t xml:space="preserve"> Beyond describing the shape of the spectrum, flatness measures such as SFM and Spectral Kurtosis allow us to place the periodicity of a sound along a scale between tonal and noisy sounds, where on one end we have an ideal single sine tone, and on the other extreme white noise, which can be approached using an infinite sum of sinewaves of different frequencies uniformly distributed across the spectrum. The space </w:t>
-      </w:r>
-      <w:r>
-        <w:lastRenderedPageBreak/>
-        <w:t>between these extremes is occupied by sounds of increasing complexity as more tones are combined; this will be further explored in our discussion of harmonic features, in section 2.1.4.</w:t>
+        <w:t xml:space="preserve"> Beyond describing the shape of the spectrum, flatness measures such as SFM and Spectral Kurtosis allow us to place the periodicity of a sound along a scale between tonal and noisy sounds, where on one end we have an ideal single sine tone, and on the other extreme white noise, which can be approached using an infinite sum of sinewaves of different frequencies uniformly distributed across the spectrum. The space between these extremes is occupied by sounds of increasing complexity as more tones are combined; this will be further explored in our discussion of harmonic features, in section 2.1.4.</w:t>
       </w:r>
     </w:p>
     <w:p>
@@ -8446,7 +8617,7 @@
       <w:pPr>
         <w:pStyle w:val="Heading3"/>
       </w:pPr>
-      <w:bookmarkStart w:id="5" w:name="_Toc73725907"/>
+      <w:bookmarkStart w:id="6" w:name="_Toc73802945"/>
       <w:r>
         <w:t>S</w:t>
       </w:r>
@@ -8459,7 +8630,7 @@
       <w:r>
         <w:t xml:space="preserve"> features</w:t>
       </w:r>
-      <w:bookmarkEnd w:id="5"/>
+      <w:bookmarkEnd w:id="6"/>
     </w:p>
     <w:p>
       <w:pPr>
@@ -8553,7 +8724,7 @@
             <w:rPr>
               <w:noProof/>
             </w:rPr>
-            <w:t>[10]</w:t>
+            <w:t>[11]</w:t>
           </w:r>
           <w:r>
             <w:fldChar w:fldCharType="end"/>
@@ -8651,16 +8822,7 @@
           <w:color w:val="FF0000"/>
           <w:lang w:val="en-US"/>
         </w:rPr>
-        <w:t>TODO</w:t>
-      </w:r>
-      <w:r>
-        <w:rPr>
-          <w:i/>
-          <w:iCs/>
-          <w:color w:val="FF0000"/>
-          <w:lang w:val="en-US"/>
-        </w:rPr>
-        <w:t>: Describe how the s</w:t>
+        <w:t>TODO: Describe how the s</w:t>
       </w:r>
       <w:r>
         <w:rPr>
@@ -8704,6 +8866,7 @@
           <w:id w:val="2076543157"/>
           <w:citation/>
         </w:sdtPr>
+        <w:sdtEndPr/>
         <w:sdtContent>
           <w:r>
             <w:rPr>
@@ -8728,7 +8891,7 @@
               <w:noProof/>
               <w:lang w:val="en-US"/>
             </w:rPr>
-            <w:t>[11]</w:t>
+            <w:t>[5]</w:t>
           </w:r>
           <w:r>
             <w:rPr>
@@ -8801,6 +8964,7 @@
           <w:iCs/>
           <w:lang w:val="en-US"/>
         </w:rPr>
+        <w:lastRenderedPageBreak/>
         <w:t>Spectro-temporal envelope</w:t>
       </w:r>
     </w:p>
@@ -8820,7 +8984,6 @@
         <w:jc w:val="both"/>
       </w:pPr>
       <w:r>
-        <w:lastRenderedPageBreak/>
         <w:t xml:space="preserve">In </w:t>
       </w:r>
       <w:sdt>
@@ -9064,11 +9227,11 @@
       <w:pPr>
         <w:pStyle w:val="Heading3"/>
       </w:pPr>
-      <w:bookmarkStart w:id="6" w:name="_Toc73725908"/>
+      <w:bookmarkStart w:id="7" w:name="_Toc73802946"/>
       <w:r>
         <w:t>Harmonic features</w:t>
       </w:r>
-      <w:bookmarkEnd w:id="6"/>
+      <w:bookmarkEnd w:id="7"/>
     </w:p>
     <w:p>
       <w:pPr>
@@ -9274,6 +9437,7 @@
           <w:i/>
           <w:iCs/>
         </w:rPr>
+        <w:lastRenderedPageBreak/>
         <w:t>Harmonic Centroid</w:t>
       </w:r>
       <w:r>
@@ -9370,7 +9534,6 @@
         <w:jc w:val="both"/>
       </w:pPr>
       <w:r>
-        <w:lastRenderedPageBreak/>
         <w:t>The harmonic spread, similarly to the second spectral moment, is measured as the amplitude-weighted mean across the detected harmonics of the standard deviation of each of the harmonic peaks.</w:t>
       </w:r>
       <w:r>
@@ -9450,7 +9613,7 @@
             <w:rPr>
               <w:noProof/>
             </w:rPr>
-            <w:t>[9]</w:t>
+            <w:t>[10]</w:t>
           </w:r>
           <w:r>
             <w:rPr>
@@ -9525,7 +9688,7 @@
             <w:rPr>
               <w:noProof/>
             </w:rPr>
-            <w:t>[9]</w:t>
+            <w:t>[10]</w:t>
           </w:r>
           <w:r>
             <w:rPr>
@@ -9833,6 +9996,7 @@
         <w:jc w:val="both"/>
       </w:pPr>
       <w:r>
+        <w:lastRenderedPageBreak/>
         <w:t>Sounds containing mostly even harmonics are perceived as "smoother" than those in which the odd harmonics dominate the share of energy in the spectrum</w:t>
       </w:r>
       <w:sdt>
@@ -9915,9 +10079,8 @@
       <w:pPr>
         <w:pStyle w:val="Heading3"/>
       </w:pPr>
-      <w:bookmarkStart w:id="7" w:name="_Toc73725909"/>
-      <w:r>
-        <w:lastRenderedPageBreak/>
+      <w:bookmarkStart w:id="8" w:name="_Toc73802947"/>
+      <w:r>
         <w:t>Formant analysis</w:t>
       </w:r>
       <w:r>
@@ -9929,7 +10092,7 @@
       <w:r>
         <w:t xml:space="preserve"> the source-filter model</w:t>
       </w:r>
-      <w:bookmarkEnd w:id="7"/>
+      <w:bookmarkEnd w:id="8"/>
     </w:p>
     <w:p>
       <w:pPr>
@@ -10382,7 +10545,7 @@
           <w:szCs w:val="22"/>
         </w:rPr>
       </w:pPr>
-      <w:bookmarkStart w:id="8" w:name="_Ref62817946"/>
+      <w:bookmarkStart w:id="9" w:name="_Ref62817946"/>
       <w:r>
         <w:rPr>
           <w:b/>
@@ -10444,14 +10607,23 @@
         </w:rPr>
         <w:fldChar w:fldCharType="end"/>
       </w:r>
-      <w:bookmarkEnd w:id="8"/>
+      <w:bookmarkEnd w:id="9"/>
       <w:r>
         <w:rPr>
           <w:color w:val="auto"/>
           <w:sz w:val="22"/>
           <w:szCs w:val="22"/>
         </w:rPr>
-        <w:t>: Auto-regressive filter equation with coefficients a</w:t>
+        <w:t xml:space="preserve">: Auto-regressive filter equation with coefficients </w:t>
+      </w:r>
+      <w:proofErr w:type="spellStart"/>
+      <w:r>
+        <w:rPr>
+          <w:color w:val="auto"/>
+          <w:sz w:val="22"/>
+          <w:szCs w:val="22"/>
+        </w:rPr>
+        <w:t>a</w:t>
       </w:r>
       <w:r>
         <w:rPr>
@@ -10462,6 +10634,7 @@
         </w:rPr>
         <w:t>k</w:t>
       </w:r>
+      <w:proofErr w:type="spellEnd"/>
       <w:r>
         <w:rPr>
           <w:color w:val="auto"/>
@@ -10729,7 +10902,7 @@
       <w:pPr>
         <w:pStyle w:val="Heading3"/>
       </w:pPr>
-      <w:bookmarkStart w:id="9" w:name="_Toc73725910"/>
+      <w:bookmarkStart w:id="10" w:name="_Toc73802948"/>
       <w:r>
         <w:t>Cepstrum features</w:t>
       </w:r>
@@ -10739,7 +10912,7 @@
       <w:r>
         <w:t xml:space="preserve"> MFCCs</w:t>
       </w:r>
-      <w:bookmarkEnd w:id="9"/>
+      <w:bookmarkEnd w:id="10"/>
     </w:p>
     <w:p>
       <w:pPr>
@@ -11014,7 +11187,7 @@
           <w:noProof/>
         </w:rPr>
         <w:drawing>
-          <wp:inline distT="0" distB="0" distL="0" distR="0" wp14:anchorId="5C2F0B55" wp14:editId="5CB72743">
+          <wp:inline distT="0" distB="0" distL="0" distR="0" wp14:anchorId="5C2F0B55" wp14:editId="68FCAA03">
             <wp:extent cx="3943350" cy="2933700"/>
             <wp:effectExtent l="0" t="0" r="0" b="0"/>
             <wp:docPr id="2" name="Chart 2">
@@ -11044,7 +11217,7 @@
           <w:iCs/>
           <w:color w:val="FF0000"/>
         </w:rPr>
-        <w:t>TODO: Add a section d</w:t>
+        <w:t>TODO: Add a section describing the log-Mel spectrogram and how it is computed</w:t>
       </w:r>
       <w:r>
         <w:rPr>
@@ -11052,7 +11225,7 @@
           <w:iCs/>
           <w:color w:val="FF0000"/>
         </w:rPr>
-        <w:t xml:space="preserve">escribing </w:t>
+        <w:t xml:space="preserve"> </w:t>
       </w:r>
       <w:r>
         <w:rPr>
@@ -11060,55 +11233,7 @@
           <w:iCs/>
           <w:color w:val="FF0000"/>
         </w:rPr>
-        <w:t xml:space="preserve">the log-Mel spectrogram and </w:t>
-      </w:r>
-      <w:r>
-        <w:rPr>
-          <w:i/>
-          <w:iCs/>
-          <w:color w:val="FF0000"/>
-        </w:rPr>
-        <w:t xml:space="preserve">how </w:t>
-      </w:r>
-      <w:r>
-        <w:rPr>
-          <w:i/>
-          <w:iCs/>
-          <w:color w:val="FF0000"/>
-        </w:rPr>
-        <w:t xml:space="preserve">it </w:t>
-      </w:r>
-      <w:r>
-        <w:rPr>
-          <w:i/>
-          <w:iCs/>
-          <w:color w:val="FF0000"/>
-        </w:rPr>
-        <w:t>is computed</w:t>
-      </w:r>
-      <w:r>
-        <w:rPr>
-          <w:i/>
-          <w:iCs/>
-          <w:color w:val="FF0000"/>
-        </w:rPr>
-        <w:t xml:space="preserve"> </w:t>
-      </w:r>
-      <w:r>
-        <w:rPr>
-          <w:i/>
-          <w:iCs/>
-          <w:color w:val="FF0000"/>
-        </w:rPr>
-        <w:t xml:space="preserve">mathematically </w:t>
-      </w:r>
-      <w:r>
-        <w:rPr>
-          <w:i/>
-          <w:iCs/>
-          <w:color w:val="FF0000"/>
-        </w:rPr>
-        <w:t>with any helpful</w:t>
+        <w:t>mathematically with any helpful</w:t>
       </w:r>
       <w:r>
         <w:rPr>
@@ -11137,14 +11262,14 @@
       <w:pPr>
         <w:pStyle w:val="Heading2"/>
       </w:pPr>
-      <w:bookmarkStart w:id="10" w:name="_Toc73725911"/>
+      <w:bookmarkStart w:id="11" w:name="_Toc73802949"/>
       <w:r>
         <w:t xml:space="preserve">Machine learning </w:t>
       </w:r>
       <w:r>
         <w:t>algorithms for identifying timbre</w:t>
       </w:r>
-      <w:bookmarkEnd w:id="10"/>
+      <w:bookmarkEnd w:id="11"/>
     </w:p>
     <w:p>
       <w:pPr>
@@ -11194,7 +11319,23 @@
           <w:i/>
           <w:iCs/>
         </w:rPr>
-        <w:t>Batch Normalisation, Residual Connections (ResNet). Include relevant equations and figures.</w:t>
+        <w:t>Batch Normalisation, Residual Connections (</w:t>
+      </w:r>
+      <w:proofErr w:type="spellStart"/>
+      <w:r>
+        <w:rPr>
+          <w:i/>
+          <w:iCs/>
+        </w:rPr>
+        <w:t>ResNet</w:t>
+      </w:r>
+      <w:proofErr w:type="spellEnd"/>
+      <w:r>
+        <w:rPr>
+          <w:i/>
+          <w:iCs/>
+        </w:rPr>
+        <w:t>). Include relevant equations and figures.</w:t>
       </w:r>
     </w:p>
     <w:p>
@@ -11402,11 +11543,11 @@
       <w:pPr>
         <w:pStyle w:val="Heading3"/>
       </w:pPr>
-      <w:bookmarkStart w:id="11" w:name="_Toc73725912"/>
+      <w:bookmarkStart w:id="12" w:name="_Toc73802950"/>
       <w:r>
         <w:t>Non-neural network methods</w:t>
       </w:r>
-      <w:bookmarkEnd w:id="11"/>
+      <w:bookmarkEnd w:id="12"/>
     </w:p>
     <w:p>
       <w:pPr>
@@ -11661,7 +11802,7 @@
             <w:rPr>
               <w:noProof/>
             </w:rPr>
-            <w:t>[9]</w:t>
+            <w:t>[10]</w:t>
           </w:r>
           <w:r>
             <w:fldChar w:fldCharType="end"/>
@@ -11815,7 +11956,7 @@
             <w:rPr>
               <w:noProof/>
             </w:rPr>
-            <w:t>[9]</w:t>
+            <w:t>[10]</w:t>
           </w:r>
           <w:r>
             <w:fldChar w:fldCharType="end"/>
@@ -12142,14 +12283,14 @@
       <w:pPr>
         <w:pStyle w:val="Heading3"/>
       </w:pPr>
-      <w:bookmarkStart w:id="12" w:name="_Toc73725913"/>
+      <w:bookmarkStart w:id="13" w:name="_Toc73802951"/>
       <w:r>
         <w:t>Neural Network</w:t>
       </w:r>
       <w:r>
         <w:t xml:space="preserve"> based classification</w:t>
       </w:r>
-      <w:bookmarkEnd w:id="12"/>
+      <w:bookmarkEnd w:id="13"/>
     </w:p>
     <w:p>
       <w:pPr>
@@ -13239,128 +13380,12 @@
       <w:pPr>
         <w:pStyle w:val="Heading1"/>
       </w:pPr>
-      <w:bookmarkStart w:id="13" w:name="_Toc73725914"/>
+      <w:bookmarkStart w:id="14" w:name="_Toc73802952"/>
       <w:r>
         <w:t>Literature review</w:t>
       </w:r>
       <w:r>
         <w:t xml:space="preserve"> of timbral analysis methods</w:t>
-      </w:r>
-      <w:bookmarkEnd w:id="13"/>
-    </w:p>
-    <w:p>
-      <w:pPr>
-        <w:jc w:val="both"/>
-      </w:pPr>
-    </w:p>
-    <w:p>
-      <w:pPr>
-        <w:jc w:val="both"/>
-      </w:pPr>
-      <w:r>
-        <w:t>A wide variety of approaches have been applied in the literature to a</w:t>
-      </w:r>
-      <w:r>
-        <w:t>ccurate</w:t>
-      </w:r>
-      <w:r>
-        <w:t>ly</w:t>
-      </w:r>
-      <w:r>
-        <w:t xml:space="preserve"> </w:t>
-      </w:r>
-      <w:r>
-        <w:t>analysing and classifying</w:t>
-      </w:r>
-      <w:r>
-        <w:t xml:space="preserve"> the timbre specific to a sound, such as </w:t>
-      </w:r>
-      <w:r>
-        <w:t xml:space="preserve">that of </w:t>
-      </w:r>
-      <w:r>
-        <w:t>a particular instrument.</w:t>
-      </w:r>
-      <w:r>
-        <w:t xml:space="preserve"> We subdivide these experiments into</w:t>
-      </w:r>
-      <w:r>
-        <w:t xml:space="preserve"> those focusing mainly on timbral feature extraction via</w:t>
-      </w:r>
-      <w:r>
-        <w:t xml:space="preserve"> t</w:t>
-      </w:r>
-      <w:r>
-        <w:t>raditional signal processing</w:t>
-      </w:r>
-      <w:r>
-        <w:t xml:space="preserve"> methods, and methods which employ neural networks to learn the timbre of musical instruments for classification; although we note that these </w:t>
-      </w:r>
-      <w:r>
-        <w:t xml:space="preserve">machine learning methods </w:t>
-      </w:r>
-      <w:r>
-        <w:t xml:space="preserve">also </w:t>
-      </w:r>
-      <w:r>
-        <w:t xml:space="preserve">inherently </w:t>
-      </w:r>
-      <w:r>
-        <w:t>rely</w:t>
-      </w:r>
-      <w:r>
-        <w:t xml:space="preserve"> on signal processing theory and constructs</w:t>
-      </w:r>
-      <w:r>
-        <w:t xml:space="preserve">, and usually </w:t>
-      </w:r>
-      <w:r>
-        <w:t>depend on</w:t>
-      </w:r>
-      <w:r>
-        <w:t xml:space="preserve"> pre-processing of input features</w:t>
-      </w:r>
-      <w:r>
-        <w:t>.</w:t>
-      </w:r>
-      <w:r>
-        <w:t xml:space="preserve"> In this section, we will </w:t>
-      </w:r>
-      <w:r>
-        <w:t xml:space="preserve">first </w:t>
-      </w:r>
-      <w:r>
-        <w:t xml:space="preserve">give an overview of research </w:t>
-      </w:r>
-      <w:r>
-        <w:t>on musical instrument timbral analysis performed with an emphasis on signal description by applying methods described in section 2.1.. We will then present a survey of more recent works which apply neural networks, specifically CNNs, to the problem of classifying the timbre of musical instruments, research on related tasks, before turning our intention to available datasets which could be used for machine learning of musical instrument timbres.</w:t>
-      </w:r>
-    </w:p>
-    <w:p>
-      <w:pPr>
-        <w:pStyle w:val="Heading2"/>
-      </w:pPr>
-      <w:bookmarkStart w:id="14" w:name="_Toc73725915"/>
-      <w:r>
-        <w:t>Instrument identification by t</w:t>
-      </w:r>
-      <w:r>
-        <w:t>imbr</w:t>
-      </w:r>
-      <w:r>
-        <w:t>e</w:t>
-      </w:r>
-      <w:r>
-        <w:t xml:space="preserve"> </w:t>
-      </w:r>
-      <w:r>
-        <w:t xml:space="preserve">via </w:t>
-      </w:r>
-      <w:r>
-        <w:t>conventional</w:t>
-      </w:r>
-      <w:r>
-        <w:t xml:space="preserve"> signal processing</w:t>
       </w:r>
       <w:bookmarkEnd w:id="14"/>
     </w:p>
@@ -13368,52 +13393,168 @@
       <w:pPr>
         <w:jc w:val="both"/>
       </w:pPr>
-      <w:r>
-        <w:t>Many authors have tackled identifying</w:t>
-      </w:r>
-      <w:r>
-        <w:t xml:space="preserve"> or differentiating</w:t>
-      </w:r>
-      <w:r>
-        <w:t xml:space="preserve"> instruments by their timbre using signal processing descriptors, and the selection of </w:t>
-      </w:r>
-      <w:r>
-        <w:t>an optimal</w:t>
-      </w:r>
-      <w:r>
-        <w:t xml:space="preserve"> set of </w:t>
-      </w:r>
-      <w:r>
-        <w:t>these features</w:t>
-      </w:r>
-      <w:r>
-        <w:t xml:space="preserve"> for this purpose</w:t>
-      </w:r>
-      <w:r>
-        <w:t xml:space="preserve"> </w:t>
-      </w:r>
-      <w:r>
-        <w:t>is often discussed</w:t>
-      </w:r>
-      <w:r>
-        <w:t xml:space="preserve"> in the literature</w:t>
-      </w:r>
-      <w:r>
-        <w:t>.</w:t>
-      </w:r>
-      <w:r>
-        <w:t xml:space="preserve"> </w:t>
-      </w:r>
     </w:p>
     <w:p>
       <w:pPr>
+        <w:jc w:val="both"/>
+      </w:pPr>
+      <w:r>
+        <w:t>A wide variety of approaches have been applied in the literature to a</w:t>
+      </w:r>
+      <w:r>
+        <w:t>ccurate</w:t>
+      </w:r>
+      <w:r>
+        <w:t>ly</w:t>
+      </w:r>
+      <w:r>
+        <w:t xml:space="preserve"> </w:t>
+      </w:r>
+      <w:r>
+        <w:t>analysing and classifying</w:t>
+      </w:r>
+      <w:r>
+        <w:t xml:space="preserve"> the timbre specific to a sound, such as </w:t>
+      </w:r>
+      <w:r>
+        <w:t xml:space="preserve">that of </w:t>
+      </w:r>
+      <w:r>
+        <w:t>a particular instrument.</w:t>
+      </w:r>
+      <w:r>
+        <w:t xml:space="preserve"> We subdivide these experiments into</w:t>
+      </w:r>
+      <w:r>
+        <w:t xml:space="preserve"> those focusing mainly on timbral feature extraction via</w:t>
+      </w:r>
+      <w:r>
+        <w:t xml:space="preserve"> t</w:t>
+      </w:r>
+      <w:r>
+        <w:t>raditional signal processing</w:t>
+      </w:r>
+      <w:r>
+        <w:t xml:space="preserve"> methods, and methods which employ neural networks to learn the timbre of musical instruments for classification; although we note that these </w:t>
+      </w:r>
+      <w:r>
+        <w:t xml:space="preserve">machine learning methods </w:t>
+      </w:r>
+      <w:r>
+        <w:t xml:space="preserve">also </w:t>
+      </w:r>
+      <w:r>
+        <w:t xml:space="preserve">inherently </w:t>
+      </w:r>
+      <w:r>
+        <w:t>rely</w:t>
+      </w:r>
+      <w:r>
+        <w:t xml:space="preserve"> on signal processing theory and constructs</w:t>
+      </w:r>
+      <w:r>
+        <w:t xml:space="preserve">, and usually </w:t>
+      </w:r>
+      <w:r>
+        <w:t>depend on</w:t>
+      </w:r>
+      <w:r>
+        <w:t xml:space="preserve"> pre-processing of input features</w:t>
+      </w:r>
+      <w:r>
+        <w:t>.</w:t>
+      </w:r>
+      <w:r>
+        <w:t xml:space="preserve"> In this section, we will </w:t>
+      </w:r>
+      <w:r>
+        <w:t xml:space="preserve">first </w:t>
+      </w:r>
+      <w:r>
+        <w:t xml:space="preserve">give an overview of research </w:t>
+      </w:r>
+      <w:r>
+        <w:t>on musical instrument timbral analysis performed with an emphasis on signal description by applying methods described in section 2.1.. We will then present a survey of more recent works which apply neural networks, specifically CNNs, to the problem of classifying the timbre of musical instruments, research on related tasks, before turning our intention to available datasets which could be used for machine learning of musical instrument timbres.</w:t>
+      </w:r>
+    </w:p>
+    <w:p>
+      <w:pPr>
+        <w:pStyle w:val="Heading2"/>
+      </w:pPr>
+      <w:bookmarkStart w:id="15" w:name="_Toc73802953"/>
+      <w:r>
+        <w:t>Instrument identification by t</w:t>
+      </w:r>
+      <w:r>
+        <w:t>imbr</w:t>
+      </w:r>
+      <w:r>
+        <w:t>e</w:t>
+      </w:r>
+      <w:r>
+        <w:t xml:space="preserve"> </w:t>
+      </w:r>
+      <w:r>
+        <w:t xml:space="preserve">via </w:t>
+      </w:r>
+      <w:r>
+        <w:t>conventional</w:t>
+      </w:r>
+      <w:r>
+        <w:t xml:space="preserve"> signal processing</w:t>
+      </w:r>
+      <w:bookmarkEnd w:id="15"/>
+    </w:p>
+    <w:p>
+      <w:pPr>
+        <w:jc w:val="both"/>
+      </w:pPr>
+      <w:r>
+        <w:t>Many authors have tackled identifying</w:t>
+      </w:r>
+      <w:r>
+        <w:t xml:space="preserve"> or differentiating</w:t>
+      </w:r>
+      <w:r>
+        <w:t xml:space="preserve"> instruments by their timbre using signal processing descriptors, and the selection of </w:t>
+      </w:r>
+      <w:r>
+        <w:t>an optimal</w:t>
+      </w:r>
+      <w:r>
+        <w:t xml:space="preserve"> set of </w:t>
+      </w:r>
+      <w:r>
+        <w:t>these features</w:t>
+      </w:r>
+      <w:r>
+        <w:t xml:space="preserve"> for this purpose</w:t>
+      </w:r>
+      <w:r>
+        <w:t xml:space="preserve"> </w:t>
+      </w:r>
+      <w:r>
+        <w:t>is often discussed</w:t>
+      </w:r>
+      <w:r>
+        <w:t xml:space="preserve"> in the literature</w:t>
+      </w:r>
+      <w:r>
+        <w:t>.</w:t>
+      </w:r>
+      <w:r>
+        <w:t xml:space="preserve"> </w:t>
+      </w:r>
+    </w:p>
+    <w:p>
+      <w:pPr>
         <w:pStyle w:val="Heading3"/>
       </w:pPr>
-      <w:bookmarkStart w:id="15" w:name="_Toc73725916"/>
+      <w:bookmarkStart w:id="16" w:name="_Toc73802954"/>
       <w:r>
         <w:t>Multi-instrument type classification</w:t>
       </w:r>
-      <w:bookmarkEnd w:id="15"/>
+      <w:bookmarkEnd w:id="16"/>
     </w:p>
     <w:p>
       <w:pPr>
@@ -13584,7 +13725,7 @@
             <w:rPr>
               <w:noProof/>
             </w:rPr>
-            <w:t>[9]</w:t>
+            <w:t>[10]</w:t>
           </w:r>
           <w:r>
             <w:fldChar w:fldCharType="end"/>
@@ -13908,11 +14049,11 @@
       <w:pPr>
         <w:pStyle w:val="Heading3"/>
       </w:pPr>
-      <w:bookmarkStart w:id="16" w:name="_Toc73725917"/>
+      <w:bookmarkStart w:id="17" w:name="_Toc73802955"/>
       <w:r>
         <w:t>Intra-instrument classification</w:t>
       </w:r>
-      <w:bookmarkEnd w:id="16"/>
+      <w:bookmarkEnd w:id="17"/>
     </w:p>
     <w:p>
       <w:pPr>
@@ -14167,7 +14308,7 @@
       <w:pPr>
         <w:pStyle w:val="Heading2"/>
       </w:pPr>
-      <w:bookmarkStart w:id="17" w:name="_Toc73725918"/>
+      <w:bookmarkStart w:id="18" w:name="_Toc73802956"/>
       <w:r>
         <w:t>Instrument identification by t</w:t>
       </w:r>
@@ -14180,7 +14321,7 @@
       <w:r>
         <w:t>s</w:t>
       </w:r>
-      <w:bookmarkEnd w:id="17"/>
+      <w:bookmarkEnd w:id="18"/>
     </w:p>
     <w:p>
       <w:pPr>
@@ -14554,7 +14695,7 @@
       <w:pPr>
         <w:pStyle w:val="Heading2"/>
       </w:pPr>
-      <w:bookmarkStart w:id="18" w:name="_Toc73725919"/>
+      <w:bookmarkStart w:id="19" w:name="_Toc73802957"/>
       <w:r>
         <w:lastRenderedPageBreak/>
         <w:t>Re</w:t>
@@ -14571,7 +14712,7 @@
       <w:r>
         <w:t>related topics</w:t>
       </w:r>
-      <w:bookmarkEnd w:id="18"/>
+      <w:bookmarkEnd w:id="19"/>
     </w:p>
     <w:p>
       <w:pPr>
@@ -15345,11 +15486,11 @@
       <w:pPr>
         <w:pStyle w:val="Heading2"/>
       </w:pPr>
-      <w:bookmarkStart w:id="19" w:name="_Toc73725920"/>
+      <w:bookmarkStart w:id="20" w:name="_Toc73802958"/>
       <w:r>
         <w:t>Survey of available datasets</w:t>
       </w:r>
-      <w:bookmarkEnd w:id="19"/>
+      <w:bookmarkEnd w:id="20"/>
     </w:p>
     <w:p>
       <w:pPr>
@@ -15365,7 +15506,25 @@
           <w:iCs/>
           <w:color w:val="FF0000"/>
         </w:rPr>
-        <w:t xml:space="preserve">TODO: Detail which datasets will actually be used in the project: MAPS, BiVib. </w:t>
+        <w:t xml:space="preserve">TODO: Detail which datasets will actually be used in the project: MAPS, </w:t>
+      </w:r>
+      <w:proofErr w:type="spellStart"/>
+      <w:r>
+        <w:rPr>
+          <w:i/>
+          <w:iCs/>
+          <w:color w:val="FF0000"/>
+        </w:rPr>
+        <w:t>BiVib</w:t>
+      </w:r>
+      <w:proofErr w:type="spellEnd"/>
+      <w:r>
+        <w:rPr>
+          <w:i/>
+          <w:iCs/>
+          <w:color w:val="FF0000"/>
+        </w:rPr>
+        <w:t xml:space="preserve">. </w:t>
       </w:r>
     </w:p>
     <w:p>
@@ -16116,12 +16275,21 @@
                 <w:szCs w:val="20"/>
               </w:rPr>
             </w:pPr>
+            <w:proofErr w:type="spellStart"/>
             <w:r>
               <w:rPr>
                 <w:sz w:val="20"/>
                 <w:szCs w:val="20"/>
               </w:rPr>
-              <w:t>Eerola et al.</w:t>
+              <w:t>Eerola</w:t>
+            </w:r>
+            <w:proofErr w:type="spellEnd"/>
+            <w:r>
+              <w:rPr>
+                <w:sz w:val="20"/>
+                <w:szCs w:val="20"/>
+              </w:rPr>
+              <w:t xml:space="preserve"> et al.</w:t>
             </w:r>
             <w:sdt>
               <w:sdtPr>
@@ -16357,6 +16525,7 @@
               </w:rPr>
               <w:t xml:space="preserve">G. </w:t>
             </w:r>
+            <w:proofErr w:type="spellStart"/>
             <w:r>
               <w:rPr>
                 <w:sz w:val="20"/>
@@ -16364,6 +16533,7 @@
               </w:rPr>
               <w:t>Sandell</w:t>
             </w:r>
+            <w:proofErr w:type="spellEnd"/>
             <w:sdt>
               <w:sdtPr>
                 <w:rPr>
@@ -17075,8 +17245,17 @@
                 <w:sz w:val="20"/>
                 <w:szCs w:val="20"/>
               </w:rPr>
-              <w:t>Telecom ParisTech</w:t>
-            </w:r>
+              <w:t xml:space="preserve">Telecom </w:t>
+            </w:r>
+            <w:proofErr w:type="spellStart"/>
+            <w:r>
+              <w:rPr>
+                <w:sz w:val="20"/>
+                <w:szCs w:val="20"/>
+              </w:rPr>
+              <w:t>ParisTech</w:t>
+            </w:r>
+            <w:proofErr w:type="spellEnd"/>
             <w:sdt>
               <w:sdtPr>
                 <w:rPr>
@@ -17867,6 +18046,7 @@
                 <w:szCs w:val="20"/>
               </w:rPr>
             </w:pPr>
+            <w:proofErr w:type="spellStart"/>
             <w:r>
               <w:rPr>
                 <w:i/>
@@ -17876,6 +18056,7 @@
               </w:rPr>
               <w:t>BiVib</w:t>
             </w:r>
+            <w:proofErr w:type="spellEnd"/>
           </w:p>
         </w:tc>
         <w:tc>
@@ -17889,12 +18070,21 @@
                 <w:szCs w:val="20"/>
               </w:rPr>
             </w:pPr>
+            <w:proofErr w:type="spellStart"/>
             <w:r>
               <w:rPr>
                 <w:sz w:val="20"/>
                 <w:szCs w:val="20"/>
               </w:rPr>
-              <w:t>Papetti et al.</w:t>
+              <w:t>Papetti</w:t>
+            </w:r>
+            <w:proofErr w:type="spellEnd"/>
+            <w:r>
+              <w:rPr>
+                <w:sz w:val="20"/>
+                <w:szCs w:val="20"/>
+              </w:rPr>
+              <w:t xml:space="preserve"> et al.</w:t>
             </w:r>
             <w:sdt>
               <w:sdtPr>
@@ -18156,8 +18346,17 @@
                 <w:sz w:val="20"/>
                 <w:szCs w:val="20"/>
               </w:rPr>
-              <w:t xml:space="preserve"> Beici</w:t>
-            </w:r>
+              <w:t xml:space="preserve"> </w:t>
+            </w:r>
+            <w:proofErr w:type="spellStart"/>
+            <w:r>
+              <w:rPr>
+                <w:sz w:val="20"/>
+                <w:szCs w:val="20"/>
+              </w:rPr>
+              <w:t>Beici</w:t>
+            </w:r>
+            <w:proofErr w:type="spellEnd"/>
             <w:sdt>
               <w:sdtPr>
                 <w:rPr>
@@ -18400,6 +18599,7 @@
                 <w:szCs w:val="20"/>
               </w:rPr>
             </w:pPr>
+            <w:proofErr w:type="spellStart"/>
             <w:r>
               <w:rPr>
                 <w:i/>
@@ -18409,6 +18609,7 @@
               </w:rPr>
               <w:t>Pianobook</w:t>
             </w:r>
+            <w:proofErr w:type="spellEnd"/>
           </w:p>
         </w:tc>
         <w:tc>
@@ -18575,7 +18776,25 @@
                 <w:szCs w:val="20"/>
                 <w:lang w:val="fr-FR"/>
               </w:rPr>
-              <w:t>Articulation (pedals)</w:t>
+              <w:t>Articulation (</w:t>
+            </w:r>
+            <w:proofErr w:type="spellStart"/>
+            <w:r>
+              <w:rPr>
+                <w:sz w:val="20"/>
+                <w:szCs w:val="20"/>
+                <w:lang w:val="fr-FR"/>
+              </w:rPr>
+              <w:t>pedals</w:t>
+            </w:r>
+            <w:proofErr w:type="spellEnd"/>
+            <w:r>
+              <w:rPr>
+                <w:sz w:val="20"/>
+                <w:szCs w:val="20"/>
+                <w:lang w:val="fr-FR"/>
+              </w:rPr>
+              <w:t>)</w:t>
             </w:r>
           </w:p>
           <w:p>
@@ -18693,7 +18912,7 @@
           <w:szCs w:val="22"/>
         </w:rPr>
       </w:pPr>
-      <w:bookmarkStart w:id="20" w:name="_Ref63104723"/>
+      <w:bookmarkStart w:id="21" w:name="_Ref63104723"/>
       <w:r>
         <w:rPr>
           <w:b/>
@@ -18755,7 +18974,7 @@
         </w:rPr>
         <w:fldChar w:fldCharType="end"/>
       </w:r>
-      <w:bookmarkEnd w:id="20"/>
+      <w:bookmarkEnd w:id="21"/>
       <w:r>
         <w:rPr>
           <w:color w:val="auto"/>
@@ -18813,57 +19032,57 @@
       <w:pPr>
         <w:pStyle w:val="Heading1"/>
       </w:pPr>
-      <w:bookmarkStart w:id="21" w:name="_Toc73725921"/>
+      <w:bookmarkStart w:id="22" w:name="_Toc73802959"/>
       <w:r>
         <w:t>Analysis and Design</w:t>
-      </w:r>
-      <w:bookmarkEnd w:id="21"/>
-    </w:p>
-    <w:p>
-      <w:pPr>
-        <w:pStyle w:val="Heading2"/>
-      </w:pPr>
-      <w:bookmarkStart w:id="22" w:name="_Toc73725922"/>
-      <w:r>
-        <w:t>Specification: classification using single note samples</w:t>
       </w:r>
       <w:bookmarkEnd w:id="22"/>
     </w:p>
     <w:p>
       <w:pPr>
-        <w:jc w:val="both"/>
-        <w:rPr>
-          <w:i/>
-          <w:iCs/>
-          <w:color w:val="FF0000"/>
-        </w:rPr>
-      </w:pPr>
-      <w:r>
-        <w:rPr>
-          <w:i/>
-          <w:iCs/>
-          <w:color w:val="FF0000"/>
-        </w:rPr>
-        <w:t>TODO</w:t>
-      </w:r>
-      <w:r>
-        <w:rPr>
-          <w:color w:val="FF0000"/>
-        </w:rPr>
-        <w:t xml:space="preserve">: </w:t>
-      </w:r>
-      <w:r>
-        <w:rPr>
-          <w:i/>
-          <w:iCs/>
-          <w:color w:val="FF0000"/>
-        </w:rPr>
-        <w:t>Give rationale for specifying the project to classification of single-note piano sounds, on the basis of research on existing methods in the literature and the available databases.</w:t>
-      </w:r>
+        <w:pStyle w:val="Heading2"/>
+      </w:pPr>
+      <w:bookmarkStart w:id="23" w:name="_Toc73802960"/>
+      <w:r>
+        <w:t>Specification: classification using single note samples</w:t>
+      </w:r>
+      <w:bookmarkEnd w:id="23"/>
     </w:p>
     <w:p>
       <w:pPr>
         <w:jc w:val="both"/>
+        <w:rPr>
+          <w:i/>
+          <w:iCs/>
+          <w:color w:val="FF0000"/>
+        </w:rPr>
+      </w:pPr>
+      <w:r>
+        <w:rPr>
+          <w:i/>
+          <w:iCs/>
+          <w:color w:val="FF0000"/>
+        </w:rPr>
+        <w:t>TODO</w:t>
+      </w:r>
+      <w:r>
+        <w:rPr>
+          <w:color w:val="FF0000"/>
+        </w:rPr>
+        <w:t xml:space="preserve">: </w:t>
+      </w:r>
+      <w:r>
+        <w:rPr>
+          <w:i/>
+          <w:iCs/>
+          <w:color w:val="FF0000"/>
+        </w:rPr>
+        <w:t>Give rationale for specifying the project to classification of single-note piano sounds, on the basis of research on existing methods in the literature and the available databases.</w:t>
+      </w:r>
+    </w:p>
+    <w:p>
+      <w:pPr>
+        <w:jc w:val="both"/>
       </w:pPr>
       <w:r>
         <w:rPr>
@@ -18900,11 +19119,11 @@
       <w:pPr>
         <w:pStyle w:val="Heading2"/>
       </w:pPr>
-      <w:bookmarkStart w:id="23" w:name="_Toc73725923"/>
+      <w:bookmarkStart w:id="24" w:name="_Toc73802961"/>
       <w:r>
         <w:t>Feature extraction: generation of Mel spectrograms</w:t>
       </w:r>
-      <w:bookmarkEnd w:id="23"/>
+      <w:bookmarkEnd w:id="24"/>
     </w:p>
     <w:p>
       <w:pPr>
@@ -19017,7 +19236,39 @@
           <w:i/>
           <w:iCs/>
         </w:rPr>
-        <w:t>Number of mel filters in the filterbank (frequency resolution)</w:t>
+        <w:t xml:space="preserve">Number of </w:t>
+      </w:r>
+      <w:proofErr w:type="spellStart"/>
+      <w:r>
+        <w:rPr>
+          <w:i/>
+          <w:iCs/>
+        </w:rPr>
+        <w:t>mel</w:t>
+      </w:r>
+      <w:proofErr w:type="spellEnd"/>
+      <w:r>
+        <w:rPr>
+          <w:i/>
+          <w:iCs/>
+        </w:rPr>
+        <w:t xml:space="preserve"> filters in the </w:t>
+      </w:r>
+      <w:proofErr w:type="spellStart"/>
+      <w:r>
+        <w:rPr>
+          <w:i/>
+          <w:iCs/>
+        </w:rPr>
+        <w:t>filterbank</w:t>
+      </w:r>
+      <w:proofErr w:type="spellEnd"/>
+      <w:r>
+        <w:rPr>
+          <w:i/>
+          <w:iCs/>
+        </w:rPr>
+        <w:t xml:space="preserve"> (frequency resolution)</w:t>
       </w:r>
     </w:p>
     <w:p>
@@ -19101,7 +19352,23 @@
           <w:i/>
           <w:iCs/>
         </w:rPr>
-        <w:t>Add plots of the filterbank frequency response and the mapping from STFT frequency to Mel frequency.</w:t>
+        <w:t xml:space="preserve">Add plots of the </w:t>
+      </w:r>
+      <w:proofErr w:type="spellStart"/>
+      <w:r>
+        <w:rPr>
+          <w:i/>
+          <w:iCs/>
+        </w:rPr>
+        <w:t>filterbank</w:t>
+      </w:r>
+      <w:proofErr w:type="spellEnd"/>
+      <w:r>
+        <w:rPr>
+          <w:i/>
+          <w:iCs/>
+        </w:rPr>
+        <w:t xml:space="preserve"> frequency response and the mapping from STFT frequency to Mel frequency.</w:t>
       </w:r>
     </w:p>
     <w:p>
@@ -19146,7 +19413,7 @@
       <w:pPr>
         <w:pStyle w:val="Heading2"/>
       </w:pPr>
-      <w:bookmarkStart w:id="24" w:name="_Toc73725924"/>
+      <w:bookmarkStart w:id="25" w:name="_Toc73802962"/>
       <w:r>
         <w:t xml:space="preserve">Pre-processing </w:t>
       </w:r>
@@ -19156,13 +19423,13 @@
       <w:r>
         <w:t xml:space="preserve"> applied</w:t>
       </w:r>
-      <w:bookmarkEnd w:id="24"/>
+      <w:bookmarkEnd w:id="25"/>
     </w:p>
     <w:p>
       <w:pPr>
         <w:pStyle w:val="Heading3"/>
       </w:pPr>
-      <w:bookmarkStart w:id="25" w:name="_Toc73725925"/>
+      <w:bookmarkStart w:id="26" w:name="_Toc73802963"/>
       <w:r>
         <w:t>Single-note data</w:t>
       </w:r>
@@ -19175,7 +19442,7 @@
       <w:r>
         <w:t>pre-processing</w:t>
       </w:r>
-      <w:bookmarkEnd w:id="25"/>
+      <w:bookmarkEnd w:id="26"/>
     </w:p>
     <w:p>
       <w:r>
@@ -19274,14 +19541,14 @@
       <w:pPr>
         <w:pStyle w:val="Heading3"/>
       </w:pPr>
-      <w:bookmarkStart w:id="26" w:name="_Toc73725926"/>
+      <w:bookmarkStart w:id="27" w:name="_Toc73802964"/>
       <w:r>
         <w:t xml:space="preserve">Generation of melodies </w:t>
       </w:r>
       <w:r>
         <w:t>as alternative classifier input</w:t>
       </w:r>
-      <w:bookmarkEnd w:id="26"/>
+      <w:bookmarkEnd w:id="27"/>
     </w:p>
     <w:p>
       <w:pPr>
@@ -19438,7 +19705,7 @@
       <w:pPr>
         <w:pStyle w:val="Heading2"/>
       </w:pPr>
-      <w:bookmarkStart w:id="27" w:name="_Toc73725927"/>
+      <w:bookmarkStart w:id="28" w:name="_Toc73802965"/>
       <w:r>
         <w:t>Data considerations, CNN a</w:t>
       </w:r>
@@ -19451,17 +19718,17 @@
       <w:r>
         <w:t>raining</w:t>
       </w:r>
-      <w:bookmarkEnd w:id="27"/>
+      <w:bookmarkEnd w:id="28"/>
     </w:p>
     <w:p>
       <w:pPr>
         <w:pStyle w:val="Heading3"/>
       </w:pPr>
-      <w:bookmarkStart w:id="28" w:name="_Toc73725928"/>
+      <w:bookmarkStart w:id="29" w:name="_Toc73802966"/>
       <w:r>
         <w:t>Partitioning the dataset into Training, Validation and Testing subsets</w:t>
       </w:r>
-      <w:bookmarkEnd w:id="28"/>
+      <w:bookmarkEnd w:id="29"/>
     </w:p>
     <w:p>
       <w:pPr>
@@ -19683,11 +19950,11 @@
       <w:pPr>
         <w:pStyle w:val="Heading3"/>
       </w:pPr>
-      <w:bookmarkStart w:id="29" w:name="_Toc73725929"/>
+      <w:bookmarkStart w:id="30" w:name="_Toc73802967"/>
       <w:r>
         <w:t>Design of CNN architecture</w:t>
       </w:r>
-      <w:bookmarkEnd w:id="29"/>
+      <w:bookmarkEnd w:id="30"/>
     </w:p>
     <w:p>
       <w:pPr>
@@ -19928,12 +20195,21 @@
           <w:iCs/>
         </w:rPr>
       </w:pPr>
-      <w:r>
-        <w:rPr>
-          <w:i/>
-          <w:iCs/>
-        </w:rPr>
-        <w:t>BatchNorm layers</w:t>
+      <w:proofErr w:type="spellStart"/>
+      <w:r>
+        <w:rPr>
+          <w:i/>
+          <w:iCs/>
+        </w:rPr>
+        <w:t>BatchNorm</w:t>
+      </w:r>
+      <w:proofErr w:type="spellEnd"/>
+      <w:r>
+        <w:rPr>
+          <w:i/>
+          <w:iCs/>
+        </w:rPr>
+        <w:t xml:space="preserve"> layers</w:t>
       </w:r>
       <w:r>
         <w:rPr>
@@ -20003,11 +20279,11 @@
       <w:pPr>
         <w:pStyle w:val="Heading3"/>
       </w:pPr>
-      <w:bookmarkStart w:id="30" w:name="_Toc73725930"/>
+      <w:bookmarkStart w:id="31" w:name="_Toc73802968"/>
       <w:r>
         <w:t>Training and cross-validation methods</w:t>
       </w:r>
-      <w:bookmarkEnd w:id="30"/>
+      <w:bookmarkEnd w:id="31"/>
     </w:p>
     <w:p>
       <w:r>
@@ -20207,7 +20483,7 @@
       <w:pPr>
         <w:pStyle w:val="Heading1"/>
       </w:pPr>
-      <w:bookmarkStart w:id="31" w:name="_Toc73725931"/>
+      <w:bookmarkStart w:id="32" w:name="_Toc73802969"/>
       <w:r>
         <w:t>5</w:t>
       </w:r>
@@ -20217,18 +20493,18 @@
       <w:r>
         <w:t>Implementation</w:t>
       </w:r>
-      <w:bookmarkEnd w:id="31"/>
+      <w:bookmarkEnd w:id="32"/>
     </w:p>
     <w:p>
       <w:pPr>
         <w:pStyle w:val="Heading2"/>
         <w:jc w:val="both"/>
       </w:pPr>
-      <w:bookmarkStart w:id="32" w:name="_Toc73725932"/>
+      <w:bookmarkStart w:id="33" w:name="_Toc73802970"/>
       <w:r>
         <w:t>Software standards and toolkits</w:t>
       </w:r>
-      <w:bookmarkEnd w:id="32"/>
+      <w:bookmarkEnd w:id="33"/>
     </w:p>
     <w:p>
       <w:pPr>
@@ -20428,8 +20704,13 @@
         <w:jc w:val="both"/>
       </w:pPr>
       <w:r>
-        <w:t>The Librosa</w:t>
-      </w:r>
+        <w:t xml:space="preserve">The </w:t>
+      </w:r>
+      <w:proofErr w:type="spellStart"/>
+      <w:r>
+        <w:t>Librosa</w:t>
+      </w:r>
+      <w:proofErr w:type="spellEnd"/>
       <w:sdt>
         <w:sdtPr>
           <w:id w:val="1998910733"/>
@@ -20577,7 +20858,23 @@
         <w:jc w:val="both"/>
       </w:pPr>
       <w:r>
-        <w:t>Pandas dataframes to handle the datset storage and operations.</w:t>
+        <w:t xml:space="preserve">Pandas </w:t>
+      </w:r>
+      <w:proofErr w:type="spellStart"/>
+      <w:r>
+        <w:t>dataframes</w:t>
+      </w:r>
+      <w:proofErr w:type="spellEnd"/>
+      <w:r>
+        <w:t xml:space="preserve"> to handle the </w:t>
+      </w:r>
+      <w:proofErr w:type="spellStart"/>
+      <w:r>
+        <w:t>datset</w:t>
+      </w:r>
+      <w:proofErr w:type="spellEnd"/>
+      <w:r>
+        <w:t xml:space="preserve"> storage and operations.</w:t>
       </w:r>
     </w:p>
     <w:p>
@@ -20664,11 +20961,11 @@
       <w:pPr>
         <w:pStyle w:val="Heading2"/>
       </w:pPr>
-      <w:bookmarkStart w:id="33" w:name="_Toc73725933"/>
+      <w:bookmarkStart w:id="34" w:name="_Toc73802971"/>
       <w:r>
         <w:t>System structure</w:t>
       </w:r>
-      <w:bookmarkEnd w:id="33"/>
+      <w:bookmarkEnd w:id="34"/>
     </w:p>
     <w:p>
       <w:pPr>
@@ -20815,13 +21112,23 @@
           <w:lang w:val="en-US"/>
         </w:rPr>
       </w:pPr>
+      <w:proofErr w:type="spellStart"/>
       <w:r>
         <w:rPr>
           <w:i/>
           <w:iCs/>
           <w:lang w:val="en-US"/>
         </w:rPr>
-        <w:t>BiVib and MAPS loading and formatting functions</w:t>
+        <w:t>BiVib</w:t>
+      </w:r>
+      <w:proofErr w:type="spellEnd"/>
+      <w:r>
+        <w:rPr>
+          <w:i/>
+          <w:iCs/>
+          <w:lang w:val="en-US"/>
+        </w:rPr>
+        <w:t xml:space="preserve"> and MAPS loading and formatting functions</w:t>
       </w:r>
       <w:r>
         <w:rPr>
@@ -20876,14 +21183,32 @@
           <w:iCs/>
           <w:lang w:val="en-US"/>
         </w:rPr>
-        <w:t>: includes casting to float for compatibility with librosa, padding</w:t>
-      </w:r>
+        <w:t xml:space="preserve">: includes casting to float for compatibility with </w:t>
+      </w:r>
+      <w:proofErr w:type="spellStart"/>
       <w:r>
         <w:rPr>
           <w:i/>
           <w:iCs/>
           <w:lang w:val="en-US"/>
         </w:rPr>
+        <w:t>librosa</w:t>
+      </w:r>
+      <w:proofErr w:type="spellEnd"/>
+      <w:r>
+        <w:rPr>
+          <w:i/>
+          <w:iCs/>
+          <w:lang w:val="en-US"/>
+        </w:rPr>
+        <w:t>, padding</w:t>
+      </w:r>
+      <w:r>
+        <w:rPr>
+          <w:i/>
+          <w:iCs/>
+          <w:lang w:val="en-US"/>
+        </w:rPr>
         <w:t xml:space="preserve"> waveforms to the same length</w:t>
       </w:r>
       <w:r>
@@ -20892,14 +21217,23 @@
           <w:iCs/>
           <w:lang w:val="en-US"/>
         </w:rPr>
-        <w:t>, spectrogram magnitude normali</w:t>
-      </w:r>
+        <w:t xml:space="preserve">, spectrogram magnitude </w:t>
+      </w:r>
+      <w:proofErr w:type="spellStart"/>
       <w:r>
         <w:rPr>
           <w:i/>
           <w:iCs/>
           <w:lang w:val="en-US"/>
         </w:rPr>
+        <w:t>normali</w:t>
+      </w:r>
+      <w:r>
+        <w:rPr>
+          <w:i/>
+          <w:iCs/>
+          <w:lang w:val="en-US"/>
+        </w:rPr>
         <w:t>s</w:t>
       </w:r>
       <w:r>
@@ -20910,6 +21244,7 @@
         </w:rPr>
         <w:t>ation</w:t>
       </w:r>
+      <w:proofErr w:type="spellEnd"/>
       <w:r>
         <w:rPr>
           <w:i/>
@@ -21057,13 +21392,41 @@
           <w:lang w:val="en-US"/>
         </w:rPr>
       </w:pPr>
+      <w:proofErr w:type="spellStart"/>
       <w:r>
         <w:rPr>
           <w:i/>
           <w:iCs/>
           <w:lang w:val="en-US"/>
         </w:rPr>
-        <w:t>SingleNoteTimbreCNN: inherits from PyTorch’s standard NN class so that all the convenient functions and classes supplied by PyTorch for constructing and training a CNN can be used.</w:t>
+        <w:t>SingleNoteTimbreCNN</w:t>
+      </w:r>
+      <w:proofErr w:type="spellEnd"/>
+      <w:r>
+        <w:rPr>
+          <w:i/>
+          <w:iCs/>
+          <w:lang w:val="en-US"/>
+        </w:rPr>
+        <w:t xml:space="preserve">: inherits from </w:t>
+      </w:r>
+      <w:proofErr w:type="spellStart"/>
+      <w:r>
+        <w:rPr>
+          <w:i/>
+          <w:iCs/>
+          <w:lang w:val="en-US"/>
+        </w:rPr>
+        <w:t>PyTorch’s</w:t>
+      </w:r>
+      <w:proofErr w:type="spellEnd"/>
+      <w:r>
+        <w:rPr>
+          <w:i/>
+          <w:iCs/>
+          <w:lang w:val="en-US"/>
+        </w:rPr>
+        <w:t xml:space="preserve"> standard NN class so that all the convenient functions and classes supplied by PyTorch for constructing and training a CNN can be used.</w:t>
       </w:r>
     </w:p>
     <w:p>
@@ -21080,21 +21443,67 @@
           <w:lang w:val="en-US"/>
         </w:rPr>
       </w:pPr>
+      <w:proofErr w:type="spellStart"/>
       <w:r>
         <w:rPr>
           <w:i/>
           <w:iCs/>
           <w:lang w:val="en-US"/>
         </w:rPr>
-        <w:t>MelodyTimbreCNN: inherits from SingleNoteTimbreCNN so tha</w:t>
-      </w:r>
+        <w:t>MelodyTimbreCNN</w:t>
+      </w:r>
+      <w:proofErr w:type="spellEnd"/>
       <w:r>
         <w:rPr>
           <w:i/>
           <w:iCs/>
           <w:lang w:val="en-US"/>
         </w:rPr>
-        <w:t>t inference (forward()) function and helper functions can be shared. Specifies only a different architecture by setting different cnn layers from its parent class in the constructor.</w:t>
+        <w:t xml:space="preserve">: inherits from </w:t>
+      </w:r>
+      <w:proofErr w:type="spellStart"/>
+      <w:r>
+        <w:rPr>
+          <w:i/>
+          <w:iCs/>
+          <w:lang w:val="en-US"/>
+        </w:rPr>
+        <w:t>SingleNoteTimbreCNN</w:t>
+      </w:r>
+      <w:proofErr w:type="spellEnd"/>
+      <w:r>
+        <w:rPr>
+          <w:i/>
+          <w:iCs/>
+          <w:lang w:val="en-US"/>
+        </w:rPr>
+        <w:t xml:space="preserve"> so tha</w:t>
+      </w:r>
+      <w:r>
+        <w:rPr>
+          <w:i/>
+          <w:iCs/>
+          <w:lang w:val="en-US"/>
+        </w:rPr>
+        <w:t xml:space="preserve">t inference (forward()) function and helper functions can be shared. Specifies only a different architecture by setting different </w:t>
+      </w:r>
+      <w:proofErr w:type="spellStart"/>
+      <w:r>
+        <w:rPr>
+          <w:i/>
+          <w:iCs/>
+          <w:lang w:val="en-US"/>
+        </w:rPr>
+        <w:t>cnn</w:t>
+      </w:r>
+      <w:proofErr w:type="spellEnd"/>
+      <w:r>
+        <w:rPr>
+          <w:i/>
+          <w:iCs/>
+          <w:lang w:val="en-US"/>
+        </w:rPr>
+        <w:t xml:space="preserve"> layers from its parent class in the constructor.</w:t>
       </w:r>
     </w:p>
     <w:p>
@@ -21164,16 +21573,36 @@
           <w:iCs/>
           <w:lang w:val="en-US"/>
         </w:rPr>
-        <w:t xml:space="preserve">Model training function, which takes in as parameters the desired type of model (SingleNoteTimbreCNN or </w:t>
-      </w:r>
+        <w:t>Model training function, which takes in as parameters the desired type of model (</w:t>
+      </w:r>
+      <w:proofErr w:type="spellStart"/>
       <w:r>
         <w:rPr>
           <w:i/>
           <w:iCs/>
           <w:lang w:val="en-US"/>
         </w:rPr>
+        <w:t>SingleNoteTimbreCNN</w:t>
+      </w:r>
+      <w:proofErr w:type="spellEnd"/>
+      <w:r>
+        <w:rPr>
+          <w:i/>
+          <w:iCs/>
+          <w:lang w:val="en-US"/>
+        </w:rPr>
+        <w:t xml:space="preserve"> or </w:t>
+      </w:r>
+      <w:proofErr w:type="spellStart"/>
+      <w:r>
+        <w:rPr>
+          <w:i/>
+          <w:iCs/>
+          <w:lang w:val="en-US"/>
+        </w:rPr>
         <w:t>MelodyTimbreCNN</w:t>
       </w:r>
+      <w:proofErr w:type="spellEnd"/>
       <w:r>
         <w:rPr>
           <w:i/>
@@ -21305,53 +21734,53 @@
       <w:pPr>
         <w:pStyle w:val="Heading1"/>
       </w:pPr>
-      <w:bookmarkStart w:id="34" w:name="_Toc73725934"/>
+      <w:bookmarkStart w:id="35" w:name="_Toc73802972"/>
       <w:r>
         <w:t>Testing and evaluation methods</w:t>
-      </w:r>
-      <w:bookmarkEnd w:id="34"/>
-    </w:p>
-    <w:p>
-      <w:pPr>
-        <w:pStyle w:val="Heading2"/>
-      </w:pPr>
-      <w:bookmarkStart w:id="35" w:name="_Toc73725935"/>
-      <w:r>
-        <w:t>Evaluating the amount of training data used</w:t>
       </w:r>
       <w:bookmarkEnd w:id="35"/>
     </w:p>
     <w:p>
       <w:pPr>
-        <w:jc w:val="both"/>
-      </w:pPr>
-      <w:r>
-        <w:rPr>
-          <w:i/>
-          <w:iCs/>
-          <w:color w:val="FF0000"/>
-        </w:rPr>
-        <w:t>TODO: describe how the size of the dataset was evaluated</w:t>
-      </w:r>
-      <w:r>
-        <w:t>, using l</w:t>
-      </w:r>
-      <w:r>
-        <w:t>earning curves: D</w:t>
-      </w:r>
-      <w:r>
-        <w:t xml:space="preserve">ataset size evaluation by plotting the prediction accuracy of models trained on subsets of various sizes of the actual training data, in order to determine whether the amount of data used is a limiting factor in the performance of the classifier. For instance, if we find that the performance gains brought by increasing the portion of training data used taper off as we approach full training set utilisation, we can rule out the hypothesis of the dataset being too small for a given architecture. </w:t>
-      </w:r>
+        <w:pStyle w:val="Heading2"/>
+      </w:pPr>
+      <w:bookmarkStart w:id="36" w:name="_Toc73802973"/>
+      <w:r>
+        <w:t>Evaluating the amount of training data used</w:t>
+      </w:r>
+      <w:bookmarkEnd w:id="36"/>
     </w:p>
     <w:p>
       <w:pPr>
+        <w:jc w:val="both"/>
+      </w:pPr>
+      <w:r>
+        <w:rPr>
+          <w:i/>
+          <w:iCs/>
+          <w:color w:val="FF0000"/>
+        </w:rPr>
+        <w:t>TODO: describe how the size of the dataset was evaluated</w:t>
+      </w:r>
+      <w:r>
+        <w:t>, using l</w:t>
+      </w:r>
+      <w:r>
+        <w:t>earning curves: D</w:t>
+      </w:r>
+      <w:r>
+        <w:t xml:space="preserve">ataset size evaluation by plotting the prediction accuracy of models trained on subsets of various sizes of the actual training data, in order to determine whether the amount of data used is a limiting factor in the performance of the classifier. For instance, if we find that the performance gains brought by increasing the portion of training data used taper off as we approach full training set utilisation, we can rule out the hypothesis of the dataset being too small for a given architecture. </w:t>
+      </w:r>
+    </w:p>
+    <w:p>
+      <w:pPr>
         <w:pStyle w:val="Heading2"/>
       </w:pPr>
-      <w:bookmarkStart w:id="36" w:name="_Toc73725936"/>
+      <w:bookmarkStart w:id="37" w:name="_Toc73802974"/>
       <w:r>
         <w:t>Scoring the timbral classifier</w:t>
       </w:r>
-      <w:bookmarkEnd w:id="36"/>
+      <w:bookmarkEnd w:id="37"/>
     </w:p>
     <w:p>
       <w:pPr>
@@ -21541,8 +21970,36 @@
           <w:iCs/>
           <w:lang w:val="fr-FR"/>
         </w:rPr>
-        <w:t>Confusion matrix – True/False positives/negatives</w:t>
-      </w:r>
+        <w:t xml:space="preserve">Confusion matrix – </w:t>
+      </w:r>
+      <w:proofErr w:type="spellStart"/>
+      <w:r>
+        <w:rPr>
+          <w:i/>
+          <w:iCs/>
+          <w:lang w:val="fr-FR"/>
+        </w:rPr>
+        <w:t>True</w:t>
+      </w:r>
+      <w:proofErr w:type="spellEnd"/>
+      <w:r>
+        <w:rPr>
+          <w:i/>
+          <w:iCs/>
+          <w:lang w:val="fr-FR"/>
+        </w:rPr>
+        <w:t>/False positives/</w:t>
+      </w:r>
+      <w:proofErr w:type="spellStart"/>
+      <w:r>
+        <w:rPr>
+          <w:i/>
+          <w:iCs/>
+          <w:lang w:val="fr-FR"/>
+        </w:rPr>
+        <w:t>negatives</w:t>
+      </w:r>
+      <w:proofErr w:type="spellEnd"/>
     </w:p>
     <w:p>
       <w:pPr>
@@ -21645,7 +22102,7 @@
       <w:pPr>
         <w:pStyle w:val="Heading2"/>
       </w:pPr>
-      <w:bookmarkStart w:id="37" w:name="_Toc73725937"/>
+      <w:bookmarkStart w:id="38" w:name="_Toc73802975"/>
       <w:r>
         <w:t>Evaluating the classifier’s generalisa</w:t>
       </w:r>
@@ -21655,7 +22112,7 @@
       <w:r>
         <w:t xml:space="preserve"> and interpretability</w:t>
       </w:r>
-      <w:bookmarkEnd w:id="37"/>
+      <w:bookmarkEnd w:id="38"/>
     </w:p>
     <w:p>
       <w:pPr>
@@ -21758,7 +22215,7 @@
       <w:pPr>
         <w:pStyle w:val="Heading1"/>
       </w:pPr>
-      <w:bookmarkStart w:id="38" w:name="_Toc73725938"/>
+      <w:bookmarkStart w:id="39" w:name="_Toc73802976"/>
       <w:r>
         <w:t>Results</w:t>
       </w:r>
@@ -21768,7 +22225,7 @@
       <w:r>
         <w:t>Evaluation</w:t>
       </w:r>
-      <w:bookmarkEnd w:id="38"/>
+      <w:bookmarkEnd w:id="39"/>
     </w:p>
     <w:p>
       <w:r>
@@ -22003,7 +22460,7 @@
       <w:pPr>
         <w:pStyle w:val="Heading1"/>
       </w:pPr>
-      <w:bookmarkStart w:id="39" w:name="_Toc73725939"/>
+      <w:bookmarkStart w:id="40" w:name="_Toc73802977"/>
       <w:r>
         <w:t xml:space="preserve">Conclusions and Further </w:t>
       </w:r>
@@ -22013,11 +22470,11 @@
       <w:r>
         <w:t>ork</w:t>
       </w:r>
-      <w:bookmarkEnd w:id="39"/>
+      <w:bookmarkEnd w:id="40"/>
     </w:p>
     <w:p/>
     <w:p/>
-    <w:bookmarkStart w:id="40" w:name="_Toc73725940" w:displacedByCustomXml="next"/>
+    <w:bookmarkStart w:id="41" w:name="_Toc73802978" w:displacedByCustomXml="next"/>
     <w:sdt>
       <w:sdtPr>
         <w:rPr>
@@ -22046,7 +22503,7 @@
           <w:r>
             <w:t>References</w:t>
           </w:r>
-          <w:bookmarkEnd w:id="40"/>
+          <w:bookmarkEnd w:id="41"/>
         </w:p>
         <w:sdt>
           <w:sdtPr>
@@ -22092,7 +22549,7 @@
               </w:tblGrid>
               <w:tr>
                 <w:trPr>
-                  <w:divId w:val="181404928"/>
+                  <w:divId w:val="1995986469"/>
                   <w:tblCellSpacing w:w="15" w:type="dxa"/>
                 </w:trPr>
                 <w:tc>
@@ -22159,7 +22616,7 @@
               </w:tr>
               <w:tr>
                 <w:trPr>
-                  <w:divId w:val="181404928"/>
+                  <w:divId w:val="1995986469"/>
                   <w:tblCellSpacing w:w="15" w:type="dxa"/>
                 </w:trPr>
                 <w:tc>
@@ -22220,7 +22677,7 @@
               </w:tr>
               <w:tr>
                 <w:trPr>
-                  <w:divId w:val="181404928"/>
+                  <w:divId w:val="1995986469"/>
                   <w:tblCellSpacing w:w="15" w:type="dxa"/>
                 </w:trPr>
                 <w:tc>
@@ -22280,7 +22737,7 @@
               </w:tr>
               <w:tr>
                 <w:trPr>
-                  <w:divId w:val="181404928"/>
+                  <w:divId w:val="1995986469"/>
                   <w:tblCellSpacing w:w="15" w:type="dxa"/>
                 </w:trPr>
                 <w:tc>
@@ -22340,7 +22797,7 @@
               </w:tr>
               <w:tr>
                 <w:trPr>
-                  <w:divId w:val="181404928"/>
+                  <w:divId w:val="1995986469"/>
                   <w:tblCellSpacing w:w="15" w:type="dxa"/>
                 </w:trPr>
                 <w:tc>
@@ -22379,7 +22836,7 @@
                       <w:rPr>
                         <w:noProof/>
                       </w:rPr>
-                      <w:t xml:space="preserve">R. Plomp and J. M. Steeneken, “Effect of Phase on the Timbre of Complex Tones,” </w:t>
+                      <w:t xml:space="preserve">J. Deller, J. Proakis and J. Hansen, “Short-Term Processing of Speech,” in </w:t>
                     </w:r>
                     <w:r>
                       <w:rPr>
@@ -22387,20 +22844,20 @@
                         <w:iCs/>
                         <w:noProof/>
                       </w:rPr>
-                      <w:t xml:space="preserve">The Journal of the Acoustical Society of America, </w:t>
+                      <w:t>Discrete-Time Processing of Speech Signals</w:t>
                     </w:r>
                     <w:r>
                       <w:rPr>
                         <w:noProof/>
                       </w:rPr>
-                      <w:t xml:space="preserve">vol. 46, pp. 409-421, 1969. </w:t>
+                      <w:t>, Macmillan, 1993, pp. 225-265.</w:t>
                     </w:r>
                   </w:p>
                 </w:tc>
               </w:tr>
               <w:tr>
                 <w:trPr>
-                  <w:divId w:val="181404928"/>
+                  <w:divId w:val="1995986469"/>
                   <w:tblCellSpacing w:w="15" w:type="dxa"/>
                 </w:trPr>
                 <w:tc>
@@ -22439,14 +22896,28 @@
                       <w:rPr>
                         <w:noProof/>
                       </w:rPr>
-                      <w:t>M. Müller, “Fundamentals of Music Processing: Timbre,” International Audio Laboratories Erlangen, 2015. [Online]. Available: https://www.audiolabs-erlangen.de/resources/MIR/FMP/C1/C1S3_Timbre.html. [Accessed January 2021].</w:t>
+                      <w:t xml:space="preserve">R. Plomp and J. M. Steeneken, “Effect of Phase on the Timbre of Complex Tones,” </w:t>
+                    </w:r>
+                    <w:r>
+                      <w:rPr>
+                        <w:i/>
+                        <w:iCs/>
+                        <w:noProof/>
+                      </w:rPr>
+                      <w:t xml:space="preserve">The Journal of the Acoustical Society of America, </w:t>
+                    </w:r>
+                    <w:r>
+                      <w:rPr>
+                        <w:noProof/>
+                      </w:rPr>
+                      <w:t xml:space="preserve">vol. 46, pp. 409-421, 1969. </w:t>
                     </w:r>
                   </w:p>
                 </w:tc>
               </w:tr>
               <w:tr>
                 <w:trPr>
-                  <w:divId w:val="181404928"/>
+                  <w:divId w:val="1995986469"/>
                   <w:tblCellSpacing w:w="15" w:type="dxa"/>
                 </w:trPr>
                 <w:tc>
@@ -22485,28 +22956,14 @@
                       <w:rPr>
                         <w:noProof/>
                       </w:rPr>
-                      <w:t xml:space="preserve">C. Elliot, “Attacks and Releases as Factors in Instrument Identification,” </w:t>
-                    </w:r>
-                    <w:r>
-                      <w:rPr>
-                        <w:i/>
-                        <w:iCs/>
-                        <w:noProof/>
-                      </w:rPr>
-                      <w:t xml:space="preserve">Journal of Research in Music Education, </w:t>
-                    </w:r>
-                    <w:r>
-                      <w:rPr>
-                        <w:noProof/>
-                      </w:rPr>
-                      <w:t xml:space="preserve">vol. 23, no. 1, pp. 35-40, 1975. </w:t>
+                      <w:t>M. Müller, “Fundamentals of Music Processing: Timbre,” International Audio Laboratories Erlangen, 2015. [Online]. Available: https://www.audiolabs-erlangen.de/resources/MIR/FMP/C1/C1S3_Timbre.html. [Accessed January 2021].</w:t>
                     </w:r>
                   </w:p>
                 </w:tc>
               </w:tr>
               <w:tr>
                 <w:trPr>
-                  <w:divId w:val="181404928"/>
+                  <w:divId w:val="1995986469"/>
                   <w:tblCellSpacing w:w="15" w:type="dxa"/>
                 </w:trPr>
                 <w:tc>
@@ -22545,14 +23002,28 @@
                       <w:rPr>
                         <w:noProof/>
                       </w:rPr>
-                      <w:t>D. Shwarz, “Spectral Envelopes in Sound, Chapter 3.3,” Institut fur Informatik, Universitat Stuttgart, Stuttgart, 1998.</w:t>
+                      <w:t xml:space="preserve">C. Elliot, “Attacks and Releases as Factors in Instrument Identification,” </w:t>
+                    </w:r>
+                    <w:r>
+                      <w:rPr>
+                        <w:i/>
+                        <w:iCs/>
+                        <w:noProof/>
+                      </w:rPr>
+                      <w:t xml:space="preserve">Journal of Research in Music Education, </w:t>
+                    </w:r>
+                    <w:r>
+                      <w:rPr>
+                        <w:noProof/>
+                      </w:rPr>
+                      <w:t xml:space="preserve">vol. 23, no. 1, pp. 35-40, 1975. </w:t>
                     </w:r>
                   </w:p>
                 </w:tc>
               </w:tr>
               <w:tr>
                 <w:trPr>
-                  <w:divId w:val="181404928"/>
+                  <w:divId w:val="1995986469"/>
                   <w:tblCellSpacing w:w="15" w:type="dxa"/>
                 </w:trPr>
                 <w:tc>
@@ -22591,28 +23062,14 @@
                       <w:rPr>
                         <w:noProof/>
                       </w:rPr>
-                      <w:t xml:space="preserve">G. Agostini, M. Longari and E. Pollastri, “Musical Instrument Timbres Classification with Spectral Features,” </w:t>
-                    </w:r>
-                    <w:r>
-                      <w:rPr>
-                        <w:i/>
-                        <w:iCs/>
-                        <w:noProof/>
-                      </w:rPr>
-                      <w:t xml:space="preserve">EURASIP Journal on Advances in Signal Processing, </w:t>
-                    </w:r>
-                    <w:r>
-                      <w:rPr>
-                        <w:noProof/>
-                      </w:rPr>
-                      <w:t xml:space="preserve">2003. </w:t>
+                      <w:t>D. Shwarz, “Spectral Envelopes in Sound, Chapter 3.3,” Institut fur Informatik, Universitat Stuttgart, Stuttgart, 1998.</w:t>
                     </w:r>
                   </w:p>
                 </w:tc>
               </w:tr>
               <w:tr>
                 <w:trPr>
-                  <w:divId w:val="181404928"/>
+                  <w:divId w:val="1995986469"/>
                   <w:tblCellSpacing w:w="15" w:type="dxa"/>
                 </w:trPr>
                 <w:tc>
@@ -22651,14 +23108,28 @@
                       <w:rPr>
                         <w:noProof/>
                       </w:rPr>
-                      <w:t>J. Pons, O. Slizovskaia, R. Gong, E. Gómez and X. Serra, “Timbre Analysis of Music Audio Signals with Convolutional Neural Networks,” Music Technology Group, Universitat Pompeu Fabra, Barcelona, 2017.</w:t>
+                      <w:t xml:space="preserve">G. Agostini, M. Longari and E. Pollastri, “Musical Instrument Timbres Classification with Spectral Features,” </w:t>
+                    </w:r>
+                    <w:r>
+                      <w:rPr>
+                        <w:i/>
+                        <w:iCs/>
+                        <w:noProof/>
+                      </w:rPr>
+                      <w:t xml:space="preserve">EURASIP Journal on Advances in Signal Processing, </w:t>
+                    </w:r>
+                    <w:r>
+                      <w:rPr>
+                        <w:noProof/>
+                      </w:rPr>
+                      <w:t xml:space="preserve">2003. </w:t>
                     </w:r>
                   </w:p>
                 </w:tc>
               </w:tr>
               <w:tr>
                 <w:trPr>
-                  <w:divId w:val="181404928"/>
+                  <w:divId w:val="1995986469"/>
                   <w:tblCellSpacing w:w="15" w:type="dxa"/>
                 </w:trPr>
                 <w:tc>
@@ -22697,28 +23168,14 @@
                       <w:rPr>
                         <w:noProof/>
                       </w:rPr>
-                      <w:t xml:space="preserve">J. Deller, J. Proakis and J. Hansen, “Short-Term Processing of Speech,” in </w:t>
-                    </w:r>
-                    <w:r>
-                      <w:rPr>
-                        <w:i/>
-                        <w:iCs/>
-                        <w:noProof/>
-                      </w:rPr>
-                      <w:t>Discrete-Time Processing of Speech Signals</w:t>
-                    </w:r>
-                    <w:r>
-                      <w:rPr>
-                        <w:noProof/>
-                      </w:rPr>
-                      <w:t>, Macmillan, 1993, pp. 225-265.</w:t>
+                      <w:t>J. Pons, O. Slizovskaia, R. Gong, E. Gómez and X. Serra, “Timbre Analysis of Music Audio Signals with Convolutional Neural Networks,” Music Technology Group, Universitat Pompeu Fabra, Barcelona, 2017.</w:t>
                     </w:r>
                   </w:p>
                 </w:tc>
               </w:tr>
               <w:tr>
                 <w:trPr>
-                  <w:divId w:val="181404928"/>
+                  <w:divId w:val="1995986469"/>
                   <w:tblCellSpacing w:w="15" w:type="dxa"/>
                 </w:trPr>
                 <w:tc>
@@ -22778,7 +23235,7 @@
               </w:tr>
               <w:tr>
                 <w:trPr>
-                  <w:divId w:val="181404928"/>
+                  <w:divId w:val="1995986469"/>
                   <w:tblCellSpacing w:w="15" w:type="dxa"/>
                 </w:trPr>
                 <w:tc>
@@ -22838,7 +23295,7 @@
               </w:tr>
               <w:tr>
                 <w:trPr>
-                  <w:divId w:val="181404928"/>
+                  <w:divId w:val="1995986469"/>
                   <w:tblCellSpacing w:w="15" w:type="dxa"/>
                 </w:trPr>
                 <w:tc>
@@ -22885,7 +23342,7 @@
               </w:tr>
               <w:tr>
                 <w:trPr>
-                  <w:divId w:val="181404928"/>
+                  <w:divId w:val="1995986469"/>
                   <w:tblCellSpacing w:w="15" w:type="dxa"/>
                 </w:trPr>
                 <w:tc>
@@ -22931,7 +23388,7 @@
               </w:tr>
               <w:tr>
                 <w:trPr>
-                  <w:divId w:val="181404928"/>
+                  <w:divId w:val="1995986469"/>
                   <w:tblCellSpacing w:w="15" w:type="dxa"/>
                 </w:trPr>
                 <w:tc>
@@ -22977,7 +23434,7 @@
               </w:tr>
               <w:tr>
                 <w:trPr>
-                  <w:divId w:val="181404928"/>
+                  <w:divId w:val="1995986469"/>
                   <w:tblCellSpacing w:w="15" w:type="dxa"/>
                 </w:trPr>
                 <w:tc>
@@ -23037,7 +23494,7 @@
               </w:tr>
               <w:tr>
                 <w:trPr>
-                  <w:divId w:val="181404928"/>
+                  <w:divId w:val="1995986469"/>
                   <w:tblCellSpacing w:w="15" w:type="dxa"/>
                 </w:trPr>
                 <w:tc>
@@ -23097,7 +23554,7 @@
               </w:tr>
               <w:tr>
                 <w:trPr>
-                  <w:divId w:val="181404928"/>
+                  <w:divId w:val="1995986469"/>
                   <w:tblCellSpacing w:w="15" w:type="dxa"/>
                 </w:trPr>
                 <w:tc>
@@ -23157,7 +23614,7 @@
               </w:tr>
               <w:tr>
                 <w:trPr>
-                  <w:divId w:val="181404928"/>
+                  <w:divId w:val="1995986469"/>
                   <w:tblCellSpacing w:w="15" w:type="dxa"/>
                 </w:trPr>
                 <w:tc>
@@ -23217,7 +23674,7 @@
               </w:tr>
               <w:tr>
                 <w:trPr>
-                  <w:divId w:val="181404928"/>
+                  <w:divId w:val="1995986469"/>
                   <w:tblCellSpacing w:w="15" w:type="dxa"/>
                 </w:trPr>
                 <w:tc>
@@ -23277,7 +23734,7 @@
               </w:tr>
               <w:tr>
                 <w:trPr>
-                  <w:divId w:val="181404928"/>
+                  <w:divId w:val="1995986469"/>
                   <w:tblCellSpacing w:w="15" w:type="dxa"/>
                 </w:trPr>
                 <w:tc>
@@ -23337,7 +23794,7 @@
               </w:tr>
               <w:tr>
                 <w:trPr>
-                  <w:divId w:val="181404928"/>
+                  <w:divId w:val="1995986469"/>
                   <w:tblCellSpacing w:w="15" w:type="dxa"/>
                 </w:trPr>
                 <w:tc>
@@ -23397,7 +23854,7 @@
               </w:tr>
               <w:tr>
                 <w:trPr>
-                  <w:divId w:val="181404928"/>
+                  <w:divId w:val="1995986469"/>
                   <w:tblCellSpacing w:w="15" w:type="dxa"/>
                 </w:trPr>
                 <w:tc>
@@ -23457,7 +23914,7 @@
               </w:tr>
               <w:tr>
                 <w:trPr>
-                  <w:divId w:val="181404928"/>
+                  <w:divId w:val="1995986469"/>
                   <w:tblCellSpacing w:w="15" w:type="dxa"/>
                 </w:trPr>
                 <w:tc>
@@ -23517,7 +23974,7 @@
               </w:tr>
               <w:tr>
                 <w:trPr>
-                  <w:divId w:val="181404928"/>
+                  <w:divId w:val="1995986469"/>
                   <w:tblCellSpacing w:w="15" w:type="dxa"/>
                 </w:trPr>
                 <w:tc>
@@ -23577,7 +24034,7 @@
               </w:tr>
               <w:tr>
                 <w:trPr>
-                  <w:divId w:val="181404928"/>
+                  <w:divId w:val="1995986469"/>
                   <w:tblCellSpacing w:w="15" w:type="dxa"/>
                 </w:trPr>
                 <w:tc>
@@ -23638,7 +24095,7 @@
               </w:tr>
               <w:tr>
                 <w:trPr>
-                  <w:divId w:val="181404928"/>
+                  <w:divId w:val="1995986469"/>
                   <w:tblCellSpacing w:w="15" w:type="dxa"/>
                 </w:trPr>
                 <w:tc>
@@ -23698,7 +24155,7 @@
               </w:tr>
               <w:tr>
                 <w:trPr>
-                  <w:divId w:val="181404928"/>
+                  <w:divId w:val="1995986469"/>
                   <w:tblCellSpacing w:w="15" w:type="dxa"/>
                 </w:trPr>
                 <w:tc>
@@ -23758,7 +24215,7 @@
               </w:tr>
               <w:tr>
                 <w:trPr>
-                  <w:divId w:val="181404928"/>
+                  <w:divId w:val="1995986469"/>
                   <w:tblCellSpacing w:w="15" w:type="dxa"/>
                 </w:trPr>
                 <w:tc>
@@ -23818,7 +24275,7 @@
               </w:tr>
               <w:tr>
                 <w:trPr>
-                  <w:divId w:val="181404928"/>
+                  <w:divId w:val="1995986469"/>
                   <w:tblCellSpacing w:w="15" w:type="dxa"/>
                 </w:trPr>
                 <w:tc>
@@ -23878,7 +24335,7 @@
               </w:tr>
               <w:tr>
                 <w:trPr>
-                  <w:divId w:val="181404928"/>
+                  <w:divId w:val="1995986469"/>
                   <w:tblCellSpacing w:w="15" w:type="dxa"/>
                 </w:trPr>
                 <w:tc>
@@ -23938,7 +24395,7 @@
               </w:tr>
               <w:tr>
                 <w:trPr>
-                  <w:divId w:val="181404928"/>
+                  <w:divId w:val="1995986469"/>
                   <w:tblCellSpacing w:w="15" w:type="dxa"/>
                 </w:trPr>
                 <w:tc>
@@ -23984,7 +24441,7 @@
               </w:tr>
               <w:tr>
                 <w:trPr>
-                  <w:divId w:val="181404928"/>
+                  <w:divId w:val="1995986469"/>
                   <w:tblCellSpacing w:w="15" w:type="dxa"/>
                 </w:trPr>
                 <w:tc>
@@ -24044,7 +24501,7 @@
               </w:tr>
               <w:tr>
                 <w:trPr>
-                  <w:divId w:val="181404928"/>
+                  <w:divId w:val="1995986469"/>
                   <w:tblCellSpacing w:w="15" w:type="dxa"/>
                 </w:trPr>
                 <w:tc>
@@ -24104,7 +24561,7 @@
               </w:tr>
               <w:tr>
                 <w:trPr>
-                  <w:divId w:val="181404928"/>
+                  <w:divId w:val="1995986469"/>
                   <w:tblCellSpacing w:w="15" w:type="dxa"/>
                 </w:trPr>
                 <w:tc>
@@ -24164,7 +24621,7 @@
               </w:tr>
               <w:tr>
                 <w:trPr>
-                  <w:divId w:val="181404928"/>
+                  <w:divId w:val="1995986469"/>
                   <w:tblCellSpacing w:w="15" w:type="dxa"/>
                 </w:trPr>
                 <w:tc>
@@ -24224,7 +24681,7 @@
               </w:tr>
               <w:tr>
                 <w:trPr>
-                  <w:divId w:val="181404928"/>
+                  <w:divId w:val="1995986469"/>
                   <w:tblCellSpacing w:w="15" w:type="dxa"/>
                 </w:trPr>
                 <w:tc>
@@ -24285,7 +24742,7 @@
               </w:tr>
               <w:tr>
                 <w:trPr>
-                  <w:divId w:val="181404928"/>
+                  <w:divId w:val="1995986469"/>
                   <w:tblCellSpacing w:w="15" w:type="dxa"/>
                 </w:trPr>
                 <w:tc>
@@ -24345,7 +24802,7 @@
               </w:tr>
               <w:tr>
                 <w:trPr>
-                  <w:divId w:val="181404928"/>
+                  <w:divId w:val="1995986469"/>
                   <w:tblCellSpacing w:w="15" w:type="dxa"/>
                 </w:trPr>
                 <w:tc>
@@ -24405,7 +24862,7 @@
               </w:tr>
               <w:tr>
                 <w:trPr>
-                  <w:divId w:val="181404928"/>
+                  <w:divId w:val="1995986469"/>
                   <w:tblCellSpacing w:w="15" w:type="dxa"/>
                 </w:trPr>
                 <w:tc>
@@ -24465,7 +24922,7 @@
               </w:tr>
               <w:tr>
                 <w:trPr>
-                  <w:divId w:val="181404928"/>
+                  <w:divId w:val="1995986469"/>
                   <w:tblCellSpacing w:w="15" w:type="dxa"/>
                 </w:trPr>
                 <w:tc>
@@ -24511,7 +24968,7 @@
               </w:tr>
               <w:tr>
                 <w:trPr>
-                  <w:divId w:val="181404928"/>
+                  <w:divId w:val="1995986469"/>
                   <w:tblCellSpacing w:w="15" w:type="dxa"/>
                 </w:trPr>
                 <w:tc>
@@ -24571,7 +25028,7 @@
               </w:tr>
               <w:tr>
                 <w:trPr>
-                  <w:divId w:val="181404928"/>
+                  <w:divId w:val="1995986469"/>
                   <w:tblCellSpacing w:w="15" w:type="dxa"/>
                 </w:trPr>
                 <w:tc>
@@ -24631,7 +25088,7 @@
               </w:tr>
               <w:tr>
                 <w:trPr>
-                  <w:divId w:val="181404928"/>
+                  <w:divId w:val="1995986469"/>
                   <w:tblCellSpacing w:w="15" w:type="dxa"/>
                 </w:trPr>
                 <w:tc>
@@ -24677,7 +25134,7 @@
               </w:tr>
               <w:tr>
                 <w:trPr>
-                  <w:divId w:val="181404928"/>
+                  <w:divId w:val="1995986469"/>
                   <w:tblCellSpacing w:w="15" w:type="dxa"/>
                 </w:trPr>
                 <w:tc>
@@ -24736,7 +25193,7 @@
               </w:tr>
               <w:tr>
                 <w:trPr>
-                  <w:divId w:val="181404928"/>
+                  <w:divId w:val="1995986469"/>
                   <w:tblCellSpacing w:w="15" w:type="dxa"/>
                 </w:trPr>
                 <w:tc>
@@ -24782,7 +25239,7 @@
               </w:tr>
               <w:tr>
                 <w:trPr>
-                  <w:divId w:val="181404928"/>
+                  <w:divId w:val="1995986469"/>
                   <w:tblCellSpacing w:w="15" w:type="dxa"/>
                 </w:trPr>
                 <w:tc>
@@ -24835,7 +25292,7 @@
               </w:tr>
               <w:tr>
                 <w:trPr>
-                  <w:divId w:val="181404928"/>
+                  <w:divId w:val="1995986469"/>
                   <w:tblCellSpacing w:w="15" w:type="dxa"/>
                 </w:trPr>
                 <w:tc>
@@ -24881,7 +25338,7 @@
               </w:tr>
               <w:tr>
                 <w:trPr>
-                  <w:divId w:val="181404928"/>
+                  <w:divId w:val="1995986469"/>
                   <w:tblCellSpacing w:w="15" w:type="dxa"/>
                 </w:trPr>
                 <w:tc>
@@ -24927,7 +25384,7 @@
               </w:tr>
               <w:tr>
                 <w:trPr>
-                  <w:divId w:val="181404928"/>
+                  <w:divId w:val="1995986469"/>
                   <w:tblCellSpacing w:w="15" w:type="dxa"/>
                 </w:trPr>
                 <w:tc>
@@ -24974,7 +25431,7 @@
               </w:tr>
               <w:tr>
                 <w:trPr>
-                  <w:divId w:val="181404928"/>
+                  <w:divId w:val="1995986469"/>
                   <w:tblCellSpacing w:w="15" w:type="dxa"/>
                 </w:trPr>
                 <w:tc>
@@ -25034,7 +25491,7 @@
               </w:tr>
               <w:tr>
                 <w:trPr>
-                  <w:divId w:val="181404928"/>
+                  <w:divId w:val="1995986469"/>
                   <w:tblCellSpacing w:w="15" w:type="dxa"/>
                 </w:trPr>
                 <w:tc>
@@ -25094,7 +25551,7 @@
               </w:tr>
               <w:tr>
                 <w:trPr>
-                  <w:divId w:val="181404928"/>
+                  <w:divId w:val="1995986469"/>
                   <w:tblCellSpacing w:w="15" w:type="dxa"/>
                 </w:trPr>
                 <w:tc>
@@ -25140,7 +25597,7 @@
               </w:tr>
               <w:tr>
                 <w:trPr>
-                  <w:divId w:val="181404928"/>
+                  <w:divId w:val="1995986469"/>
                   <w:tblCellSpacing w:w="15" w:type="dxa"/>
                 </w:trPr>
                 <w:tc>
@@ -25186,7 +25643,7 @@
               </w:tr>
               <w:tr>
                 <w:trPr>
-                  <w:divId w:val="181404928"/>
+                  <w:divId w:val="1995986469"/>
                   <w:tblCellSpacing w:w="15" w:type="dxa"/>
                 </w:trPr>
                 <w:tc>
@@ -25232,7 +25689,7 @@
               </w:tr>
               <w:tr>
                 <w:trPr>
-                  <w:divId w:val="181404928"/>
+                  <w:divId w:val="1995986469"/>
                   <w:tblCellSpacing w:w="15" w:type="dxa"/>
                 </w:trPr>
                 <w:tc>
@@ -25278,7 +25735,7 @@
               </w:tr>
               <w:tr>
                 <w:trPr>
-                  <w:divId w:val="181404928"/>
+                  <w:divId w:val="1995986469"/>
                   <w:tblCellSpacing w:w="15" w:type="dxa"/>
                 </w:trPr>
                 <w:tc>
@@ -25324,7 +25781,7 @@
               </w:tr>
               <w:tr>
                 <w:trPr>
-                  <w:divId w:val="181404928"/>
+                  <w:divId w:val="1995986469"/>
                   <w:tblCellSpacing w:w="15" w:type="dxa"/>
                 </w:trPr>
                 <w:tc>
@@ -25377,7 +25834,7 @@
               </w:tr>
               <w:tr>
                 <w:trPr>
-                  <w:divId w:val="181404928"/>
+                  <w:divId w:val="1995986469"/>
                   <w:tblCellSpacing w:w="15" w:type="dxa"/>
                 </w:trPr>
                 <w:tc>
@@ -25437,7 +25894,7 @@
               </w:tr>
               <w:tr>
                 <w:trPr>
-                  <w:divId w:val="181404928"/>
+                  <w:divId w:val="1995986469"/>
                   <w:tblCellSpacing w:w="15" w:type="dxa"/>
                 </w:trPr>
                 <w:tc>
@@ -25496,7 +25953,7 @@
               </w:tr>
               <w:tr>
                 <w:trPr>
-                  <w:divId w:val="181404928"/>
+                  <w:divId w:val="1995986469"/>
                   <w:tblCellSpacing w:w="15" w:type="dxa"/>
                 </w:trPr>
                 <w:tc>
@@ -25555,7 +26012,7 @@
               </w:tr>
               <w:tr>
                 <w:trPr>
-                  <w:divId w:val="181404928"/>
+                  <w:divId w:val="1995986469"/>
                   <w:tblCellSpacing w:w="15" w:type="dxa"/>
                 </w:trPr>
                 <w:tc>
@@ -25616,7 +26073,7 @@
               </w:tr>
               <w:tr>
                 <w:trPr>
-                  <w:divId w:val="181404928"/>
+                  <w:divId w:val="1995986469"/>
                   <w:tblCellSpacing w:w="15" w:type="dxa"/>
                 </w:trPr>
                 <w:tc>
@@ -25663,7 +26120,7 @@
             </w:tbl>
             <w:p>
               <w:pPr>
-                <w:divId w:val="181404928"/>
+                <w:divId w:val="1995986469"/>
                 <w:rPr>
                   <w:rFonts w:eastAsia="Times New Roman"/>
                   <w:noProof/>
@@ -27876,6 +28333,7 @@
   <w:style w:type="character" w:default="1" w:styleId="DefaultParagraphFont">
     <w:name w:val="Default Paragraph Font"/>
     <w:uiPriority w:val="1"/>
+    <w:semiHidden/>
     <w:unhideWhenUsed/>
   </w:style>
   <w:style w:type="table" w:default="1" w:styleId="TableNormal">
@@ -30569,6 +31027,7 @@
     <w:rsid w:val="00360D69"/>
     <w:rsid w:val="0038774D"/>
     <w:rsid w:val="0069178D"/>
+    <w:rsid w:val="0076236E"/>
     <w:rsid w:val="00793EFE"/>
     <w:rsid w:val="00955FFC"/>
     <w:rsid w:val="00A52A9F"/>
@@ -30576,6 +31035,7 @@
     <w:rsid w:val="00C356FC"/>
     <w:rsid w:val="00D757C6"/>
     <w:rsid w:val="00E04717"/>
+    <w:rsid w:val="00E47133"/>
   </w:rsids>
   <m:mathPr>
     <m:mathFont m:val="Cambria Math"/>
@@ -31041,7 +31501,7 @@
     <w:basedOn w:val="DefaultParagraphFont"/>
     <w:uiPriority w:val="99"/>
     <w:semiHidden/>
-    <w:rsid w:val="0069178D"/>
+    <w:rsid w:val="0076236E"/>
     <w:rPr>
       <w:color w:val="808080"/>
     </w:rPr>

</xml_diff>

<commit_message>
Training improvements, new best model with larger batch size and LR
</commit_message>
<xml_diff>
--- a/Final Report.docx
+++ b/Final Report.docx
@@ -743,7 +743,7 @@
             </w:rPr>
             <w:fldChar w:fldCharType="separate"/>
           </w:r>
-          <w:hyperlink w:anchor="_Toc73802940" w:history="1">
+          <w:hyperlink w:anchor="_Toc73811975" w:history="1">
             <w:r>
               <w:rPr>
                 <w:rStyle w:val="Hyperlink"/>
@@ -788,7 +788,7 @@
                 <w:noProof/>
                 <w:webHidden/>
               </w:rPr>
-              <w:instrText xml:space="preserve"> PAGEREF _Toc73802940 \h </w:instrText>
+              <w:instrText xml:space="preserve"> PAGEREF _Toc73811975 \h </w:instrText>
             </w:r>
             <w:r>
               <w:rPr>
@@ -831,7 +831,7 @@
               <w:lang w:val="en-US"/>
             </w:rPr>
           </w:pPr>
-          <w:hyperlink w:anchor="_Toc73802941" w:history="1">
+          <w:hyperlink w:anchor="_Toc73811976" w:history="1">
             <w:r>
               <w:rPr>
                 <w:rStyle w:val="Hyperlink"/>
@@ -876,7 +876,7 @@
                 <w:noProof/>
                 <w:webHidden/>
               </w:rPr>
-              <w:instrText xml:space="preserve"> PAGEREF _Toc73802941 \h </w:instrText>
+              <w:instrText xml:space="preserve"> PAGEREF _Toc73811976 \h </w:instrText>
             </w:r>
             <w:r>
               <w:rPr>
@@ -922,7 +922,7 @@
               <w:lang w:val="en-US"/>
             </w:rPr>
           </w:pPr>
-          <w:hyperlink w:anchor="_Toc73802942" w:history="1">
+          <w:hyperlink w:anchor="_Toc73811977" w:history="1">
             <w:r>
               <w:rPr>
                 <w:rStyle w:val="Hyperlink"/>
@@ -966,7 +966,7 @@
                 <w:noProof/>
                 <w:webHidden/>
               </w:rPr>
-              <w:instrText xml:space="preserve"> PAGEREF _Toc73802942 \h </w:instrText>
+              <w:instrText xml:space="preserve"> PAGEREF _Toc73811977 \h </w:instrText>
             </w:r>
             <w:r>
               <w:rPr>
@@ -1011,7 +1011,7 @@
               <w:lang w:val="en-US"/>
             </w:rPr>
           </w:pPr>
-          <w:hyperlink w:anchor="_Toc73802943" w:history="1">
+          <w:hyperlink w:anchor="_Toc73811978" w:history="1">
             <w:r>
               <w:rPr>
                 <w:rStyle w:val="Hyperlink"/>
@@ -1054,7 +1054,7 @@
                 <w:noProof/>
                 <w:webHidden/>
               </w:rPr>
-              <w:instrText xml:space="preserve"> PAGEREF _Toc73802943 \h </w:instrText>
+              <w:instrText xml:space="preserve"> PAGEREF _Toc73811978 \h </w:instrText>
             </w:r>
             <w:r>
               <w:rPr>
@@ -1099,7 +1099,7 @@
               <w:lang w:val="en-US"/>
             </w:rPr>
           </w:pPr>
-          <w:hyperlink w:anchor="_Toc73802944" w:history="1">
+          <w:hyperlink w:anchor="_Toc73811979" w:history="1">
             <w:r>
               <w:rPr>
                 <w:rStyle w:val="Hyperlink"/>
@@ -1142,7 +1142,7 @@
                 <w:noProof/>
                 <w:webHidden/>
               </w:rPr>
-              <w:instrText xml:space="preserve"> PAGEREF _Toc73802944 \h </w:instrText>
+              <w:instrText xml:space="preserve"> PAGEREF _Toc73811979 \h </w:instrText>
             </w:r>
             <w:r>
               <w:rPr>
@@ -1187,7 +1187,7 @@
               <w:lang w:val="en-US"/>
             </w:rPr>
           </w:pPr>
-          <w:hyperlink w:anchor="_Toc73802945" w:history="1">
+          <w:hyperlink w:anchor="_Toc73811980" w:history="1">
             <w:r>
               <w:rPr>
                 <w:rStyle w:val="Hyperlink"/>
@@ -1230,7 +1230,7 @@
                 <w:noProof/>
                 <w:webHidden/>
               </w:rPr>
-              <w:instrText xml:space="preserve"> PAGEREF _Toc73802945 \h </w:instrText>
+              <w:instrText xml:space="preserve"> PAGEREF _Toc73811980 \h </w:instrText>
             </w:r>
             <w:r>
               <w:rPr>
@@ -1275,7 +1275,7 @@
               <w:lang w:val="en-US"/>
             </w:rPr>
           </w:pPr>
-          <w:hyperlink w:anchor="_Toc73802946" w:history="1">
+          <w:hyperlink w:anchor="_Toc73811981" w:history="1">
             <w:r>
               <w:rPr>
                 <w:rStyle w:val="Hyperlink"/>
@@ -1318,7 +1318,7 @@
                 <w:noProof/>
                 <w:webHidden/>
               </w:rPr>
-              <w:instrText xml:space="preserve"> PAGEREF _Toc73802946 \h </w:instrText>
+              <w:instrText xml:space="preserve"> PAGEREF _Toc73811981 \h </w:instrText>
             </w:r>
             <w:r>
               <w:rPr>
@@ -1338,7 +1338,7 @@
                 <w:noProof/>
                 <w:webHidden/>
               </w:rPr>
-              <w:t>10</w:t>
+              <w:t>11</w:t>
             </w:r>
             <w:r>
               <w:rPr>
@@ -1363,7 +1363,7 @@
               <w:lang w:val="en-US"/>
             </w:rPr>
           </w:pPr>
-          <w:hyperlink w:anchor="_Toc73802947" w:history="1">
+          <w:hyperlink w:anchor="_Toc73811982" w:history="1">
             <w:r>
               <w:rPr>
                 <w:rStyle w:val="Hyperlink"/>
@@ -1406,7 +1406,7 @@
                 <w:noProof/>
                 <w:webHidden/>
               </w:rPr>
-              <w:instrText xml:space="preserve"> PAGEREF _Toc73802947 \h </w:instrText>
+              <w:instrText xml:space="preserve"> PAGEREF _Toc73811982 \h </w:instrText>
             </w:r>
             <w:r>
               <w:rPr>
@@ -1451,7 +1451,7 @@
               <w:lang w:val="en-US"/>
             </w:rPr>
           </w:pPr>
-          <w:hyperlink w:anchor="_Toc73802948" w:history="1">
+          <w:hyperlink w:anchor="_Toc73811983" w:history="1">
             <w:r>
               <w:rPr>
                 <w:rStyle w:val="Hyperlink"/>
@@ -1494,7 +1494,7 @@
                 <w:noProof/>
                 <w:webHidden/>
               </w:rPr>
-              <w:instrText xml:space="preserve"> PAGEREF _Toc73802948 \h </w:instrText>
+              <w:instrText xml:space="preserve"> PAGEREF _Toc73811983 \h </w:instrText>
             </w:r>
             <w:r>
               <w:rPr>
@@ -1514,7 +1514,7 @@
                 <w:noProof/>
                 <w:webHidden/>
               </w:rPr>
-              <w:t>13</w:t>
+              <w:t>14</w:t>
             </w:r>
             <w:r>
               <w:rPr>
@@ -1540,7 +1540,7 @@
               <w:lang w:val="en-US"/>
             </w:rPr>
           </w:pPr>
-          <w:hyperlink w:anchor="_Toc73802949" w:history="1">
+          <w:hyperlink w:anchor="_Toc73811984" w:history="1">
             <w:r>
               <w:rPr>
                 <w:rStyle w:val="Hyperlink"/>
@@ -1584,7 +1584,7 @@
                 <w:noProof/>
                 <w:webHidden/>
               </w:rPr>
-              <w:instrText xml:space="preserve"> PAGEREF _Toc73802949 \h </w:instrText>
+              <w:instrText xml:space="preserve"> PAGEREF _Toc73811984 \h </w:instrText>
             </w:r>
             <w:r>
               <w:rPr>
@@ -1629,7 +1629,7 @@
               <w:lang w:val="en-US"/>
             </w:rPr>
           </w:pPr>
-          <w:hyperlink w:anchor="_Toc73802950" w:history="1">
+          <w:hyperlink w:anchor="_Toc73811985" w:history="1">
             <w:r>
               <w:rPr>
                 <w:rStyle w:val="Hyperlink"/>
@@ -1672,7 +1672,7 @@
                 <w:noProof/>
                 <w:webHidden/>
               </w:rPr>
-              <w:instrText xml:space="preserve"> PAGEREF _Toc73802950 \h </w:instrText>
+              <w:instrText xml:space="preserve"> PAGEREF _Toc73811985 \h </w:instrText>
             </w:r>
             <w:r>
               <w:rPr>
@@ -1692,7 +1692,7 @@
                 <w:noProof/>
                 <w:webHidden/>
               </w:rPr>
-              <w:t>15</w:t>
+              <w:t>16</w:t>
             </w:r>
             <w:r>
               <w:rPr>
@@ -1717,7 +1717,7 @@
               <w:lang w:val="en-US"/>
             </w:rPr>
           </w:pPr>
-          <w:hyperlink w:anchor="_Toc73802951" w:history="1">
+          <w:hyperlink w:anchor="_Toc73811986" w:history="1">
             <w:r>
               <w:rPr>
                 <w:rStyle w:val="Hyperlink"/>
@@ -1760,7 +1760,7 @@
                 <w:noProof/>
                 <w:webHidden/>
               </w:rPr>
-              <w:instrText xml:space="preserve"> PAGEREF _Toc73802951 \h </w:instrText>
+              <w:instrText xml:space="preserve"> PAGEREF _Toc73811986 \h </w:instrText>
             </w:r>
             <w:r>
               <w:rPr>
@@ -1803,7 +1803,7 @@
               <w:lang w:val="en-US"/>
             </w:rPr>
           </w:pPr>
-          <w:hyperlink w:anchor="_Toc73802952" w:history="1">
+          <w:hyperlink w:anchor="_Toc73811987" w:history="1">
             <w:r>
               <w:rPr>
                 <w:rStyle w:val="Hyperlink"/>
@@ -1848,7 +1848,7 @@
                 <w:noProof/>
                 <w:webHidden/>
               </w:rPr>
-              <w:instrText xml:space="preserve"> PAGEREF _Toc73802952 \h </w:instrText>
+              <w:instrText xml:space="preserve"> PAGEREF _Toc73811987 \h </w:instrText>
             </w:r>
             <w:r>
               <w:rPr>
@@ -1894,7 +1894,7 @@
               <w:lang w:val="en-US"/>
             </w:rPr>
           </w:pPr>
-          <w:hyperlink w:anchor="_Toc73802953" w:history="1">
+          <w:hyperlink w:anchor="_Toc73811988" w:history="1">
             <w:r>
               <w:rPr>
                 <w:rStyle w:val="Hyperlink"/>
@@ -1938,7 +1938,7 @@
                 <w:noProof/>
                 <w:webHidden/>
               </w:rPr>
-              <w:instrText xml:space="preserve"> PAGEREF _Toc73802953 \h </w:instrText>
+              <w:instrText xml:space="preserve"> PAGEREF _Toc73811988 \h </w:instrText>
             </w:r>
             <w:r>
               <w:rPr>
@@ -1958,7 +1958,7 @@
                 <w:noProof/>
                 <w:webHidden/>
               </w:rPr>
-              <w:t>19</w:t>
+              <w:t>20</w:t>
             </w:r>
             <w:r>
               <w:rPr>
@@ -1983,7 +1983,7 @@
               <w:lang w:val="en-US"/>
             </w:rPr>
           </w:pPr>
-          <w:hyperlink w:anchor="_Toc73802954" w:history="1">
+          <w:hyperlink w:anchor="_Toc73811989" w:history="1">
             <w:r>
               <w:rPr>
                 <w:rStyle w:val="Hyperlink"/>
@@ -2026,7 +2026,7 @@
                 <w:noProof/>
                 <w:webHidden/>
               </w:rPr>
-              <w:instrText xml:space="preserve"> PAGEREF _Toc73802954 \h </w:instrText>
+              <w:instrText xml:space="preserve"> PAGEREF _Toc73811989 \h </w:instrText>
             </w:r>
             <w:r>
               <w:rPr>
@@ -2046,7 +2046,7 @@
                 <w:noProof/>
                 <w:webHidden/>
               </w:rPr>
-              <w:t>19</w:t>
+              <w:t>20</w:t>
             </w:r>
             <w:r>
               <w:rPr>
@@ -2071,7 +2071,7 @@
               <w:lang w:val="en-US"/>
             </w:rPr>
           </w:pPr>
-          <w:hyperlink w:anchor="_Toc73802955" w:history="1">
+          <w:hyperlink w:anchor="_Toc73811990" w:history="1">
             <w:r>
               <w:rPr>
                 <w:rStyle w:val="Hyperlink"/>
@@ -2114,7 +2114,7 @@
                 <w:noProof/>
                 <w:webHidden/>
               </w:rPr>
-              <w:instrText xml:space="preserve"> PAGEREF _Toc73802955 \h </w:instrText>
+              <w:instrText xml:space="preserve"> PAGEREF _Toc73811990 \h </w:instrText>
             </w:r>
             <w:r>
               <w:rPr>
@@ -2134,7 +2134,7 @@
                 <w:noProof/>
                 <w:webHidden/>
               </w:rPr>
-              <w:t>20</w:t>
+              <w:t>21</w:t>
             </w:r>
             <w:r>
               <w:rPr>
@@ -2160,7 +2160,7 @@
               <w:lang w:val="en-US"/>
             </w:rPr>
           </w:pPr>
-          <w:hyperlink w:anchor="_Toc73802956" w:history="1">
+          <w:hyperlink w:anchor="_Toc73811991" w:history="1">
             <w:r>
               <w:rPr>
                 <w:rStyle w:val="Hyperlink"/>
@@ -2204,7 +2204,7 @@
                 <w:noProof/>
                 <w:webHidden/>
               </w:rPr>
-              <w:instrText xml:space="preserve"> PAGEREF _Toc73802956 \h </w:instrText>
+              <w:instrText xml:space="preserve"> PAGEREF _Toc73811991 \h </w:instrText>
             </w:r>
             <w:r>
               <w:rPr>
@@ -2224,7 +2224,7 @@
                 <w:noProof/>
                 <w:webHidden/>
               </w:rPr>
-              <w:t>21</w:t>
+              <w:t>22</w:t>
             </w:r>
             <w:r>
               <w:rPr>
@@ -2250,7 +2250,7 @@
               <w:lang w:val="en-US"/>
             </w:rPr>
           </w:pPr>
-          <w:hyperlink w:anchor="_Toc73802957" w:history="1">
+          <w:hyperlink w:anchor="_Toc73811992" w:history="1">
             <w:r>
               <w:rPr>
                 <w:rStyle w:val="Hyperlink"/>
@@ -2294,7 +2294,7 @@
                 <w:noProof/>
                 <w:webHidden/>
               </w:rPr>
-              <w:instrText xml:space="preserve"> PAGEREF _Toc73802957 \h </w:instrText>
+              <w:instrText xml:space="preserve"> PAGEREF _Toc73811992 \h </w:instrText>
             </w:r>
             <w:r>
               <w:rPr>
@@ -2340,7 +2340,7 @@
               <w:lang w:val="en-US"/>
             </w:rPr>
           </w:pPr>
-          <w:hyperlink w:anchor="_Toc73802958" w:history="1">
+          <w:hyperlink w:anchor="_Toc73811993" w:history="1">
             <w:r>
               <w:rPr>
                 <w:rStyle w:val="Hyperlink"/>
@@ -2384,7 +2384,7 @@
                 <w:noProof/>
                 <w:webHidden/>
               </w:rPr>
-              <w:instrText xml:space="preserve"> PAGEREF _Toc73802958 \h </w:instrText>
+              <w:instrText xml:space="preserve"> PAGEREF _Toc73811993 \h </w:instrText>
             </w:r>
             <w:r>
               <w:rPr>
@@ -2427,7 +2427,7 @@
               <w:lang w:val="en-US"/>
             </w:rPr>
           </w:pPr>
-          <w:hyperlink w:anchor="_Toc73802959" w:history="1">
+          <w:hyperlink w:anchor="_Toc73811994" w:history="1">
             <w:r>
               <w:rPr>
                 <w:rStyle w:val="Hyperlink"/>
@@ -2472,7 +2472,7 @@
                 <w:noProof/>
                 <w:webHidden/>
               </w:rPr>
-              <w:instrText xml:space="preserve"> PAGEREF _Toc73802959 \h </w:instrText>
+              <w:instrText xml:space="preserve"> PAGEREF _Toc73811994 \h </w:instrText>
             </w:r>
             <w:r>
               <w:rPr>
@@ -2492,7 +2492,7 @@
                 <w:noProof/>
                 <w:webHidden/>
               </w:rPr>
-              <w:t>25</w:t>
+              <w:t>26</w:t>
             </w:r>
             <w:r>
               <w:rPr>
@@ -2518,7 +2518,7 @@
               <w:lang w:val="en-US"/>
             </w:rPr>
           </w:pPr>
-          <w:hyperlink w:anchor="_Toc73802960" w:history="1">
+          <w:hyperlink w:anchor="_Toc73811995" w:history="1">
             <w:r>
               <w:rPr>
                 <w:rStyle w:val="Hyperlink"/>
@@ -2562,7 +2562,7 @@
                 <w:noProof/>
                 <w:webHidden/>
               </w:rPr>
-              <w:instrText xml:space="preserve"> PAGEREF _Toc73802960 \h </w:instrText>
+              <w:instrText xml:space="preserve"> PAGEREF _Toc73811995 \h </w:instrText>
             </w:r>
             <w:r>
               <w:rPr>
@@ -2582,7 +2582,7 @@
                 <w:noProof/>
                 <w:webHidden/>
               </w:rPr>
-              <w:t>25</w:t>
+              <w:t>26</w:t>
             </w:r>
             <w:r>
               <w:rPr>
@@ -2608,7 +2608,7 @@
               <w:lang w:val="en-US"/>
             </w:rPr>
           </w:pPr>
-          <w:hyperlink w:anchor="_Toc73802961" w:history="1">
+          <w:hyperlink w:anchor="_Toc73811996" w:history="1">
             <w:r>
               <w:rPr>
                 <w:rStyle w:val="Hyperlink"/>
@@ -2652,7 +2652,7 @@
                 <w:noProof/>
                 <w:webHidden/>
               </w:rPr>
-              <w:instrText xml:space="preserve"> PAGEREF _Toc73802961 \h </w:instrText>
+              <w:instrText xml:space="preserve"> PAGEREF _Toc73811996 \h </w:instrText>
             </w:r>
             <w:r>
               <w:rPr>
@@ -2698,7 +2698,7 @@
               <w:lang w:val="en-US"/>
             </w:rPr>
           </w:pPr>
-          <w:hyperlink w:anchor="_Toc73802962" w:history="1">
+          <w:hyperlink w:anchor="_Toc73811997" w:history="1">
             <w:r>
               <w:rPr>
                 <w:rStyle w:val="Hyperlink"/>
@@ -2742,7 +2742,7 @@
                 <w:noProof/>
                 <w:webHidden/>
               </w:rPr>
-              <w:instrText xml:space="preserve"> PAGEREF _Toc73802962 \h </w:instrText>
+              <w:instrText xml:space="preserve"> PAGEREF _Toc73811997 \h </w:instrText>
             </w:r>
             <w:r>
               <w:rPr>
@@ -2762,7 +2762,7 @@
                 <w:noProof/>
                 <w:webHidden/>
               </w:rPr>
-              <w:t>26</w:t>
+              <w:t>27</w:t>
             </w:r>
             <w:r>
               <w:rPr>
@@ -2787,7 +2787,7 @@
               <w:lang w:val="en-US"/>
             </w:rPr>
           </w:pPr>
-          <w:hyperlink w:anchor="_Toc73802963" w:history="1">
+          <w:hyperlink w:anchor="_Toc73811998" w:history="1">
             <w:r>
               <w:rPr>
                 <w:rStyle w:val="Hyperlink"/>
@@ -2830,7 +2830,7 @@
                 <w:noProof/>
                 <w:webHidden/>
               </w:rPr>
-              <w:instrText xml:space="preserve"> PAGEREF _Toc73802963 \h </w:instrText>
+              <w:instrText xml:space="preserve"> PAGEREF _Toc73811998 \h </w:instrText>
             </w:r>
             <w:r>
               <w:rPr>
@@ -2850,7 +2850,7 @@
                 <w:noProof/>
                 <w:webHidden/>
               </w:rPr>
-              <w:t>26</w:t>
+              <w:t>27</w:t>
             </w:r>
             <w:r>
               <w:rPr>
@@ -2875,7 +2875,7 @@
               <w:lang w:val="en-US"/>
             </w:rPr>
           </w:pPr>
-          <w:hyperlink w:anchor="_Toc73802964" w:history="1">
+          <w:hyperlink w:anchor="_Toc73811999" w:history="1">
             <w:r>
               <w:rPr>
                 <w:rStyle w:val="Hyperlink"/>
@@ -2918,7 +2918,7 @@
                 <w:noProof/>
                 <w:webHidden/>
               </w:rPr>
-              <w:instrText xml:space="preserve"> PAGEREF _Toc73802964 \h </w:instrText>
+              <w:instrText xml:space="preserve"> PAGEREF _Toc73811999 \h </w:instrText>
             </w:r>
             <w:r>
               <w:rPr>
@@ -2938,7 +2938,7 @@
                 <w:noProof/>
                 <w:webHidden/>
               </w:rPr>
-              <w:t>26</w:t>
+              <w:t>27</w:t>
             </w:r>
             <w:r>
               <w:rPr>
@@ -2964,7 +2964,7 @@
               <w:lang w:val="en-US"/>
             </w:rPr>
           </w:pPr>
-          <w:hyperlink w:anchor="_Toc73802965" w:history="1">
+          <w:hyperlink w:anchor="_Toc73812000" w:history="1">
             <w:r>
               <w:rPr>
                 <w:rStyle w:val="Hyperlink"/>
@@ -3008,7 +3008,7 @@
                 <w:noProof/>
                 <w:webHidden/>
               </w:rPr>
-              <w:instrText xml:space="preserve"> PAGEREF _Toc73802965 \h </w:instrText>
+              <w:instrText xml:space="preserve"> PAGEREF _Toc73812000 \h </w:instrText>
             </w:r>
             <w:r>
               <w:rPr>
@@ -3053,7 +3053,7 @@
               <w:lang w:val="en-US"/>
             </w:rPr>
           </w:pPr>
-          <w:hyperlink w:anchor="_Toc73802966" w:history="1">
+          <w:hyperlink w:anchor="_Toc73812001" w:history="1">
             <w:r>
               <w:rPr>
                 <w:rStyle w:val="Hyperlink"/>
@@ -3096,7 +3096,7 @@
                 <w:noProof/>
                 <w:webHidden/>
               </w:rPr>
-              <w:instrText xml:space="preserve"> PAGEREF _Toc73802966 \h </w:instrText>
+              <w:instrText xml:space="preserve"> PAGEREF _Toc73812001 \h </w:instrText>
             </w:r>
             <w:r>
               <w:rPr>
@@ -3141,7 +3141,7 @@
               <w:lang w:val="en-US"/>
             </w:rPr>
           </w:pPr>
-          <w:hyperlink w:anchor="_Toc73802967" w:history="1">
+          <w:hyperlink w:anchor="_Toc73812002" w:history="1">
             <w:r>
               <w:rPr>
                 <w:rStyle w:val="Hyperlink"/>
@@ -3184,7 +3184,7 @@
                 <w:noProof/>
                 <w:webHidden/>
               </w:rPr>
-              <w:instrText xml:space="preserve"> PAGEREF _Toc73802967 \h </w:instrText>
+              <w:instrText xml:space="preserve"> PAGEREF _Toc73812002 \h </w:instrText>
             </w:r>
             <w:r>
               <w:rPr>
@@ -3204,7 +3204,7 @@
                 <w:noProof/>
                 <w:webHidden/>
               </w:rPr>
-              <w:t>27</w:t>
+              <w:t>28</w:t>
             </w:r>
             <w:r>
               <w:rPr>
@@ -3229,7 +3229,7 @@
               <w:lang w:val="en-US"/>
             </w:rPr>
           </w:pPr>
-          <w:hyperlink w:anchor="_Toc73802968" w:history="1">
+          <w:hyperlink w:anchor="_Toc73812003" w:history="1">
             <w:r>
               <w:rPr>
                 <w:rStyle w:val="Hyperlink"/>
@@ -3272,7 +3272,7 @@
                 <w:noProof/>
                 <w:webHidden/>
               </w:rPr>
-              <w:instrText xml:space="preserve"> PAGEREF _Toc73802968 \h </w:instrText>
+              <w:instrText xml:space="preserve"> PAGEREF _Toc73812003 \h </w:instrText>
             </w:r>
             <w:r>
               <w:rPr>
@@ -3315,7 +3315,7 @@
               <w:lang w:val="en-US"/>
             </w:rPr>
           </w:pPr>
-          <w:hyperlink w:anchor="_Toc73802969" w:history="1">
+          <w:hyperlink w:anchor="_Toc73812004" w:history="1">
             <w:r>
               <w:rPr>
                 <w:rStyle w:val="Hyperlink"/>
@@ -3360,7 +3360,7 @@
                 <w:noProof/>
                 <w:webHidden/>
               </w:rPr>
-              <w:instrText xml:space="preserve"> PAGEREF _Toc73802969 \h </w:instrText>
+              <w:instrText xml:space="preserve"> PAGEREF _Toc73812004 \h </w:instrText>
             </w:r>
             <w:r>
               <w:rPr>
@@ -3380,7 +3380,7 @@
                 <w:noProof/>
                 <w:webHidden/>
               </w:rPr>
-              <w:t>28</w:t>
+              <w:t>29</w:t>
             </w:r>
             <w:r>
               <w:rPr>
@@ -3406,7 +3406,7 @@
               <w:lang w:val="en-US"/>
             </w:rPr>
           </w:pPr>
-          <w:hyperlink w:anchor="_Toc73802970" w:history="1">
+          <w:hyperlink w:anchor="_Toc73812005" w:history="1">
             <w:r>
               <w:rPr>
                 <w:rStyle w:val="Hyperlink"/>
@@ -3450,7 +3450,7 @@
                 <w:noProof/>
                 <w:webHidden/>
               </w:rPr>
-              <w:instrText xml:space="preserve"> PAGEREF _Toc73802970 \h </w:instrText>
+              <w:instrText xml:space="preserve"> PAGEREF _Toc73812005 \h </w:instrText>
             </w:r>
             <w:r>
               <w:rPr>
@@ -3470,7 +3470,7 @@
                 <w:noProof/>
                 <w:webHidden/>
               </w:rPr>
-              <w:t>28</w:t>
+              <w:t>29</w:t>
             </w:r>
             <w:r>
               <w:rPr>
@@ -3496,7 +3496,7 @@
               <w:lang w:val="en-US"/>
             </w:rPr>
           </w:pPr>
-          <w:hyperlink w:anchor="_Toc73802971" w:history="1">
+          <w:hyperlink w:anchor="_Toc73812006" w:history="1">
             <w:r>
               <w:rPr>
                 <w:rStyle w:val="Hyperlink"/>
@@ -3540,7 +3540,7 @@
                 <w:noProof/>
                 <w:webHidden/>
               </w:rPr>
-              <w:instrText xml:space="preserve"> PAGEREF _Toc73802971 \h </w:instrText>
+              <w:instrText xml:space="preserve"> PAGEREF _Toc73812006 \h </w:instrText>
             </w:r>
             <w:r>
               <w:rPr>
@@ -3583,7 +3583,7 @@
               <w:lang w:val="en-US"/>
             </w:rPr>
           </w:pPr>
-          <w:hyperlink w:anchor="_Toc73802972" w:history="1">
+          <w:hyperlink w:anchor="_Toc73812007" w:history="1">
             <w:r>
               <w:rPr>
                 <w:rStyle w:val="Hyperlink"/>
@@ -3628,7 +3628,7 @@
                 <w:noProof/>
                 <w:webHidden/>
               </w:rPr>
-              <w:instrText xml:space="preserve"> PAGEREF _Toc73802972 \h </w:instrText>
+              <w:instrText xml:space="preserve"> PAGEREF _Toc73812007 \h </w:instrText>
             </w:r>
             <w:r>
               <w:rPr>
@@ -3674,7 +3674,7 @@
               <w:lang w:val="en-US"/>
             </w:rPr>
           </w:pPr>
-          <w:hyperlink w:anchor="_Toc73802973" w:history="1">
+          <w:hyperlink w:anchor="_Toc73812008" w:history="1">
             <w:r>
               <w:rPr>
                 <w:rStyle w:val="Hyperlink"/>
@@ -3718,7 +3718,7 @@
                 <w:noProof/>
                 <w:webHidden/>
               </w:rPr>
-              <w:instrText xml:space="preserve"> PAGEREF _Toc73802973 \h </w:instrText>
+              <w:instrText xml:space="preserve"> PAGEREF _Toc73812008 \h </w:instrText>
             </w:r>
             <w:r>
               <w:rPr>
@@ -3764,7 +3764,7 @@
               <w:lang w:val="en-US"/>
             </w:rPr>
           </w:pPr>
-          <w:hyperlink w:anchor="_Toc73802974" w:history="1">
+          <w:hyperlink w:anchor="_Toc73812009" w:history="1">
             <w:r>
               <w:rPr>
                 <w:rStyle w:val="Hyperlink"/>
@@ -3808,7 +3808,7 @@
                 <w:noProof/>
                 <w:webHidden/>
               </w:rPr>
-              <w:instrText xml:space="preserve"> PAGEREF _Toc73802974 \h </w:instrText>
+              <w:instrText xml:space="preserve"> PAGEREF _Toc73812009 \h </w:instrText>
             </w:r>
             <w:r>
               <w:rPr>
@@ -3828,7 +3828,7 @@
                 <w:noProof/>
                 <w:webHidden/>
               </w:rPr>
-              <w:t>30</w:t>
+              <w:t>31</w:t>
             </w:r>
             <w:r>
               <w:rPr>
@@ -3854,7 +3854,7 @@
               <w:lang w:val="en-US"/>
             </w:rPr>
           </w:pPr>
-          <w:hyperlink w:anchor="_Toc73802975" w:history="1">
+          <w:hyperlink w:anchor="_Toc73812010" w:history="1">
             <w:r>
               <w:rPr>
                 <w:rStyle w:val="Hyperlink"/>
@@ -3898,7 +3898,7 @@
                 <w:noProof/>
                 <w:webHidden/>
               </w:rPr>
-              <w:instrText xml:space="preserve"> PAGEREF _Toc73802975 \h </w:instrText>
+              <w:instrText xml:space="preserve"> PAGEREF _Toc73812010 \h </w:instrText>
             </w:r>
             <w:r>
               <w:rPr>
@@ -3941,7 +3941,7 @@
               <w:lang w:val="en-US"/>
             </w:rPr>
           </w:pPr>
-          <w:hyperlink w:anchor="_Toc73802976" w:history="1">
+          <w:hyperlink w:anchor="_Toc73812011" w:history="1">
             <w:r>
               <w:rPr>
                 <w:rStyle w:val="Hyperlink"/>
@@ -3986,7 +3986,7 @@
                 <w:noProof/>
                 <w:webHidden/>
               </w:rPr>
-              <w:instrText xml:space="preserve"> PAGEREF _Toc73802976 \h </w:instrText>
+              <w:instrText xml:space="preserve"> PAGEREF _Toc73812011 \h </w:instrText>
             </w:r>
             <w:r>
               <w:rPr>
@@ -4029,7 +4029,7 @@
               <w:lang w:val="en-US"/>
             </w:rPr>
           </w:pPr>
-          <w:hyperlink w:anchor="_Toc73802977" w:history="1">
+          <w:hyperlink w:anchor="_Toc73812012" w:history="1">
             <w:r>
               <w:rPr>
                 <w:rStyle w:val="Hyperlink"/>
@@ -4074,7 +4074,7 @@
                 <w:noProof/>
                 <w:webHidden/>
               </w:rPr>
-              <w:instrText xml:space="preserve"> PAGEREF _Toc73802977 \h </w:instrText>
+              <w:instrText xml:space="preserve"> PAGEREF _Toc73812012 \h </w:instrText>
             </w:r>
             <w:r>
               <w:rPr>
@@ -4094,7 +4094,7 @@
                 <w:noProof/>
                 <w:webHidden/>
               </w:rPr>
-              <w:t>31</w:t>
+              <w:t>32</w:t>
             </w:r>
             <w:r>
               <w:rPr>
@@ -4117,7 +4117,7 @@
               <w:lang w:val="en-US"/>
             </w:rPr>
           </w:pPr>
-          <w:hyperlink w:anchor="_Toc73802978" w:history="1">
+          <w:hyperlink w:anchor="_Toc73812013" w:history="1">
             <w:r>
               <w:rPr>
                 <w:rStyle w:val="Hyperlink"/>
@@ -4144,7 +4144,7 @@
                 <w:noProof/>
                 <w:webHidden/>
               </w:rPr>
-              <w:instrText xml:space="preserve"> PAGEREF _Toc73802978 \h </w:instrText>
+              <w:instrText xml:space="preserve"> PAGEREF _Toc73812013 \h </w:instrText>
             </w:r>
             <w:r>
               <w:rPr>
@@ -4164,7 +4164,7 @@
                 <w:noProof/>
                 <w:webHidden/>
               </w:rPr>
-              <w:t>31</w:t>
+              <w:t>32</w:t>
             </w:r>
             <w:r>
               <w:rPr>
@@ -4193,7 +4193,7 @@
       <w:pPr>
         <w:pStyle w:val="Heading1"/>
       </w:pPr>
-      <w:bookmarkStart w:id="0" w:name="_Toc73802940"/>
+      <w:bookmarkStart w:id="0" w:name="_Toc73811975"/>
       <w:r>
         <w:lastRenderedPageBreak/>
         <w:t>Introduction</w:t>
@@ -5119,7 +5119,7 @@
       <w:pPr>
         <w:pStyle w:val="Heading1"/>
       </w:pPr>
-      <w:bookmarkStart w:id="1" w:name="_Toc73802941"/>
+      <w:bookmarkStart w:id="1" w:name="_Toc73811976"/>
       <w:r>
         <w:t>Background theory</w:t>
       </w:r>
@@ -5129,7 +5129,7 @@
       <w:pPr>
         <w:pStyle w:val="Heading2"/>
       </w:pPr>
-      <w:bookmarkStart w:id="2" w:name="_Toc73802942"/>
+      <w:bookmarkStart w:id="2" w:name="_Toc73811977"/>
       <w:r>
         <w:t xml:space="preserve">Signal processing features </w:t>
       </w:r>
@@ -5522,7 +5522,31 @@
         <w:t>is the number of samples in a frame.</w:t>
       </w:r>
       <w:r>
-        <w:t xml:space="preserve"> Temporal features are computed </w:t>
+        <w:t xml:space="preserve"> Temporal features</w:t>
+      </w:r>
+      <w:r>
+        <w:t xml:space="preserve">, which we will discuss in section </w:t>
+      </w:r>
+      <w:r>
+        <w:fldChar w:fldCharType="begin"/>
+      </w:r>
+      <w:r>
+        <w:instrText xml:space="preserve"> REF _Ref73809731 \r \h </w:instrText>
+      </w:r>
+      <w:r>
+        <w:fldChar w:fldCharType="separate"/>
+      </w:r>
+      <w:r>
+        <w:t>2.1.1</w:t>
+      </w:r>
+      <w:r>
+        <w:fldChar w:fldCharType="end"/>
+      </w:r>
+      <w:r>
+        <w:t>,</w:t>
+      </w:r>
+      <w:r>
+        <w:t xml:space="preserve"> are computed </w:t>
       </w:r>
       <w:r>
         <w:t>from</w:t>
@@ -5549,7 +5573,21 @@
         <w:t xml:space="preserve"> or over several frames</w:t>
       </w:r>
       <w:r>
-        <w:t xml:space="preserve">, while spectral features are </w:t>
+        <w:t>.</w:t>
+      </w:r>
+      <w:r>
+        <w:t xml:space="preserve"> </w:t>
+      </w:r>
+    </w:p>
+    <w:p>
+      <w:pPr>
+        <w:jc w:val="both"/>
+      </w:pPr>
+      <w:r>
+        <w:t>Conversely,</w:t>
+      </w:r>
+      <w:r>
+        <w:t xml:space="preserve"> spectral features are </w:t>
       </w:r>
       <w:r>
         <w:t>drawn from</w:t>
@@ -5562,6 +5600,24 @@
       </w:r>
       <w:r>
         <w:t xml:space="preserve"> in the frequency domain</w:t>
+      </w:r>
+      <w:r>
+        <w:t xml:space="preserve">, as discussed in section </w:t>
+      </w:r>
+      <w:r>
+        <w:fldChar w:fldCharType="begin"/>
+      </w:r>
+      <w:r>
+        <w:instrText xml:space="preserve"> REF _Ref73809749 \r \h </w:instrText>
+      </w:r>
+      <w:r>
+        <w:fldChar w:fldCharType="separate"/>
+      </w:r>
+      <w:r>
+        <w:t>2.1.2</w:t>
+      </w:r>
+      <w:r>
+        <w:fldChar w:fldCharType="end"/>
       </w:r>
       <w:r>
         <w:t xml:space="preserve">. Transformation into the frequency domain of an </w:t>
@@ -6073,12 +6129,142 @@
       <w:r>
         <w:t xml:space="preserve"> </w:t>
       </w:r>
+      <w:r>
+        <w:t xml:space="preserve">Frequency-domain analysis relies on the fact that musical sounds have periodic components, whose frequency distribution can be deduced from the spectrum </w:t>
+      </w:r>
+      <m:oMath>
+        <m:r>
+          <w:rPr>
+            <w:rFonts w:ascii="Cambria Math" w:eastAsiaTheme="minorEastAsia" w:hAnsi="Cambria Math"/>
+          </w:rPr>
+          <m:t>X</m:t>
+        </m:r>
+        <m:d>
+          <m:dPr>
+            <m:ctrlPr>
+              <w:rPr>
+                <w:rFonts w:ascii="Cambria Math" w:eastAsiaTheme="minorEastAsia" w:hAnsi="Cambria Math"/>
+                <w:i/>
+              </w:rPr>
+            </m:ctrlPr>
+          </m:dPr>
+          <m:e>
+            <m:r>
+              <w:rPr>
+                <w:rFonts w:ascii="Cambria Math" w:eastAsiaTheme="minorEastAsia" w:hAnsi="Cambria Math"/>
+              </w:rPr>
+              <m:t>k</m:t>
+            </m:r>
+          </m:e>
+        </m:d>
+      </m:oMath>
+      <w:r>
+        <w:rPr>
+          <w:rFonts w:eastAsiaTheme="minorEastAsia"/>
+        </w:rPr>
+        <w:t>. Some</w:t>
+      </w:r>
+      <w:r>
+        <w:rPr>
+          <w:rFonts w:eastAsiaTheme="minorEastAsia"/>
+        </w:rPr>
+        <w:t xml:space="preserve"> analysis</w:t>
+      </w:r>
+      <w:r>
+        <w:rPr>
+          <w:rFonts w:eastAsiaTheme="minorEastAsia"/>
+        </w:rPr>
+        <w:t xml:space="preserve"> methods aim to measure the extent to which the signal is periodic, as opposed to noise-like, in order to characterise whether the perceived timbre is more harmonic/pitched in the former case, or whether it is breathy in the latter case. We will discuss these approaches in sections </w:t>
+      </w:r>
+      <w:r>
+        <w:rPr>
+          <w:rFonts w:eastAsiaTheme="minorEastAsia"/>
+        </w:rPr>
+        <w:fldChar w:fldCharType="begin"/>
+      </w:r>
+      <w:r>
+        <w:rPr>
+          <w:rFonts w:eastAsiaTheme="minorEastAsia"/>
+        </w:rPr>
+        <w:instrText xml:space="preserve"> REF _Ref73809629 \r \h </w:instrText>
+      </w:r>
+      <w:r>
+        <w:rPr>
+          <w:rFonts w:eastAsiaTheme="minorEastAsia"/>
+        </w:rPr>
+      </w:r>
+      <w:r>
+        <w:rPr>
+          <w:rFonts w:eastAsiaTheme="minorEastAsia"/>
+        </w:rPr>
+        <w:fldChar w:fldCharType="separate"/>
+      </w:r>
+      <w:r>
+        <w:rPr>
+          <w:rFonts w:eastAsiaTheme="minorEastAsia"/>
+        </w:rPr>
+        <w:t>2.1.4</w:t>
+      </w:r>
+      <w:r>
+        <w:rPr>
+          <w:rFonts w:eastAsiaTheme="minorEastAsia"/>
+        </w:rPr>
+        <w:fldChar w:fldCharType="end"/>
+      </w:r>
+      <w:r>
+        <w:rPr>
+          <w:rFonts w:eastAsiaTheme="minorEastAsia"/>
+        </w:rPr>
+        <w:t xml:space="preserve"> and </w:t>
+      </w:r>
+      <w:r>
+        <w:rPr>
+          <w:rFonts w:eastAsiaTheme="minorEastAsia"/>
+        </w:rPr>
+        <w:fldChar w:fldCharType="begin"/>
+      </w:r>
+      <w:r>
+        <w:rPr>
+          <w:rFonts w:eastAsiaTheme="minorEastAsia"/>
+        </w:rPr>
+        <w:instrText xml:space="preserve"> REF _Ref73809634 \r \h </w:instrText>
+      </w:r>
+      <w:r>
+        <w:rPr>
+          <w:rFonts w:eastAsiaTheme="minorEastAsia"/>
+        </w:rPr>
+      </w:r>
+      <w:r>
+        <w:rPr>
+          <w:rFonts w:eastAsiaTheme="minorEastAsia"/>
+        </w:rPr>
+        <w:fldChar w:fldCharType="separate"/>
+      </w:r>
+      <w:r>
+        <w:rPr>
+          <w:rFonts w:eastAsiaTheme="minorEastAsia"/>
+        </w:rPr>
+        <w:t>2.1.5</w:t>
+      </w:r>
+      <w:r>
+        <w:rPr>
+          <w:rFonts w:eastAsiaTheme="minorEastAsia"/>
+        </w:rPr>
+        <w:fldChar w:fldCharType="end"/>
+      </w:r>
+      <w:r>
+        <w:rPr>
+          <w:rFonts w:eastAsiaTheme="minorEastAsia"/>
+        </w:rPr>
+        <w:t>.</w:t>
+      </w:r>
     </w:p>
     <w:p>
       <w:pPr>
         <w:jc w:val="both"/>
       </w:pPr>
       <w:r>
+        <w:lastRenderedPageBreak/>
         <w:t>In order t</w:t>
       </w:r>
       <w:r>
@@ -6103,7 +6289,66 @@
         <w:t xml:space="preserve">. </w:t>
       </w:r>
       <w:r>
-        <w:t>Applying the STFT yields</w:t>
+        <w:t xml:space="preserve">This time-frequency </w:t>
+      </w:r>
+      <w:r>
+        <w:t>representation</w:t>
+      </w:r>
+      <w:r>
+        <w:t xml:space="preserve"> </w:t>
+      </w:r>
+      <w:r>
+        <w:t>allow</w:t>
+      </w:r>
+      <w:r>
+        <w:t>s</w:t>
+      </w:r>
+      <w:r>
+        <w:t xml:space="preserve"> for analysis of the magnitude of the frequency bins within a frame</w:t>
+      </w:r>
+      <w:r>
+        <w:t>,</w:t>
+      </w:r>
+      <w:r>
+        <w:t xml:space="preserve"> as well as analysis of the evolution of the spectrum over consecutive frames</w:t>
+      </w:r>
+      <w:r>
+        <w:t xml:space="preserve">. These methods yield the category of </w:t>
+      </w:r>
+      <w:r>
+        <w:t>spectro-temporal features</w:t>
+      </w:r>
+      <w:r>
+        <w:t xml:space="preserve">, which we will detail in section </w:t>
+      </w:r>
+      <w:r>
+        <w:fldChar w:fldCharType="begin"/>
+      </w:r>
+      <w:r>
+        <w:instrText xml:space="preserve"> REF _Ref73811097 \r \h </w:instrText>
+      </w:r>
+      <w:r>
+        <w:fldChar w:fldCharType="separate"/>
+      </w:r>
+      <w:r>
+        <w:t>2.1.3</w:t>
+      </w:r>
+      <w:r>
+        <w:fldChar w:fldCharType="end"/>
+      </w:r>
+      <w:r>
+        <w:t>.</w:t>
+      </w:r>
+    </w:p>
+    <w:p>
+      <w:pPr>
+        <w:jc w:val="both"/>
+      </w:pPr>
+      <w:r>
+        <w:t>Computing</w:t>
+      </w:r>
+      <w:r>
+        <w:t xml:space="preserve"> the STFT yields</w:t>
       </w:r>
       <w:r>
         <w:t xml:space="preserve"> a complex value </w:t>
@@ -6199,6 +6444,7 @@
     <w:p>
       <w:pPr>
         <w:keepNext/>
+        <w:spacing w:after="0"/>
         <w:jc w:val="both"/>
         <w:rPr>
           <w:rFonts w:eastAsiaTheme="minorEastAsia"/>
@@ -6213,7 +6459,6 @@
             <w:rPr>
               <w:rFonts w:ascii="Cambria Math" w:hAnsi="Cambria Math"/>
             </w:rPr>
-            <w:lastRenderedPageBreak/>
             <m:t>X</m:t>
           </m:r>
           <m:d>
@@ -6565,7 +6810,7 @@
                 <w:rFonts w:ascii="Cambria Math" w:hAnsi="Cambria Math"/>
                 <w:noProof/>
               </w:rPr>
-              <m:t>2</m:t>
+              <m:t>2.1</m:t>
             </m:r>
             <m:r>
               <m:rPr>
@@ -6573,7 +6818,6 @@
               </m:rPr>
               <w:rPr>
                 <w:rFonts w:ascii="Cambria Math" w:hAnsi="Cambria Math"/>
-                <w:noProof/>
               </w:rPr>
               <m:t>.</m:t>
             </m:r>
@@ -6585,25 +6829,6 @@
                 <w:rFonts w:ascii="Cambria Math" w:hAnsi="Cambria Math"/>
                 <w:noProof/>
               </w:rPr>
-              <m:t>1</m:t>
-            </m:r>
-            <m:r>
-              <m:rPr>
-                <m:sty m:val="p"/>
-              </m:rPr>
-              <w:rPr>
-                <w:rFonts w:ascii="Cambria Math" w:hAnsi="Cambria Math"/>
-              </w:rPr>
-              <m:t>.</m:t>
-            </m:r>
-            <m:r>
-              <m:rPr>
-                <m:sty m:val="p"/>
-              </m:rPr>
-              <w:rPr>
-                <w:rFonts w:ascii="Cambria Math" w:hAnsi="Cambria Math"/>
-                <w:noProof/>
-              </w:rPr>
               <m:t>2</m:t>
             </m:r>
           </m:e>
@@ -6614,9 +6839,6 @@
       </w:r>
       <w:r>
         <w:t>,</w:t>
-      </w:r>
-      <w:r>
-        <w:t xml:space="preserve"> </w:t>
       </w:r>
       <w:r>
         <w:t xml:space="preserve"> the STFT is taken over a frame of </w:t>
@@ -6719,52 +6941,354 @@
         <w:t>A</w:t>
       </w:r>
       <w:r>
-        <w:t xml:space="preserve"> commonly used window function is the </w:t>
+        <w:t xml:space="preserve"> commonly used function</w:t>
+      </w:r>
+      <w:r>
+        <w:t xml:space="preserve"> for </w:t>
+      </w:r>
+      <m:oMath>
+        <m:r>
+          <w:rPr>
+            <w:rFonts w:ascii="Cambria Math" w:hAnsi="Cambria Math"/>
+          </w:rPr>
+          <m:t>w(n)</m:t>
+        </m:r>
+      </m:oMath>
+      <w:r>
+        <w:t xml:space="preserve"> is the </w:t>
       </w:r>
       <w:r>
         <w:t>Hamming window</w:t>
       </w:r>
       <w:r>
-        <w:t xml:space="preserve">, which serves to </w:t>
-      </w:r>
-      <w:r>
-        <w:t xml:space="preserve">limit </w:t>
-      </w:r>
-      <w:r>
-        <w:t xml:space="preserve">the </w:t>
-      </w:r>
-      <w:r>
-        <w:t xml:space="preserve">spectral leakage (artifacts in the spectrum caused by the window function’s finite length) </w:t>
-      </w:r>
-      <w:r>
-        <w:t xml:space="preserve">usually </w:t>
-      </w:r>
-      <w:r>
-        <w:t xml:space="preserve">caused by a </w:t>
-      </w:r>
-      <w:r>
-        <w:t>rectangular window.</w:t>
+        <w:t>:</w:t>
+      </w:r>
+    </w:p>
+    <w:p>
+      <w:pPr>
+        <w:jc w:val="both"/>
+        <w:rPr>
+          <w:rFonts w:eastAsiaTheme="minorEastAsia"/>
+        </w:rPr>
+      </w:pPr>
+      <m:oMathPara>
+        <m:oMath>
+          <m:eqArr>
+            <m:eqArrPr>
+              <m:maxDist m:val="1"/>
+              <m:ctrlPr>
+                <w:rPr>
+                  <w:rFonts w:ascii="Cambria Math" w:eastAsiaTheme="minorEastAsia" w:hAnsi="Cambria Math"/>
+                  <w:i/>
+                </w:rPr>
+              </m:ctrlPr>
+            </m:eqArrPr>
+            <m:e>
+              <m:r>
+                <w:rPr>
+                  <w:rFonts w:ascii="Cambria Math" w:hAnsi="Cambria Math"/>
+                </w:rPr>
+                <m:t>w</m:t>
+              </m:r>
+              <m:d>
+                <m:dPr>
+                  <m:ctrlPr>
+                    <w:rPr>
+                      <w:rFonts w:ascii="Cambria Math" w:hAnsi="Cambria Math"/>
+                      <w:i/>
+                    </w:rPr>
+                  </m:ctrlPr>
+                </m:dPr>
+                <m:e>
+                  <m:r>
+                    <w:rPr>
+                      <w:rFonts w:ascii="Cambria Math" w:hAnsi="Cambria Math"/>
+                    </w:rPr>
+                    <m:t>n</m:t>
+                  </m:r>
+                </m:e>
+              </m:d>
+              <m:r>
+                <w:rPr>
+                  <w:rFonts w:ascii="Cambria Math" w:hAnsi="Cambria Math"/>
+                </w:rPr>
+                <m:t>=0.54+0.46</m:t>
+              </m:r>
+              <m:func>
+                <m:funcPr>
+                  <m:ctrlPr>
+                    <w:rPr>
+                      <w:rFonts w:ascii="Cambria Math" w:hAnsi="Cambria Math"/>
+                      <w:i/>
+                    </w:rPr>
+                  </m:ctrlPr>
+                </m:funcPr>
+                <m:fName>
+                  <m:r>
+                    <m:rPr>
+                      <m:sty m:val="p"/>
+                    </m:rPr>
+                    <w:rPr>
+                      <w:rFonts w:ascii="Cambria Math" w:hAnsi="Cambria Math"/>
+                    </w:rPr>
+                    <m:t>cos</m:t>
+                  </m:r>
+                </m:fName>
+                <m:e>
+                  <m:f>
+                    <m:fPr>
+                      <m:ctrlPr>
+                        <w:rPr>
+                          <w:rFonts w:ascii="Cambria Math" w:hAnsi="Cambria Math"/>
+                          <w:i/>
+                        </w:rPr>
+                      </m:ctrlPr>
+                    </m:fPr>
+                    <m:num>
+                      <m:r>
+                        <w:rPr>
+                          <w:rFonts w:ascii="Cambria Math" w:hAnsi="Cambria Math"/>
+                        </w:rPr>
+                        <m:t>2π</m:t>
+                      </m:r>
+                      <m:r>
+                        <w:rPr>
+                          <w:rFonts w:ascii="Cambria Math" w:hAnsi="Cambria Math"/>
+                        </w:rPr>
+                        <m:t>n</m:t>
+                      </m:r>
+                    </m:num>
+                    <m:den>
+                      <m:r>
+                        <w:rPr>
+                          <w:rFonts w:ascii="Cambria Math" w:hAnsi="Cambria Math"/>
+                        </w:rPr>
+                        <m:t>L</m:t>
+                      </m:r>
+                    </m:den>
+                  </m:f>
+                </m:e>
+              </m:func>
+              <m:r>
+                <w:rPr>
+                  <w:rFonts w:ascii="Cambria Math" w:eastAsiaTheme="minorEastAsia" w:hAnsi="Cambria Math"/>
+                </w:rPr>
+                <m:t xml:space="preserve"> </m:t>
+              </m:r>
+              <m:r>
+                <w:rPr>
+                  <w:rFonts w:ascii="Cambria Math" w:hAnsi="Cambria Math"/>
+                </w:rPr>
+                <m:t>#</m:t>
+              </m:r>
+              <m:d>
+                <m:dPr>
+                  <m:ctrlPr>
+                    <w:rPr>
+                      <w:rFonts w:ascii="Cambria Math" w:eastAsiaTheme="minorEastAsia" w:hAnsi="Cambria Math"/>
+                      <w:i/>
+                    </w:rPr>
+                  </m:ctrlPr>
+                </m:dPr>
+                <m:e>
+                  <m:r>
+                    <m:rPr>
+                      <m:sty m:val="p"/>
+                    </m:rPr>
+                    <w:rPr>
+                      <w:rFonts w:ascii="Cambria Math" w:hAnsi="Cambria Math"/>
+                    </w:rPr>
+                    <w:fldChar w:fldCharType="begin"/>
+                  </m:r>
+                  <m:r>
+                    <m:rPr>
+                      <m:sty m:val="p"/>
+                    </m:rPr>
+                    <w:rPr>
+                      <w:rFonts w:ascii="Cambria Math" w:hAnsi="Cambria Math"/>
+                    </w:rPr>
+                    <m:t xml:space="preserve"> STYLEREF 2 \s </m:t>
+                  </m:r>
+                  <m:r>
+                    <m:rPr>
+                      <m:sty m:val="p"/>
+                    </m:rPr>
+                    <w:rPr>
+                      <w:rFonts w:ascii="Cambria Math" w:hAnsi="Cambria Math"/>
+                    </w:rPr>
+                    <w:fldChar w:fldCharType="separate"/>
+                  </m:r>
+                  <m:r>
+                    <m:rPr>
+                      <m:sty m:val="p"/>
+                    </m:rPr>
+                    <w:rPr>
+                      <w:rFonts w:ascii="Cambria Math" w:hAnsi="Cambria Math"/>
+                      <w:noProof/>
+                    </w:rPr>
+                    <m:t>2.1</m:t>
+                  </m:r>
+                  <m:r>
+                    <m:rPr>
+                      <m:sty m:val="p"/>
+                    </m:rPr>
+                    <w:rPr>
+                      <w:rFonts w:ascii="Cambria Math" w:hAnsi="Cambria Math"/>
+                    </w:rPr>
+                    <w:fldChar w:fldCharType="end"/>
+                  </m:r>
+                  <m:r>
+                    <m:rPr>
+                      <m:sty m:val="p"/>
+                    </m:rPr>
+                    <w:rPr>
+                      <w:rFonts w:ascii="Cambria Math" w:hAnsi="Cambria Math"/>
+                    </w:rPr>
+                    <m:t>.</m:t>
+                  </m:r>
+                  <m:r>
+                    <m:rPr>
+                      <m:sty m:val="p"/>
+                    </m:rPr>
+                    <w:rPr>
+                      <w:rFonts w:ascii="Cambria Math" w:hAnsi="Cambria Math"/>
+                    </w:rPr>
+                    <w:fldChar w:fldCharType="begin"/>
+                  </m:r>
+                  <m:r>
+                    <m:rPr>
+                      <m:sty m:val="p"/>
+                    </m:rPr>
+                    <w:rPr>
+                      <w:rFonts w:ascii="Cambria Math" w:hAnsi="Cambria Math"/>
+                    </w:rPr>
+                    <m:t xml:space="preserve"> SEQ Equation \* ARABIC \s 2 </m:t>
+                  </m:r>
+                  <m:r>
+                    <m:rPr>
+                      <m:sty m:val="p"/>
+                    </m:rPr>
+                    <w:rPr>
+                      <w:rFonts w:ascii="Cambria Math" w:hAnsi="Cambria Math"/>
+                    </w:rPr>
+                    <w:fldChar w:fldCharType="separate"/>
+                  </m:r>
+                  <m:r>
+                    <m:rPr>
+                      <m:sty m:val="p"/>
+                    </m:rPr>
+                    <w:rPr>
+                      <w:rFonts w:ascii="Cambria Math" w:hAnsi="Cambria Math"/>
+                      <w:noProof/>
+                    </w:rPr>
+                    <m:t>3</m:t>
+                  </m:r>
+                  <m:r>
+                    <m:rPr>
+                      <m:sty m:val="p"/>
+                    </m:rPr>
+                    <w:rPr>
+                      <w:rFonts w:ascii="Cambria Math" w:hAnsi="Cambria Math"/>
+                    </w:rPr>
+                    <w:fldChar w:fldCharType="end"/>
+                  </m:r>
+                </m:e>
+              </m:d>
+              <m:ctrlPr>
+                <w:rPr>
+                  <w:rFonts w:ascii="Cambria Math" w:hAnsi="Cambria Math"/>
+                  <w:i/>
+                </w:rPr>
+              </m:ctrlPr>
+            </m:e>
+          </m:eqArr>
+        </m:oMath>
+      </m:oMathPara>
+    </w:p>
+    <w:p>
+      <w:pPr>
+        <w:jc w:val="both"/>
+      </w:pPr>
+      <w:r>
+        <w:t>This window</w:t>
+      </w:r>
+      <w:r>
+        <w:t xml:space="preserve"> function </w:t>
+      </w:r>
+      <w:r>
+        <w:t>serves</w:t>
+      </w:r>
+      <w:r>
+        <w:t xml:space="preserve"> a similar </w:t>
+      </w:r>
+      <w:r>
+        <w:t>purpose</w:t>
+      </w:r>
+      <w:r>
+        <w:t xml:space="preserve"> as others </w:t>
+      </w:r>
+      <w:r>
+        <w:t xml:space="preserve">with bell-shaped frequency responses, </w:t>
+      </w:r>
+      <w:r>
+        <w:t>such as the Blackman</w:t>
+      </w:r>
+      <w:r>
+        <w:t>-</w:t>
+      </w:r>
+      <w:r>
+        <w:t>Harris and Hann</w:t>
+      </w:r>
+      <w:r>
+        <w:t>ing</w:t>
+      </w:r>
+      <w:r>
+        <w:t xml:space="preserve"> windows</w:t>
+      </w:r>
+      <w:r>
+        <w:t>,</w:t>
+      </w:r>
+      <w:r>
+        <w:t xml:space="preserve"> by</w:t>
       </w:r>
       <w:r>
         <w:t xml:space="preserve"> </w:t>
       </w:r>
       <w:r>
-        <w:t xml:space="preserve">This time-frequency computation </w:t>
-      </w:r>
-      <w:r>
-        <w:t>allow</w:t>
-      </w:r>
-      <w:r>
-        <w:t>s</w:t>
-      </w:r>
-      <w:r>
-        <w:t xml:space="preserve"> for analysis of the magnitude of the frequency bins within a frame</w:t>
-      </w:r>
-      <w:r>
-        <w:t>,</w:t>
-      </w:r>
-      <w:r>
-        <w:t xml:space="preserve"> as well as analysis of the evolution of the spectrum over consecutive frames (spectro-temporal features).</w:t>
+        <w:t>limit</w:t>
+      </w:r>
+      <w:r>
+        <w:t>ing</w:t>
+      </w:r>
+      <w:r>
+        <w:t xml:space="preserve"> </w:t>
+      </w:r>
+      <w:r>
+        <w:t>spectral leakage artifacts</w:t>
+      </w:r>
+      <w:r>
+        <w:t xml:space="preserve"> </w:t>
+      </w:r>
+      <w:r>
+        <w:t xml:space="preserve">caused by </w:t>
+      </w:r>
+      <w:r>
+        <w:t xml:space="preserve">the boundary effects of </w:t>
+      </w:r>
+      <w:r>
+        <w:t>window</w:t>
+      </w:r>
+      <w:r>
+        <w:t>ing</w:t>
+      </w:r>
+      <w:r>
+        <w:t xml:space="preserve"> when the analysis frame is not the exact length of a period</w:t>
+      </w:r>
+      <w:r>
+        <w:t>.</w:t>
+      </w:r>
+      <w:r>
+        <w:t xml:space="preserve"> </w:t>
       </w:r>
     </w:p>
     <w:p>
@@ -6912,11 +7436,13 @@
       <w:pPr>
         <w:pStyle w:val="Heading3"/>
       </w:pPr>
-      <w:bookmarkStart w:id="4" w:name="_Toc73802943"/>
+      <w:bookmarkStart w:id="4" w:name="_Ref73809731"/>
+      <w:bookmarkStart w:id="5" w:name="_Toc73811978"/>
       <w:r>
         <w:t>Temporal features</w:t>
       </w:r>
       <w:bookmarkEnd w:id="4"/>
+      <w:bookmarkEnd w:id="5"/>
     </w:p>
     <w:p>
       <w:pPr>
@@ -7099,6 +7625,7 @@
           <w:i/>
           <w:iCs/>
         </w:rPr>
+        <w:lastRenderedPageBreak/>
         <w:t>Envelope a</w:t>
       </w:r>
       <w:r>
@@ -7366,7 +7893,6 @@
         <w:jc w:val="both"/>
       </w:pPr>
       <w:r>
-        <w:lastRenderedPageBreak/>
         <w:t xml:space="preserve">The </w:t>
       </w:r>
       <w:r>
@@ -7714,7 +8240,18 @@
         <w:t xml:space="preserve"> as a zero-crossing rate</w:t>
       </w:r>
       <w:r>
-        <w:t xml:space="preserve"> per unit of time for each frame by normalising the count by the frame length L </w:t>
+        <w:t xml:space="preserve"> per unit of time for each frame by normalising the count by the frame length </w:t>
+      </w:r>
+      <m:oMath>
+        <m:r>
+          <w:rPr>
+            <w:rFonts w:ascii="Cambria Math" w:hAnsi="Cambria Math"/>
+          </w:rPr>
+          <m:t>L</m:t>
+        </m:r>
+      </m:oMath>
+      <w:r>
+        <w:t xml:space="preserve"> </w:t>
       </w:r>
       <w:sdt>
         <w:sdtPr>
@@ -7756,11 +8293,13 @@
       <w:pPr>
         <w:pStyle w:val="Heading3"/>
       </w:pPr>
-      <w:bookmarkStart w:id="5" w:name="_Toc73802944"/>
+      <w:bookmarkStart w:id="6" w:name="_Ref73809749"/>
+      <w:bookmarkStart w:id="7" w:name="_Toc73811979"/>
       <w:r>
         <w:t>Spectral features</w:t>
       </w:r>
-      <w:bookmarkEnd w:id="5"/>
+      <w:bookmarkEnd w:id="6"/>
+      <w:bookmarkEnd w:id="7"/>
     </w:p>
     <w:p>
       <w:pPr>
@@ -7791,7 +8330,11 @@
         <w:t>Furthermore, t</w:t>
       </w:r>
       <w:r>
-        <w:t xml:space="preserve">he distribution of energy across the spectrum can </w:t>
+        <w:t xml:space="preserve">he distribution of energy across the </w:t>
+      </w:r>
+      <w:r>
+        <w:lastRenderedPageBreak/>
+        <w:t xml:space="preserve">spectrum can </w:t>
       </w:r>
       <w:r>
         <w:t>either</w:t>
@@ -7930,7 +8473,6 @@
           <w:i/>
           <w:iCs/>
         </w:rPr>
-        <w:lastRenderedPageBreak/>
         <w:t>Spectral moments</w:t>
       </w:r>
       <w:r>
@@ -8402,6 +8944,7 @@
         <w:jc w:val="both"/>
       </w:pPr>
       <w:r>
+        <w:lastRenderedPageBreak/>
         <w:t>The spectral roll-off attempts to measure the cut-off point of the spectrum, as another descriptor of the spectrum</w:t>
       </w:r>
       <w:r>
@@ -8548,7 +9091,6 @@
         <w:jc w:val="both"/>
       </w:pPr>
       <w:r>
-        <w:lastRenderedPageBreak/>
         <w:t xml:space="preserve">The </w:t>
       </w:r>
       <w:r>
@@ -8617,7 +9159,8 @@
       <w:pPr>
         <w:pStyle w:val="Heading3"/>
       </w:pPr>
-      <w:bookmarkStart w:id="6" w:name="_Toc73802945"/>
+      <w:bookmarkStart w:id="8" w:name="_Ref73811097"/>
+      <w:bookmarkStart w:id="9" w:name="_Toc73811980"/>
       <w:r>
         <w:t>S</w:t>
       </w:r>
@@ -8630,7 +9173,8 @@
       <w:r>
         <w:t xml:space="preserve"> features</w:t>
       </w:r>
-      <w:bookmarkEnd w:id="6"/>
+      <w:bookmarkEnd w:id="8"/>
+      <w:bookmarkEnd w:id="9"/>
     </w:p>
     <w:p>
       <w:pPr>
@@ -8657,194 +9201,363 @@
         <w:jc w:val="both"/>
       </w:pPr>
       <w:r>
-        <w:t>The magnitude spectrogram of a signal is a frequency representation of the signal over time, made up of the magnitude spectrum computed over consecutive time frames. The frequency axis (typically plotted along the y-axis</w:t>
-      </w:r>
-      <w:r>
-        <w:t>, with time on the x axis) and magnitude</w:t>
-      </w:r>
-      <w:r>
-        <w:t xml:space="preserve"> range</w:t>
-      </w:r>
-      <w:r>
-        <w:t xml:space="preserve"> in the spectrogram</w:t>
-      </w:r>
-      <w:r>
-        <w:t xml:space="preserve"> can be </w:t>
-      </w:r>
-      <w:r>
-        <w:t>scaled</w:t>
+        <w:t xml:space="preserve">The magnitude spectrogram of a signal is a </w:t>
+      </w:r>
+      <w:r>
+        <w:t>spectral</w:t>
+      </w:r>
+      <w:r>
+        <w:t xml:space="preserve"> representation of the signal over time, made up of the magnitude spectrum computed over consecutive time frames. </w:t>
+      </w:r>
+      <w:r>
+        <w:t xml:space="preserve">The resulting </w:t>
+      </w:r>
+      <w:r>
+        <w:t xml:space="preserve">2-dimensional </w:t>
+      </w:r>
+      <w:r>
+        <w:t xml:space="preserve">matrix is </w:t>
+      </w:r>
+      <w:r>
+        <w:t>typically plotted</w:t>
+      </w:r>
+      <w:r>
+        <w:t xml:space="preserve"> with frequency</w:t>
+      </w:r>
+      <w:r>
+        <w:t xml:space="preserve"> along the y-axis, </w:t>
+      </w:r>
+      <w:r>
+        <w:t>and</w:t>
+      </w:r>
+      <w:r>
+        <w:t xml:space="preserve"> time on the x axis</w:t>
+      </w:r>
+      <w:r>
+        <w:t xml:space="preserve"> in visualisations </w:t>
+      </w:r>
+      <w:r>
+        <w:t>us</w:t>
+      </w:r>
+      <w:r>
+        <w:t>ing</w:t>
+      </w:r>
+      <w:r>
+        <w:t xml:space="preserve"> a colour intensity scale to show the magnitude of each time-frequency bin</w:t>
+      </w:r>
+      <w:r>
+        <w:t>.</w:t>
       </w:r>
       <w:r>
         <w:t xml:space="preserve"> </w:t>
       </w:r>
       <w:r>
-        <w:t xml:space="preserve">to approximate the way humans perceive pitch and volume; by using a </w:t>
-      </w:r>
-      <w:r>
-        <w:t>Mel</w:t>
+        <w:t>This image is characteristic</w:t>
+      </w:r>
+      <w:r>
+        <w:t xml:space="preserve"> of the</w:t>
+      </w:r>
+      <w:r>
+        <w:t xml:space="preserve"> distribution over time of the input </w:t>
+      </w:r>
+      <w:r>
+        <w:t xml:space="preserve">signal's </w:t>
+      </w:r>
+      <w:r>
+        <w:t>energy</w:t>
       </w:r>
       <w:r>
         <w:t xml:space="preserve"> </w:t>
       </w:r>
       <w:r>
-        <w:t xml:space="preserve">frequency </w:t>
-      </w:r>
-      <w:r>
-        <w:t xml:space="preserve">scale </w:t>
-      </w:r>
-      <w:r>
-        <w:t xml:space="preserve">and/or a logarithmic </w:t>
-      </w:r>
-      <w:r>
-        <w:t>magnitude scale to form a log-Mel spectrogram representation</w:t>
-      </w:r>
-      <w:sdt>
-        <w:sdtPr>
-          <w:id w:val="1299570077"/>
-          <w:citation/>
-        </w:sdtPr>
-        <w:sdtEndPr/>
-        <w:sdtContent>
-          <w:r>
-            <w:fldChar w:fldCharType="begin"/>
-          </w:r>
-          <w:r>
-            <w:instrText xml:space="preserve"> CITATION Pon17 \l 2057 </w:instrText>
-          </w:r>
-          <w:r>
-            <w:fldChar w:fldCharType="separate"/>
-          </w:r>
-          <w:r>
-            <w:rPr>
-              <w:noProof/>
-            </w:rPr>
-            <w:t xml:space="preserve"> </w:t>
-          </w:r>
-          <w:r>
-            <w:rPr>
-              <w:noProof/>
-            </w:rPr>
-            <w:t>[11]</w:t>
-          </w:r>
-          <w:r>
-            <w:fldChar w:fldCharType="end"/>
-          </w:r>
-        </w:sdtContent>
-      </w:sdt>
+        <w:t>across different frequencies</w:t>
+      </w:r>
+      <w:r>
+        <w:t xml:space="preserve">. </w:t>
+      </w:r>
+      <w:r>
+        <w:t>For instance, t</w:t>
+      </w:r>
+      <w:r>
+        <w:t xml:space="preserve">he fundamental and harmonic frequencies </w:t>
+      </w:r>
+      <w:r>
+        <w:t xml:space="preserve">(see section </w:t>
+      </w:r>
+      <w:r>
+        <w:fldChar w:fldCharType="begin"/>
+      </w:r>
+      <w:r>
+        <w:instrText xml:space="preserve"> REF _Ref73810804 \r \h </w:instrText>
+      </w:r>
+      <w:r>
+        <w:fldChar w:fldCharType="separate"/>
+      </w:r>
+      <w:r>
+        <w:t>2.1.4</w:t>
+      </w:r>
+      <w:r>
+        <w:fldChar w:fldCharType="end"/>
+      </w:r>
+      <w:r>
+        <w:t xml:space="preserve">) </w:t>
+      </w:r>
+      <w:r>
+        <w:t>and</w:t>
+      </w:r>
+      <w:r>
+        <w:t xml:space="preserve"> their associated</w:t>
+      </w:r>
+      <w:r>
+        <w:t xml:space="preserve"> intensities </w:t>
+      </w:r>
+      <w:r>
+        <w:t>can be observed</w:t>
+      </w:r>
+      <w:r>
+        <w:t xml:space="preserve"> in this representation, as well as </w:t>
+      </w:r>
+      <w:r>
+        <w:t>the</w:t>
+      </w:r>
+      <w:r>
+        <w:t xml:space="preserve"> evolution </w:t>
+      </w:r>
+      <w:r>
+        <w:t>of individual frequency components over the signal</w:t>
+      </w:r>
+      <w:r>
+        <w:t xml:space="preserve"> envelope</w:t>
+      </w:r>
+      <w:r>
+        <w:t>. T</w:t>
+      </w:r>
+      <w:r>
+        <w:t xml:space="preserve">herefore the spectrogram gives a fairly complete representation of a signal's timbral profile, although it is not </w:t>
+      </w:r>
+      <w:r>
+        <w:t xml:space="preserve">inherently </w:t>
+      </w:r>
+      <w:r>
+        <w:t>pitch-invariant</w:t>
+      </w:r>
+      <w:r>
+        <w:t xml:space="preserve"> since pitch is linked to the frequency-axis</w:t>
+      </w:r>
       <w:r>
         <w:t>.</w:t>
       </w:r>
     </w:p>
     <w:p>
       <w:pPr>
-        <w:jc w:val="both"/>
-      </w:pPr>
-      <w:r>
-        <w:t xml:space="preserve">The resulting </w:t>
-      </w:r>
-      <w:r>
-        <w:t>2-dimensional signal</w:t>
-      </w:r>
-      <w:r>
-        <w:t>, in which visualisations usually use a colour intensity scale to show the magnitude of each time-frequency bin,</w:t>
-      </w:r>
-      <w:r>
-        <w:t xml:space="preserve"> represent</w:t>
-      </w:r>
-      <w:r>
-        <w:t>s</w:t>
-      </w:r>
-      <w:r>
-        <w:t xml:space="preserve"> a fingerprint of the input signal's frequency distribution over time. </w:t>
-      </w:r>
-      <w:r>
-        <w:t>For instance, t</w:t>
-      </w:r>
-      <w:r>
-        <w:t xml:space="preserve">he fundamental and harmonic frequencies </w:t>
-      </w:r>
-      <w:r>
-        <w:t xml:space="preserve">(see section 2.1.4.) </w:t>
-      </w:r>
-      <w:r>
-        <w:t>and</w:t>
-      </w:r>
-      <w:r>
-        <w:t xml:space="preserve"> their associated</w:t>
-      </w:r>
-      <w:r>
-        <w:t xml:space="preserve"> intensities </w:t>
-      </w:r>
-      <w:r>
-        <w:t>can be observed</w:t>
-      </w:r>
-      <w:r>
-        <w:t xml:space="preserve"> in this representation, as well as </w:t>
-      </w:r>
-      <w:r>
-        <w:t>the</w:t>
-      </w:r>
-      <w:r>
-        <w:t xml:space="preserve"> evolution </w:t>
-      </w:r>
-      <w:r>
-        <w:t>of individual frequency components over the signal</w:t>
-      </w:r>
-      <w:r>
-        <w:t xml:space="preserve"> envelope</w:t>
-      </w:r>
-      <w:r>
-        <w:t>. T</w:t>
-      </w:r>
-      <w:r>
-        <w:t xml:space="preserve">herefore the spectrogram gives a fairly complete representation of a signal's timbral profile, although it is not </w:t>
-      </w:r>
-      <w:r>
-        <w:t xml:space="preserve">inherently </w:t>
-      </w:r>
-      <w:r>
-        <w:t>pitch-invariant.</w:t>
+        <w:rPr>
+          <w:i/>
+          <w:iCs/>
+          <w:color w:val="FF0000"/>
+          <w:lang w:val="en-US"/>
+        </w:rPr>
+      </w:pPr>
+      <w:r>
+        <w:rPr>
+          <w:i/>
+          <w:iCs/>
+          <w:color w:val="FF0000"/>
+          <w:lang w:val="en-US"/>
+        </w:rPr>
+        <w:t>TODO: Describe how the s</w:t>
+      </w:r>
+      <w:r>
+        <w:rPr>
+          <w:i/>
+          <w:iCs/>
+          <w:color w:val="FF0000"/>
+          <w:lang w:val="en-US"/>
+        </w:rPr>
+        <w:t xml:space="preserve">pectrogram is computed and the impact of the time resolution, window length, and frequency resolution and the tradeoff between them. </w:t>
       </w:r>
     </w:p>
     <w:p>
       <w:pPr>
-        <w:rPr>
-          <w:i/>
-          <w:iCs/>
-          <w:color w:val="FF0000"/>
+        <w:jc w:val="both"/>
+        <w:rPr>
           <w:lang w:val="en-US"/>
         </w:rPr>
       </w:pPr>
       <w:r>
         <w:rPr>
-          <w:i/>
-          <w:iCs/>
-          <w:color w:val="FF0000"/>
           <w:lang w:val="en-US"/>
         </w:rPr>
-        <w:t>TODO: Describe how the s</w:t>
-      </w:r>
-      <w:r>
-        <w:rPr>
-          <w:i/>
-          <w:iCs/>
-          <w:color w:val="FF0000"/>
+        <w:t>C</w:t>
+      </w:r>
+      <w:r>
+        <w:rPr>
           <w:lang w:val="en-US"/>
         </w:rPr>
-        <w:t xml:space="preserve">pectrogram is computed and the impact of the time resolution, window length, and frequency resolution and the tradeoff between them. </w:t>
-      </w:r>
-    </w:p>
-    <w:p>
-      <w:pPr>
+        <w:t xml:space="preserve">omputation the spectrogram involves applying the STFT (see </w:t>
+      </w:r>
+      <m:oMath>
+        <m:r>
+          <w:rPr>
+            <w:rFonts w:ascii="Cambria Math" w:hAnsi="Cambria Math"/>
+            <w:lang w:val="en-US"/>
+          </w:rPr>
+          <m:t xml:space="preserve">Eq. </m:t>
+        </m:r>
+      </m:oMath>
+      <w:r>
         <w:rPr>
           <w:lang w:val="en-US"/>
         </w:rPr>
-      </w:pPr>
+        <w:fldChar w:fldCharType="begin"/>
+      </w:r>
       <w:r>
         <w:rPr>
           <w:lang w:val="en-US"/>
         </w:rPr>
-        <w:t xml:space="preserve">A longer analysis window allows us to perform the Fourier transform over more samples, which results in a higher frequency resolution since the spectrum will contain more points. However, if the window is larger, the time resolution of the analysis decreases, since we calculate the spectrum over larger durations. If the window is too large, we risk no longer capturing any rapid changes in the signal over short durations, while if it is too narrow, we lose precision in the spectrum and </w:t>
+        <w:instrText xml:space="preserve"> REF _Ref73803420 \h </w:instrText>
+      </w:r>
+      <w:r>
+        <w:rPr>
+          <w:lang w:val="en-US"/>
+        </w:rPr>
+      </w:r>
+      <w:r>
+        <w:rPr>
+          <w:lang w:val="en-US"/>
+        </w:rPr>
+        <w:fldChar w:fldCharType="separate"/>
+      </w:r>
+      <m:oMath>
+        <m:d>
+          <m:dPr>
+            <m:ctrlPr>
+              <w:rPr>
+                <w:rFonts w:ascii="Cambria Math" w:eastAsiaTheme="minorEastAsia" w:hAnsi="Cambria Math"/>
+                <w:i/>
+              </w:rPr>
+            </m:ctrlPr>
+          </m:dPr>
+          <m:e>
+            <m:r>
+              <m:rPr>
+                <m:sty m:val="p"/>
+              </m:rPr>
+              <w:rPr>
+                <w:rFonts w:ascii="Cambria Math" w:hAnsi="Cambria Math"/>
+                <w:noProof/>
+              </w:rPr>
+              <m:t>2.1</m:t>
+            </m:r>
+            <m:r>
+              <m:rPr>
+                <m:sty m:val="p"/>
+              </m:rPr>
+              <w:rPr>
+                <w:rFonts w:ascii="Cambria Math" w:hAnsi="Cambria Math"/>
+              </w:rPr>
+              <m:t>.</m:t>
+            </m:r>
+            <m:r>
+              <m:rPr>
+                <m:sty m:val="p"/>
+              </m:rPr>
+              <w:rPr>
+                <w:rFonts w:ascii="Cambria Math" w:hAnsi="Cambria Math"/>
+                <w:noProof/>
+              </w:rPr>
+              <m:t>2</m:t>
+            </m:r>
+          </m:e>
+        </m:d>
+      </m:oMath>
+      <w:r>
+        <w:rPr>
+          <w:lang w:val="en-US"/>
+        </w:rPr>
+        <w:fldChar w:fldCharType="end"/>
+      </w:r>
+      <w:r>
+        <w:rPr>
+          <w:lang w:val="en-US"/>
+        </w:rPr>
+        <w:t>) over consecutive frames in order to obtain the spectrum over time.</w:t>
+      </w:r>
+      <w:r>
+        <w:rPr>
+          <w:lang w:val="en-US"/>
+        </w:rPr>
+        <w:t xml:space="preserve"> For this, we must consider the effect of the frame length, </w:t>
+      </w:r>
+      <m:oMath>
+        <m:r>
+          <w:rPr>
+            <w:rFonts w:ascii="Cambria Math" w:hAnsi="Cambria Math"/>
+            <w:lang w:val="en-US"/>
+          </w:rPr>
+          <m:t>L</m:t>
+        </m:r>
+      </m:oMath>
+      <w:r>
+        <w:rPr>
+          <w:rFonts w:eastAsiaTheme="minorEastAsia"/>
+          <w:lang w:val="en-US"/>
+        </w:rPr>
+        <w:t>, on the precision in both time and frequency of the spectrogram.</w:t>
+      </w:r>
+      <w:r>
+        <w:rPr>
+          <w:lang w:val="en-US"/>
+        </w:rPr>
+        <w:t xml:space="preserve"> </w:t>
+      </w:r>
+      <w:r>
+        <w:rPr>
+          <w:lang w:val="en-US"/>
+        </w:rPr>
+        <w:t xml:space="preserve">A longer analysis window allows us to perform the </w:t>
+      </w:r>
+      <w:r>
+        <w:rPr>
+          <w:lang w:val="en-US"/>
+        </w:rPr>
+        <w:t>STFT</w:t>
+      </w:r>
+      <w:r>
+        <w:rPr>
+          <w:lang w:val="en-US"/>
+        </w:rPr>
+        <w:t xml:space="preserve"> over more samples, which results in a higher frequency resolution since the </w:t>
+      </w:r>
+      <w:r>
+        <w:rPr>
+          <w:lang w:val="en-US"/>
+        </w:rPr>
+        <w:t xml:space="preserve">resulting </w:t>
+      </w:r>
+      <w:r>
+        <w:rPr>
+          <w:lang w:val="en-US"/>
+        </w:rPr>
+        <w:t xml:space="preserve">spectrum will contain more points. However, if the window is larger, the time resolution of the analysis decreases, since we calculate the spectrum over </w:t>
+      </w:r>
+      <w:r>
+        <w:rPr>
+          <w:lang w:val="en-US"/>
+        </w:rPr>
+        <w:t>longer</w:t>
+      </w:r>
+      <w:r>
+        <w:rPr>
+          <w:lang w:val="en-US"/>
+        </w:rPr>
+        <w:t xml:space="preserve"> </w:t>
+      </w:r>
+      <w:r>
+        <w:rPr>
+          <w:lang w:val="en-US"/>
+        </w:rPr>
+        <w:lastRenderedPageBreak/>
+        <w:t xml:space="preserve">durations. If the window is too large, we risk no longer capturing any rapid changes in the signal over short durations, while if it is too narrow, we lose precision in the spectrum and </w:t>
       </w:r>
       <w:r>
         <w:rPr>
@@ -8905,7 +9618,91 @@
         <w:rPr>
           <w:lang w:val="en-US"/>
         </w:rPr>
+        <w:t>,</w:t>
+      </w:r>
+      <w:r>
+        <w:rPr>
+          <w:lang w:val="en-US"/>
+        </w:rPr>
         <w:t xml:space="preserve"> Fig. 4.2..</w:t>
+      </w:r>
+      <w:r>
+        <w:rPr>
+          <w:lang w:val="en-US"/>
+        </w:rPr>
+        <w:t xml:space="preserve"> This tradeoff can be </w:t>
+      </w:r>
+      <w:r>
+        <w:rPr>
+          <w:lang w:val="en-US"/>
+        </w:rPr>
+        <w:t xml:space="preserve">somewhat </w:t>
+      </w:r>
+      <w:r>
+        <w:rPr>
+          <w:lang w:val="en-US"/>
+        </w:rPr>
+        <w:t>moderated by zero-padding the analysis frame such that the window over which the STFT is performed contains more samples</w:t>
+      </w:r>
+      <w:r>
+        <w:rPr>
+          <w:lang w:val="en-US"/>
+        </w:rPr>
+        <w:t>,</w:t>
+      </w:r>
+      <w:r>
+        <w:rPr>
+          <w:lang w:val="en-US"/>
+        </w:rPr>
+        <w:t xml:space="preserve"> resulting in </w:t>
+      </w:r>
+      <w:r>
+        <w:rPr>
+          <w:lang w:val="en-US"/>
+        </w:rPr>
+        <w:t>synthetically</w:t>
+      </w:r>
+      <w:r>
+        <w:rPr>
+          <w:lang w:val="en-US"/>
+        </w:rPr>
+        <w:t xml:space="preserve"> higher frequency resolution using the same number of points in the original waveform. Paired with overlapping</w:t>
+      </w:r>
+      <w:r>
+        <w:rPr>
+          <w:lang w:val="en-US"/>
+        </w:rPr>
+        <w:t xml:space="preserve"> consecutive</w:t>
+      </w:r>
+      <w:r>
+        <w:rPr>
+          <w:lang w:val="en-US"/>
+        </w:rPr>
+        <w:t xml:space="preserve"> windows, this </w:t>
+      </w:r>
+      <w:r>
+        <w:rPr>
+          <w:lang w:val="en-US"/>
+        </w:rPr>
+        <w:t>frequency-domain interpolation</w:t>
+      </w:r>
+      <w:r>
+        <w:rPr>
+          <w:lang w:val="en-US"/>
+        </w:rPr>
+        <w:t xml:space="preserve"> allows us to increase both the frequency and time resolution of the spectrogram, provided that the degree of overlap is not such that adjacent frames contain redundant information, and that the zero-padding</w:t>
+      </w:r>
+      <w:r>
+        <w:rPr>
+          <w:lang w:val="en-US"/>
+        </w:rPr>
+        <w:t xml:space="preserve"> is limited so as to not dominate the analysis window (which would cause inaccurate interpolation)</w:t>
+      </w:r>
+      <w:r>
+        <w:rPr>
+          <w:lang w:val="en-US"/>
+        </w:rPr>
+        <w:t>.</w:t>
       </w:r>
     </w:p>
     <w:p>
@@ -8924,17 +9721,49 @@
           <w:color w:val="FF0000"/>
           <w:lang w:val="en-US"/>
         </w:rPr>
-        <w:t>State which selection is more appropriate to timbral analysis, as opposed to pitch or other analys</w:t>
-      </w:r>
-      <w:r>
+        <w:t>Give example plots using different frequency and time resolutions</w:t>
+      </w:r>
+    </w:p>
+    <w:p>
+      <w:pPr>
+        <w:rPr>
+          <w:lang w:val="en-US"/>
+        </w:rPr>
+      </w:pPr>
+      <w:r>
+        <w:rPr>
+          <w:lang w:val="en-US"/>
+        </w:rPr>
+        <w:t xml:space="preserve">To compute the spectrogram, we must therefore select </w:t>
+      </w:r>
+      <w:r>
+        <w:rPr>
+          <w:lang w:val="en-US"/>
+        </w:rPr>
+        <w:t xml:space="preserve">values for the following parameters: </w:t>
+      </w:r>
+      <w:r>
+        <w:rPr>
+          <w:lang w:val="en-US"/>
+        </w:rPr>
+        <w:t>the STFT frame length</w:t>
+      </w:r>
+      <w:r>
+        <w:rPr>
+          <w:lang w:val="en-US"/>
+        </w:rPr>
+        <w:t>, the length of the analysis window (i.e. how much padding to be applied to the STFT frame), the spacing of consecutive windows (determining the amount of overlap between them), the window function used, as well as the frequency range considered.</w:t>
+      </w:r>
+    </w:p>
+    <w:p>
+      <w:pPr>
         <w:rPr>
           <w:i/>
           <w:iCs/>
           <w:color w:val="FF0000"/>
           <w:lang w:val="en-US"/>
         </w:rPr>
-        <w:t>e</w:t>
-      </w:r>
+      </w:pPr>
       <w:r>
         <w:rPr>
           <w:i/>
@@ -8942,6 +9771,69 @@
           <w:color w:val="FF0000"/>
           <w:lang w:val="en-US"/>
         </w:rPr>
+        <w:t>Indicate</w:t>
+      </w:r>
+      <w:r>
+        <w:rPr>
+          <w:i/>
+          <w:iCs/>
+          <w:color w:val="FF0000"/>
+          <w:lang w:val="en-US"/>
+        </w:rPr>
+        <w:t xml:space="preserve"> which selection</w:t>
+      </w:r>
+      <w:r>
+        <w:rPr>
+          <w:i/>
+          <w:iCs/>
+          <w:color w:val="FF0000"/>
+          <w:lang w:val="en-US"/>
+        </w:rPr>
+        <w:t>s</w:t>
+      </w:r>
+      <w:r>
+        <w:rPr>
+          <w:i/>
+          <w:iCs/>
+          <w:color w:val="FF0000"/>
+          <w:lang w:val="en-US"/>
+        </w:rPr>
+        <w:t xml:space="preserve"> </w:t>
+      </w:r>
+      <w:r>
+        <w:rPr>
+          <w:i/>
+          <w:iCs/>
+          <w:color w:val="FF0000"/>
+          <w:lang w:val="en-US"/>
+        </w:rPr>
+        <w:t>may be</w:t>
+      </w:r>
+      <w:r>
+        <w:rPr>
+          <w:i/>
+          <w:iCs/>
+          <w:color w:val="FF0000"/>
+          <w:lang w:val="en-US"/>
+        </w:rPr>
+        <w:t xml:space="preserve"> more appropriate to timbral analysis, as opposed to pitch or other analys</w:t>
+      </w:r>
+      <w:r>
+        <w:rPr>
+          <w:i/>
+          <w:iCs/>
+          <w:color w:val="FF0000"/>
+          <w:lang w:val="en-US"/>
+        </w:rPr>
+        <w:t>e</w:t>
+      </w:r>
+      <w:r>
+        <w:rPr>
+          <w:i/>
+          <w:iCs/>
+          <w:color w:val="FF0000"/>
+          <w:lang w:val="en-US"/>
+        </w:rPr>
         <w:t>s.</w:t>
       </w:r>
     </w:p>
@@ -8964,7 +9856,6 @@
           <w:iCs/>
           <w:lang w:val="en-US"/>
         </w:rPr>
-        <w:lastRenderedPageBreak/>
         <w:t>Spectro-temporal envelope</w:t>
       </w:r>
     </w:p>
@@ -9211,7 +10102,11 @@
         </w:sdtContent>
       </w:sdt>
       <w:r>
-        <w:t>, the sum (over the spectral components) of squared differences between spectral magnitudes at two consecutive time frames is used.</w:t>
+        <w:t xml:space="preserve">, the sum (over </w:t>
+      </w:r>
+      <w:r>
+        <w:lastRenderedPageBreak/>
+        <w:t>the spectral components) of squared differences between spectral magnitudes at two consecutive time frames is used.</w:t>
       </w:r>
     </w:p>
     <w:p>
@@ -9227,11 +10122,15 @@
       <w:pPr>
         <w:pStyle w:val="Heading3"/>
       </w:pPr>
-      <w:bookmarkStart w:id="7" w:name="_Toc73802946"/>
+      <w:bookmarkStart w:id="10" w:name="_Ref73809629"/>
+      <w:bookmarkStart w:id="11" w:name="_Ref73810804"/>
+      <w:bookmarkStart w:id="12" w:name="_Toc73811981"/>
       <w:r>
         <w:t>Harmonic features</w:t>
       </w:r>
-      <w:bookmarkEnd w:id="7"/>
+      <w:bookmarkEnd w:id="10"/>
+      <w:bookmarkEnd w:id="11"/>
+      <w:bookmarkEnd w:id="12"/>
     </w:p>
     <w:p>
       <w:pPr>
@@ -9437,7 +10336,6 @@
           <w:i/>
           <w:iCs/>
         </w:rPr>
-        <w:lastRenderedPageBreak/>
         <w:t>Harmonic Centroid</w:t>
       </w:r>
       <w:r>
@@ -9767,6 +10665,7 @@
         </w:rPr>
       </w:pPr>
       <w:r>
+        <w:lastRenderedPageBreak/>
         <w:t>The harmonic variation is similar to the spectral flux between consecutive time frames. It is computed by the normalised correlation between the harmonic peak amplitudes between two consecutive frames.</w:t>
       </w:r>
     </w:p>
@@ -9996,7 +10895,6 @@
         <w:jc w:val="both"/>
       </w:pPr>
       <w:r>
-        <w:lastRenderedPageBreak/>
         <w:t>Sounds containing mostly even harmonics are perceived as "smoother" than those in which the odd harmonics dominate the share of energy in the spectrum</w:t>
       </w:r>
       <w:sdt>
@@ -10079,7 +10977,8 @@
       <w:pPr>
         <w:pStyle w:val="Heading3"/>
       </w:pPr>
-      <w:bookmarkStart w:id="8" w:name="_Toc73802947"/>
+      <w:bookmarkStart w:id="13" w:name="_Ref73809634"/>
+      <w:bookmarkStart w:id="14" w:name="_Toc73811982"/>
       <w:r>
         <w:t>Formant analysis</w:t>
       </w:r>
@@ -10092,7 +10991,8 @@
       <w:r>
         <w:t xml:space="preserve"> the source-filter model</w:t>
       </w:r>
-      <w:bookmarkEnd w:id="8"/>
+      <w:bookmarkEnd w:id="13"/>
+      <w:bookmarkEnd w:id="14"/>
     </w:p>
     <w:p>
       <w:pPr>
@@ -10307,7 +11207,11 @@
         <w:fldChar w:fldCharType="end"/>
       </w:r>
       <w:r>
-        <w:t xml:space="preserve">. The excitation at the model source accounts for the noise-like qualities, while the </w:t>
+        <w:t xml:space="preserve">. The excitation at the model source accounts for the noise-like </w:t>
+      </w:r>
+      <w:r>
+        <w:lastRenderedPageBreak/>
+        <w:t xml:space="preserve">qualities, while the </w:t>
       </w:r>
       <w:r>
         <w:t xml:space="preserve">order and characteristics of the filter account for the resonant (tonal) qualities of the resulting sound. </w:t>
@@ -10484,7 +11388,6 @@
           <w:sz w:val="22"/>
           <w:szCs w:val="22"/>
         </w:rPr>
-        <w:lastRenderedPageBreak/>
         <w:drawing>
           <wp:inline distT="0" distB="0" distL="0" distR="0" wp14:anchorId="391C4A0C" wp14:editId="73405193">
             <wp:extent cx="3116077" cy="1828800"/>
@@ -10545,7 +11448,7 @@
           <w:szCs w:val="22"/>
         </w:rPr>
       </w:pPr>
-      <w:bookmarkStart w:id="9" w:name="_Ref62817946"/>
+      <w:bookmarkStart w:id="15" w:name="_Ref62817946"/>
       <w:r>
         <w:rPr>
           <w:b/>
@@ -10607,7 +11510,7 @@
         </w:rPr>
         <w:fldChar w:fldCharType="end"/>
       </w:r>
-      <w:bookmarkEnd w:id="9"/>
+      <w:bookmarkEnd w:id="15"/>
       <w:r>
         <w:rPr>
           <w:color w:val="auto"/>
@@ -10741,7 +11644,11 @@
         <w:t>, with plots</w:t>
       </w:r>
       <w:r>
-        <w:t>: Formant extraction and analysis using Linear Predictive Coding coefficients. Wrote a MATLAB script to extract formants from single-note recordings of a flute played at different pitches. LPC functions provided by the VOICEBOX toolkit were used to estimate LPC coefficients from the waveforms, which were then translated to estimated formant frequencies and bandwidths. The relative frequencies of the first few formants were plotted across the different pitches in the range of the instrument in order to confirm the pitch-invariance of the ratio between the formant frequencies of a given instrument, which is one of the reasons for which formants are considered as descriptors of timbre.</w:t>
+        <w:t xml:space="preserve">: Formant extraction and analysis using Linear Predictive Coding coefficients. Wrote a MATLAB script to extract formants from single-note recordings of a flute played at different pitches. LPC functions provided by the VOICEBOX toolkit were used to estimate LPC coefficients from the waveforms, which were then translated to estimated formant frequencies and bandwidths. The relative frequencies of the first </w:t>
+      </w:r>
+      <w:r>
+        <w:lastRenderedPageBreak/>
+        <w:t>few formants were plotted across the different pitches in the range of the instrument in order to confirm the pitch-invariance of the ratio between the formant frequencies of a given instrument, which is one of the reasons for which formants are considered as descriptors of timbre.</w:t>
       </w:r>
     </w:p>
     <w:p>
@@ -10902,7 +11809,7 @@
       <w:pPr>
         <w:pStyle w:val="Heading3"/>
       </w:pPr>
-      <w:bookmarkStart w:id="10" w:name="_Toc73802948"/>
+      <w:bookmarkStart w:id="16" w:name="_Toc73811983"/>
       <w:r>
         <w:t>Cepstrum features</w:t>
       </w:r>
@@ -10912,7 +11819,7 @@
       <w:r>
         <w:t xml:space="preserve"> MFCCs</w:t>
       </w:r>
-      <w:bookmarkEnd w:id="10"/>
+      <w:bookmarkEnd w:id="16"/>
     </w:p>
     <w:p>
       <w:pPr>
@@ -10931,11 +11838,7 @@
         <w:t xml:space="preserve"> (DCT)</w:t>
       </w:r>
       <w:r>
-        <w:t xml:space="preserve"> of the log-magnitude frequency spectrum. This Cepstral representation shows peaks corresponding to </w:t>
-      </w:r>
-      <w:r>
-        <w:lastRenderedPageBreak/>
-        <w:t>shifted echoes in the original waveform</w:t>
+        <w:t xml:space="preserve"> of the log-magnitude frequency spectrum. This Cepstral representation shows peaks corresponding to shifted echoes in the original waveform</w:t>
       </w:r>
       <w:r>
         <w:t>, and therefore reveals</w:t>
@@ -11116,7 +12019,13 @@
         <w:t xml:space="preserve"> form the Mel-Frequency Spectrum Coefficients, a feature set which encapsulates pitch and harmonic information emulating human perception.</w:t>
       </w:r>
       <w:r>
-        <w:t xml:space="preserve"> These coefficients are therefore compact and powerful descriptors of the perceived harmonic content in a signal over time.</w:t>
+        <w:t xml:space="preserve"> These coefficients are therefore compact and powerful descriptors of the perceived harmonic content </w:t>
+      </w:r>
+      <w:r>
+        <w:t>of</w:t>
+      </w:r>
+      <w:r>
+        <w:t xml:space="preserve"> a signal over time.</w:t>
       </w:r>
       <w:r>
         <w:t xml:space="preserve"> </w:t>
@@ -11126,60 +12035,95 @@
       <w:pPr>
         <w:jc w:val="both"/>
         <w:rPr>
-          <w:i/>
-          <w:iCs/>
-          <w:color w:val="FF0000"/>
-        </w:rPr>
-      </w:pPr>
-      <w:r>
-        <w:rPr>
-          <w:i/>
-          <w:iCs/>
-          <w:color w:val="FF0000"/>
-        </w:rPr>
-        <w:t>TODO: Detail the Mel scale adding</w:t>
-      </w:r>
-      <w:r>
-        <w:rPr>
-          <w:i/>
-          <w:iCs/>
-          <w:color w:val="FF0000"/>
-        </w:rPr>
-        <w:t xml:space="preserve"> relevant equations</w:t>
-      </w:r>
-      <w:r>
-        <w:rPr>
-          <w:i/>
-          <w:iCs/>
-          <w:color w:val="FF0000"/>
-        </w:rPr>
-        <w:t>/figures.</w:t>
-      </w:r>
-      <w:r>
-        <w:rPr>
-          <w:i/>
-          <w:iCs/>
-          <w:color w:val="FF0000"/>
-        </w:rPr>
-        <w:t xml:space="preserve"> Advantages of using the Mel scale for timbre.</w:t>
+          <w:b/>
+          <w:bCs/>
+          <w:i/>
+          <w:iCs/>
+        </w:rPr>
+      </w:pPr>
+      <w:r>
+        <w:rPr>
+          <w:b/>
+          <w:bCs/>
+          <w:i/>
+          <w:iCs/>
+        </w:rPr>
+        <w:t>The Mel scale, perceptual features and the log-Mel spectrogram</w:t>
       </w:r>
     </w:p>
     <w:p>
       <w:pPr>
         <w:jc w:val="both"/>
-      </w:pPr>
-      <w:r>
-        <w:t>The Mel scale therefore biases the precision of the frequency axis to scale with the ear’s ability to differentiate between pitches. This scale is therefore adapted to musical acoustic analysis, in the same way that the pitches on the piano keyboard are distributed logarithmically with respect to frequency</w:t>
-      </w:r>
-      <w:r>
-        <w:t xml:space="preserve"> (see figure) as a result of </w:t>
-      </w:r>
-      <w:r>
-        <w:t>human perception of acoustic frequency.</w:t>
+        <w:rPr>
+          <w:i/>
+          <w:iCs/>
+          <w:color w:val="FF0000"/>
+          <w:lang w:val="en-US"/>
+        </w:rPr>
+      </w:pPr>
+      <w:r>
+        <w:rPr>
+          <w:i/>
+          <w:iCs/>
+          <w:color w:val="FF0000"/>
+          <w:lang w:val="en-US"/>
+        </w:rPr>
+        <w:t xml:space="preserve">TODO: </w:t>
+      </w:r>
+      <w:r>
+        <w:rPr>
+          <w:i/>
+          <w:iCs/>
+          <w:color w:val="FF0000"/>
+          <w:lang w:val="en-US"/>
+        </w:rPr>
+        <w:t xml:space="preserve">Describe </w:t>
+      </w:r>
+      <w:r>
+        <w:rPr>
+          <w:i/>
+          <w:iCs/>
+          <w:color w:val="FF0000"/>
+          <w:lang w:val="en-US"/>
+        </w:rPr>
+        <w:t>how the Mel filter bank is applied and computed.</w:t>
       </w:r>
     </w:p>
     <w:p>
       <w:pPr>
+        <w:jc w:val="both"/>
+        <w:rPr>
+          <w:i/>
+          <w:iCs/>
+          <w:color w:val="FF0000"/>
+        </w:rPr>
+      </w:pPr>
+      <w:r>
+        <w:rPr>
+          <w:i/>
+          <w:iCs/>
+          <w:color w:val="FF0000"/>
+        </w:rPr>
+        <w:t>Add figures showing the frequency mapping of the Mel scale, as well as the frequency response of the triangular overlapping filters in the Mel filter bank.</w:t>
+      </w:r>
+    </w:p>
+    <w:p>
+      <w:pPr>
+        <w:jc w:val="both"/>
+      </w:pPr>
+      <w:r>
+        <w:lastRenderedPageBreak/>
+        <w:t>The Mel scale therefore biases the precision of the frequency axis to scale with the ear’s ability to differentiate between pitches. This scale is therefore adapted to musical acoustic analysis, in the same way that the pitches on the piano keyboard are distributed logarithmically with respect to frequency</w:t>
+      </w:r>
+      <w:r>
+        <w:t xml:space="preserve"> (see figure) as a result of </w:t>
+      </w:r>
+      <w:r>
+        <w:t>human perception of acoustic frequency.</w:t>
+      </w:r>
+    </w:p>
+    <w:p>
+      <w:pPr>
         <w:jc w:val="center"/>
       </w:pPr>
       <w:r>
@@ -11187,7 +12131,7 @@
           <w:noProof/>
         </w:rPr>
         <w:drawing>
-          <wp:inline distT="0" distB="0" distL="0" distR="0" wp14:anchorId="5C2F0B55" wp14:editId="68FCAA03">
+          <wp:inline distT="0" distB="0" distL="0" distR="0" wp14:anchorId="5C2F0B55" wp14:editId="40922824">
             <wp:extent cx="3943350" cy="2933700"/>
             <wp:effectExtent l="0" t="0" r="0" b="0"/>
             <wp:docPr id="2" name="Chart 2">
@@ -11210,13 +12154,18 @@
     <w:p>
       <w:pPr>
         <w:jc w:val="both"/>
-      </w:pPr>
-      <w:r>
         <w:rPr>
           <w:i/>
           <w:iCs/>
           <w:color w:val="FF0000"/>
         </w:rPr>
+      </w:pPr>
+      <w:r>
+        <w:rPr>
+          <w:i/>
+          <w:iCs/>
+          <w:color w:val="FF0000"/>
+        </w:rPr>
         <w:t>TODO: Add a section describing the log-Mel spectrogram and how it is computed</w:t>
       </w:r>
       <w:r>
@@ -11242,6 +12191,14 @@
           <w:color w:val="FF0000"/>
         </w:rPr>
         <w:t xml:space="preserve"> figures.</w:t>
+      </w:r>
+      <w:r>
+        <w:rPr>
+          <w:i/>
+          <w:iCs/>
+          <w:color w:val="FF0000"/>
+        </w:rPr>
+        <w:t xml:space="preserve"> Discuss the selection of the number of Mel bands in the Mel filter bank.</w:t>
       </w:r>
     </w:p>
     <w:p>
@@ -11249,8 +12206,177 @@
         <w:jc w:val="both"/>
       </w:pPr>
       <w:r>
-        <w:lastRenderedPageBreak/>
-        <w:t>Taking the log of the magnitudes in the spectrogram also mimics human perception, since the decibel volume scale is designed to emulate how the human ear responds to the amplitude of sound.</w:t>
+        <w:t>Taking the log of the magnitudes</w:t>
+      </w:r>
+      <w:r>
+        <w:t>, or applying the decibel scale to</w:t>
+      </w:r>
+      <w:r>
+        <w:t xml:space="preserve"> the spectrogram </w:t>
+      </w:r>
+      <w:r>
+        <w:t>similarly</w:t>
+      </w:r>
+      <w:r>
+        <w:t xml:space="preserve"> mimics human perception, </w:t>
+      </w:r>
+      <w:r>
+        <w:t>as</w:t>
+      </w:r>
+      <w:r>
+        <w:t xml:space="preserve"> the decibel volume scale emulate</w:t>
+      </w:r>
+      <w:r>
+        <w:t xml:space="preserve">s </w:t>
+      </w:r>
+      <w:r>
+        <w:t>the human ear</w:t>
+      </w:r>
+      <w:r>
+        <w:t>’s logarithmic</w:t>
+      </w:r>
+      <w:r>
+        <w:t xml:space="preserve"> respons</w:t>
+      </w:r>
+      <w:r>
+        <w:t>e</w:t>
+      </w:r>
+      <w:r>
+        <w:t xml:space="preserve"> to </w:t>
+      </w:r>
+      <w:r>
+        <w:t xml:space="preserve">acoustic </w:t>
+      </w:r>
+      <w:r>
+        <w:t>amplitude.</w:t>
+      </w:r>
+      <w:r>
+        <w:t xml:space="preserve"> </w:t>
+      </w:r>
+      <w:r>
+        <w:t>Th</w:t>
+      </w:r>
+      <w:r>
+        <w:t>us</w:t>
+      </w:r>
+      <w:r>
+        <w:t>,</w:t>
+      </w:r>
+      <w:r>
+        <w:t xml:space="preserve"> both the</w:t>
+      </w:r>
+      <w:r>
+        <w:t xml:space="preserve"> frequency axis and magnitude range in the spectrogram can be </w:t>
+      </w:r>
+      <w:r>
+        <w:t>warped</w:t>
+      </w:r>
+      <w:r>
+        <w:t xml:space="preserve"> to approximate human perce</w:t>
+      </w:r>
+      <w:r>
+        <w:t>ption of</w:t>
+      </w:r>
+      <w:r>
+        <w:t xml:space="preserve"> pitch and volume</w:t>
+      </w:r>
+      <w:r>
+        <w:t xml:space="preserve"> respectively. A representation which applies both of these features is the log-Mel spectrogram, which uses</w:t>
+      </w:r>
+      <w:r>
+        <w:t xml:space="preserve"> </w:t>
+      </w:r>
+      <w:r>
+        <w:t>the</w:t>
+      </w:r>
+      <w:r>
+        <w:t xml:space="preserve"> Mel frequency scale </w:t>
+      </w:r>
+      <w:r>
+        <w:t>for the y-axis and a</w:t>
+      </w:r>
+      <w:r>
+        <w:t xml:space="preserve"> logarithmic magnitude scale</w:t>
+      </w:r>
+      <w:r>
+        <w:t xml:space="preserve"> for the intensities in each bin</w:t>
+      </w:r>
+      <w:r>
+        <w:t>.</w:t>
+      </w:r>
+      <w:r>
+        <w:t xml:space="preserve"> T</w:t>
+      </w:r>
+      <w:r>
+        <w:t>he log-Mel spectrogram</w:t>
+      </w:r>
+      <w:r>
+        <w:t xml:space="preserve"> is therefore a </w:t>
+      </w:r>
+      <w:r>
+        <w:t>powerful</w:t>
+      </w:r>
+      <w:r>
+        <w:t xml:space="preserve"> standalone feature</w:t>
+      </w:r>
+      <w:r>
+        <w:t xml:space="preserve"> </w:t>
+      </w:r>
+      <w:r>
+        <w:t>encapsulating the spectro-temporal characteristics of timbre</w:t>
+      </w:r>
+      <w:r>
+        <w:t xml:space="preserve"> by leveraging </w:t>
+      </w:r>
+      <w:r>
+        <w:t>perceptual</w:t>
+      </w:r>
+      <w:r>
+        <w:t xml:space="preserve"> features</w:t>
+      </w:r>
+      <w:r>
+        <w:t>, a</w:t>
+      </w:r>
+      <w:r>
+        <w:t xml:space="preserve">n </w:t>
+      </w:r>
+      <w:r>
+        <w:t>approach which is applied for instance in</w:t>
+      </w:r>
+      <w:sdt>
+        <w:sdtPr>
+          <w:id w:val="1299570077"/>
+          <w:citation/>
+        </w:sdtPr>
+        <w:sdtContent>
+          <w:r>
+            <w:fldChar w:fldCharType="begin"/>
+          </w:r>
+          <w:r>
+            <w:instrText xml:space="preserve"> CITATION Pon17 \l 2057 </w:instrText>
+          </w:r>
+          <w:r>
+            <w:fldChar w:fldCharType="separate"/>
+          </w:r>
+          <w:r>
+            <w:rPr>
+              <w:noProof/>
+            </w:rPr>
+            <w:t xml:space="preserve"> </w:t>
+          </w:r>
+          <w:r>
+            <w:rPr>
+              <w:noProof/>
+            </w:rPr>
+            <w:t>[11]</w:t>
+          </w:r>
+          <w:r>
+            <w:fldChar w:fldCharType="end"/>
+          </w:r>
+        </w:sdtContent>
+      </w:sdt>
+      <w:r>
+        <w:t>.</w:t>
       </w:r>
     </w:p>
     <w:p>
@@ -11262,14 +12388,14 @@
       <w:pPr>
         <w:pStyle w:val="Heading2"/>
       </w:pPr>
-      <w:bookmarkStart w:id="11" w:name="_Toc73802949"/>
+      <w:bookmarkStart w:id="17" w:name="_Toc73811984"/>
       <w:r>
         <w:t xml:space="preserve">Machine learning </w:t>
       </w:r>
       <w:r>
         <w:t>algorithms for identifying timbre</w:t>
       </w:r>
-      <w:bookmarkEnd w:id="11"/>
+      <w:bookmarkEnd w:id="17"/>
     </w:p>
     <w:p>
       <w:pPr>
@@ -11351,6 +12477,7 @@
           <w:iCs/>
           <w:color w:val="FF0000"/>
         </w:rPr>
+        <w:lastRenderedPageBreak/>
         <w:t xml:space="preserve">TODO: </w:t>
       </w:r>
       <w:r>
@@ -11543,11 +12670,11 @@
       <w:pPr>
         <w:pStyle w:val="Heading3"/>
       </w:pPr>
-      <w:bookmarkStart w:id="12" w:name="_Toc73802950"/>
+      <w:bookmarkStart w:id="18" w:name="_Toc73811985"/>
       <w:r>
         <w:t>Non-neural network methods</w:t>
       </w:r>
-      <w:bookmarkEnd w:id="12"/>
+      <w:bookmarkEnd w:id="18"/>
     </w:p>
     <w:p>
       <w:pPr>
@@ -11642,11 +12769,7 @@
         <w:jc w:val="both"/>
       </w:pPr>
       <w:r>
-        <w:t xml:space="preserve">A supervised classification system seeks to assign one or multiple labels from a pre-defined set to an unseen sample (from the test set), based on the seen samples’ known labels (sometimes </w:t>
-      </w:r>
-      <w:r>
-        <w:lastRenderedPageBreak/>
-        <w:t xml:space="preserve">called the training set if the learning process involves training). This inference </w:t>
+        <w:t xml:space="preserve">A supervised classification system seeks to assign one or multiple labels from a pre-defined set to an unseen sample (from the test set), based on the seen samples’ known labels (sometimes called the training set if the learning process involves training). This inference </w:t>
       </w:r>
       <w:r>
         <w:t xml:space="preserve">results from </w:t>
@@ -11726,7 +12849,11 @@
         <w:t xml:space="preserve"> </w:t>
       </w:r>
       <w:r>
-        <w:t>when using a greater number of input features, as the feature space becomes increasingly sparse according to the “curse of dimensionality”</w:t>
+        <w:t xml:space="preserve">when using a greater number of input features, as the feature space becomes increasingly sparse according to </w:t>
+      </w:r>
+      <w:r>
+        <w:lastRenderedPageBreak/>
+        <w:t>the “curse of dimensionality”</w:t>
       </w:r>
       <w:r>
         <w:t xml:space="preserve"> (</w:t>
@@ -12129,11 +13256,7 @@
         <w:t xml:space="preserve">alternative </w:t>
       </w:r>
       <w:r>
-        <w:t xml:space="preserve">to classification for inference when manual ground truth annotations are not available or </w:t>
-      </w:r>
-      <w:r>
-        <w:lastRenderedPageBreak/>
-        <w:t xml:space="preserve">inconsistent. </w:t>
+        <w:t xml:space="preserve">to classification for inference when manual ground truth annotations are not available or inconsistent. </w:t>
       </w:r>
       <w:r>
         <w:t>For</w:t>
@@ -12283,14 +13406,14 @@
       <w:pPr>
         <w:pStyle w:val="Heading3"/>
       </w:pPr>
-      <w:bookmarkStart w:id="13" w:name="_Toc73802951"/>
+      <w:bookmarkStart w:id="19" w:name="_Toc73811986"/>
       <w:r>
         <w:t>Neural Network</w:t>
       </w:r>
       <w:r>
         <w:t xml:space="preserve"> based classification</w:t>
       </w:r>
-      <w:bookmarkEnd w:id="13"/>
+      <w:bookmarkEnd w:id="19"/>
     </w:p>
     <w:p>
       <w:pPr>
@@ -12329,6 +13452,7 @@
         <w:t xml:space="preserve"> </w:t>
       </w:r>
       <w:r>
+        <w:lastRenderedPageBreak/>
         <w:t>gradient-based</w:t>
       </w:r>
       <w:r>
@@ -12660,11 +13784,7 @@
         <w:t xml:space="preserve"> bring notable performance improvements to perceptual inference tasks such as image recognition, computer vision and audio classification.</w:t>
       </w:r>
       <w:r>
-        <w:t xml:space="preserve"> These models use convolutional connections between layers, where filter kernels with learnable </w:t>
-      </w:r>
-      <w:r>
-        <w:lastRenderedPageBreak/>
-        <w:t>weights are applied to the input multidimensional feature map in each layer in order to produce a modified output map for the next layer.</w:t>
+        <w:t xml:space="preserve"> These models use convolutional connections between layers, where filter kernels with learnable weights are applied to the input multidimensional feature map in each layer in order to produce a modified output map for the next layer.</w:t>
       </w:r>
       <w:r>
         <w:t xml:space="preserve"> </w:t>
@@ -12801,7 +13921,11 @@
         <w:t>weights are</w:t>
       </w:r>
       <w:r>
-        <w:t xml:space="preserve"> applied </w:t>
+        <w:t xml:space="preserve"> </w:t>
+      </w:r>
+      <w:r>
+        <w:lastRenderedPageBreak/>
+        <w:t xml:space="preserve">applied </w:t>
       </w:r>
       <w:r>
         <w:t xml:space="preserve">like a filter </w:t>
@@ -13197,7 +14321,6 @@
         <w:jc w:val="both"/>
       </w:pPr>
       <w:r>
-        <w:lastRenderedPageBreak/>
         <w:t>Deep CNNs require a large amount of training data in order to learn complex patterns</w:t>
       </w:r>
       <w:sdt>
@@ -13380,14 +14503,14 @@
       <w:pPr>
         <w:pStyle w:val="Heading1"/>
       </w:pPr>
-      <w:bookmarkStart w:id="14" w:name="_Toc73802952"/>
+      <w:bookmarkStart w:id="20" w:name="_Toc73811987"/>
       <w:r>
         <w:t>Literature review</w:t>
       </w:r>
       <w:r>
         <w:t xml:space="preserve"> of timbral analysis methods</w:t>
       </w:r>
-      <w:bookmarkEnd w:id="14"/>
+      <w:bookmarkEnd w:id="20"/>
     </w:p>
     <w:p>
       <w:pPr>
@@ -13399,6 +14522,7 @@
         <w:jc w:val="both"/>
       </w:pPr>
       <w:r>
+        <w:lastRenderedPageBreak/>
         <w:t>A wide variety of approaches have been applied in the literature to a</w:t>
       </w:r>
       <w:r>
@@ -13481,7 +14605,7 @@
       <w:pPr>
         <w:pStyle w:val="Heading2"/>
       </w:pPr>
-      <w:bookmarkStart w:id="15" w:name="_Toc73802953"/>
+      <w:bookmarkStart w:id="21" w:name="_Toc73811988"/>
       <w:r>
         <w:t>Instrument identification by t</w:t>
       </w:r>
@@ -13503,7 +14627,7 @@
       <w:r>
         <w:t xml:space="preserve"> signal processing</w:t>
       </w:r>
-      <w:bookmarkEnd w:id="15"/>
+      <w:bookmarkEnd w:id="21"/>
     </w:p>
     <w:p>
       <w:pPr>
@@ -13550,11 +14674,11 @@
       <w:pPr>
         <w:pStyle w:val="Heading3"/>
       </w:pPr>
-      <w:bookmarkStart w:id="16" w:name="_Toc73802954"/>
+      <w:bookmarkStart w:id="22" w:name="_Toc73811989"/>
       <w:r>
         <w:t>Multi-instrument type classification</w:t>
       </w:r>
-      <w:bookmarkEnd w:id="16"/>
+      <w:bookmarkEnd w:id="22"/>
     </w:p>
     <w:p>
       <w:pPr>
@@ -13630,11 +14754,7 @@
         <w:t>at identifying typically</w:t>
       </w:r>
       <w:r>
-        <w:t xml:space="preserve"> </w:t>
-      </w:r>
-      <w:r>
-        <w:lastRenderedPageBreak/>
-        <w:t>longer-sustained sounds</w:t>
+        <w:t xml:space="preserve"> longer-sustained sounds</w:t>
       </w:r>
       <w:r>
         <w:t>,</w:t>
@@ -13763,7 +14883,11 @@
         </w:sdtContent>
       </w:sdt>
       <w:r>
-        <w:t>, the most representative features for classification are found to be the spectral centroid and the first partial’s energy; as well as inharmonicity, which as explained in section 2.1.4. quantifies the prominence of harmonics – thus expressing the extent to which the sound is tonal or noise-like. As a result of incorporating this additional information along with purely tonal descriptors, the authors report reasonable success in identifying both sustained and transient sounds</w:t>
+        <w:t xml:space="preserve">, the most representative features for classification are found to be the spectral centroid and the first partial’s energy; as well as inharmonicity, which as explained in section 2.1.4. quantifies the prominence of harmonics – thus expressing the extent to which the sound </w:t>
+      </w:r>
+      <w:r>
+        <w:lastRenderedPageBreak/>
+        <w:t>is tonal or noise-like. As a result of incorporating this additional information along with purely tonal descriptors, the authors report reasonable success in identifying both sustained and transient sounds</w:t>
       </w:r>
       <w:r>
         <w:t xml:space="preserve"> such as </w:t>
@@ -14049,18 +15173,17 @@
       <w:pPr>
         <w:pStyle w:val="Heading3"/>
       </w:pPr>
-      <w:bookmarkStart w:id="17" w:name="_Toc73802955"/>
+      <w:bookmarkStart w:id="23" w:name="_Toc73811990"/>
       <w:r>
         <w:t>Intra-instrument classification</w:t>
       </w:r>
-      <w:bookmarkEnd w:id="17"/>
+      <w:bookmarkEnd w:id="23"/>
     </w:p>
     <w:p>
       <w:pPr>
         <w:jc w:val="both"/>
       </w:pPr>
       <w:r>
-        <w:lastRenderedPageBreak/>
         <w:t xml:space="preserve">A small number of research works focus on differentiating between the timbre of different instances of the same instrument type using signal processing features; either aiming to identify playing </w:t>
       </w:r>
       <w:r>
@@ -14127,7 +15250,11 @@
         <w:t xml:space="preserve">single-note </w:t>
       </w:r>
       <w:r>
-        <w:t xml:space="preserve">study of timbral variation between flutes made from different materials is most relevant to our purposes. Many pre-processing steps are applied for feature extraction and note onset detection: fine variations in timbre between instruments are quantified using spectral and harmonic peak analysis on the harmonically-stable (steady-state) portions of single note recordings, </w:t>
+        <w:t xml:space="preserve">study of timbral variation between flutes made from different materials is most relevant to our purposes. Many pre-processing steps are applied for feature extraction and note onset detection: fine variations in timbre between instruments are quantified using spectral and harmonic peak analysis on the harmonically-stable (steady-state) portions of single note </w:t>
+      </w:r>
+      <w:r>
+        <w:lastRenderedPageBreak/>
+        <w:t xml:space="preserve">recordings, </w:t>
       </w:r>
       <w:r>
         <w:t xml:space="preserve">which </w:t>
@@ -14308,7 +15435,7 @@
       <w:pPr>
         <w:pStyle w:val="Heading2"/>
       </w:pPr>
-      <w:bookmarkStart w:id="18" w:name="_Toc73802956"/>
+      <w:bookmarkStart w:id="24" w:name="_Toc73811991"/>
       <w:r>
         <w:t>Instrument identification by t</w:t>
       </w:r>
@@ -14321,7 +15448,7 @@
       <w:r>
         <w:t>s</w:t>
       </w:r>
-      <w:bookmarkEnd w:id="18"/>
+      <w:bookmarkEnd w:id="24"/>
     </w:p>
     <w:p>
       <w:pPr>
@@ -14363,7 +15490,6 @@
         <w:jc w:val="both"/>
       </w:pPr>
       <w:r>
-        <w:lastRenderedPageBreak/>
         <w:t>One such system</w:t>
       </w:r>
       <w:sdt>
@@ -14514,7 +15640,11 @@
         <w:t>pre-</w:t>
       </w:r>
       <w:r>
-        <w:t>trained on a different</w:t>
+        <w:t xml:space="preserve">trained on a </w:t>
+      </w:r>
+      <w:r>
+        <w:lastRenderedPageBreak/>
+        <w:t>different</w:t>
       </w:r>
       <w:r>
         <w:t>, larger</w:t>
@@ -14695,9 +15825,8 @@
       <w:pPr>
         <w:pStyle w:val="Heading2"/>
       </w:pPr>
-      <w:bookmarkStart w:id="19" w:name="_Toc73802957"/>
-      <w:r>
-        <w:lastRenderedPageBreak/>
+      <w:bookmarkStart w:id="25" w:name="_Toc73811992"/>
+      <w:r>
         <w:t>Re</w:t>
       </w:r>
       <w:r>
@@ -14712,7 +15841,7 @@
       <w:r>
         <w:t>related topics</w:t>
       </w:r>
-      <w:bookmarkEnd w:id="19"/>
+      <w:bookmarkEnd w:id="25"/>
     </w:p>
     <w:p>
       <w:pPr>
@@ -14805,7 +15934,11 @@
         </w:sdtContent>
       </w:sdt>
       <w:r>
-        <w:t xml:space="preserve">, where many of the same timbral features we describe in section 2.1. are applied alongside features related to pitch and rhythm description </w:t>
+        <w:t xml:space="preserve">, where </w:t>
+      </w:r>
+      <w:r>
+        <w:lastRenderedPageBreak/>
+        <w:t xml:space="preserve">many of the same timbral features we describe in section 2.1. are applied alongside features related to pitch and rhythm description </w:t>
       </w:r>
       <w:r>
         <w:t>for</w:t>
@@ -15351,7 +16484,6 @@
           <w:i/>
           <w:iCs/>
         </w:rPr>
-        <w:lastRenderedPageBreak/>
         <w:t xml:space="preserve">For automatic indexing of audio libraries, e.g. on streaming services, by the </w:t>
       </w:r>
       <w:r>
@@ -15486,11 +16618,12 @@
       <w:pPr>
         <w:pStyle w:val="Heading2"/>
       </w:pPr>
-      <w:bookmarkStart w:id="20" w:name="_Toc73802958"/>
-      <w:r>
+      <w:bookmarkStart w:id="26" w:name="_Toc73811993"/>
+      <w:r>
+        <w:lastRenderedPageBreak/>
         <w:t>Survey of available datasets</w:t>
       </w:r>
-      <w:bookmarkEnd w:id="20"/>
+      <w:bookmarkEnd w:id="26"/>
     </w:p>
     <w:p>
       <w:pPr>
@@ -16259,7 +17392,6 @@
                 <w:sz w:val="20"/>
                 <w:szCs w:val="20"/>
               </w:rPr>
-              <w:lastRenderedPageBreak/>
               <w:t>MUMS Revised</w:t>
             </w:r>
           </w:p>
@@ -17439,6 +18571,7 @@
                 <w:szCs w:val="20"/>
                 <w:lang w:val="fr-FR"/>
               </w:rPr>
+              <w:lastRenderedPageBreak/>
               <w:t>Conditions</w:t>
             </w:r>
           </w:p>
@@ -17459,6 +18592,7 @@
                 <w:sz w:val="20"/>
                 <w:szCs w:val="20"/>
               </w:rPr>
+              <w:lastRenderedPageBreak/>
               <w:t>9</w:t>
             </w:r>
           </w:p>
@@ -18912,7 +20046,7 @@
           <w:szCs w:val="22"/>
         </w:rPr>
       </w:pPr>
-      <w:bookmarkStart w:id="21" w:name="_Ref63104723"/>
+      <w:bookmarkStart w:id="27" w:name="_Ref63104723"/>
       <w:r>
         <w:rPr>
           <w:b/>
@@ -18974,7 +20108,7 @@
         </w:rPr>
         <w:fldChar w:fldCharType="end"/>
       </w:r>
-      <w:bookmarkEnd w:id="21"/>
+      <w:bookmarkEnd w:id="27"/>
       <w:r>
         <w:rPr>
           <w:color w:val="auto"/>
@@ -19032,21 +20166,21 @@
       <w:pPr>
         <w:pStyle w:val="Heading1"/>
       </w:pPr>
-      <w:bookmarkStart w:id="22" w:name="_Toc73802959"/>
+      <w:bookmarkStart w:id="28" w:name="_Toc73811994"/>
       <w:r>
         <w:t>Analysis and Design</w:t>
       </w:r>
-      <w:bookmarkEnd w:id="22"/>
+      <w:bookmarkEnd w:id="28"/>
     </w:p>
     <w:p>
       <w:pPr>
         <w:pStyle w:val="Heading2"/>
       </w:pPr>
-      <w:bookmarkStart w:id="23" w:name="_Toc73802960"/>
+      <w:bookmarkStart w:id="29" w:name="_Toc73811995"/>
       <w:r>
         <w:t>Specification: classification using single note samples</w:t>
       </w:r>
-      <w:bookmarkEnd w:id="23"/>
+      <w:bookmarkEnd w:id="29"/>
     </w:p>
     <w:p>
       <w:pPr>
@@ -19100,11 +20234,7 @@
         <w:t>:</w:t>
       </w:r>
       <w:r>
-        <w:t xml:space="preserve"> selecting the technical characteristic (e.g. type, model, dynamics or articulation) of pianos to target as timbre </w:t>
-      </w:r>
-      <w:r>
-        <w:lastRenderedPageBreak/>
-        <w:t>label for the classifier. Results from the data sources used, since our selection of a characteristic to predict using the classifier is limited by which ground truth annotations are available in the chosen databases.</w:t>
+        <w:t xml:space="preserve"> selecting the technical characteristic (e.g. type, model, dynamics or articulation) of pianos to target as timbre label for the classifier. Results from the data sources used, since our selection of a characteristic to predict using the classifier is limited by which ground truth annotations are available in the chosen databases.</w:t>
       </w:r>
     </w:p>
     <w:p>
@@ -19119,11 +20249,11 @@
       <w:pPr>
         <w:pStyle w:val="Heading2"/>
       </w:pPr>
-      <w:bookmarkStart w:id="24" w:name="_Toc73802961"/>
+      <w:bookmarkStart w:id="30" w:name="_Toc73811996"/>
       <w:r>
         <w:t>Feature extraction: generation of Mel spectrograms</w:t>
       </w:r>
-      <w:bookmarkEnd w:id="24"/>
+      <w:bookmarkEnd w:id="30"/>
     </w:p>
     <w:p>
       <w:pPr>
@@ -19236,6 +20366,7 @@
           <w:i/>
           <w:iCs/>
         </w:rPr>
+        <w:lastRenderedPageBreak/>
         <w:t xml:space="preserve">Number of </w:t>
       </w:r>
       <w:proofErr w:type="spellStart"/>
@@ -19403,9 +20534,82 @@
     </w:p>
     <w:p>
       <w:pPr>
+        <w:jc w:val="both"/>
+        <w:rPr>
+          <w:i/>
+          <w:iCs/>
+          <w:lang w:val="fr-FR"/>
+        </w:rPr>
+      </w:pPr>
+      <w:proofErr w:type="spellStart"/>
+      <w:r>
+        <w:rPr>
+          <w:i/>
+          <w:iCs/>
+          <w:lang w:val="fr-FR"/>
+        </w:rPr>
+        <w:t>Librosa</w:t>
+      </w:r>
+      <w:proofErr w:type="spellEnd"/>
+      <w:r>
+        <w:rPr>
+          <w:i/>
+          <w:iCs/>
+          <w:lang w:val="fr-FR"/>
+        </w:rPr>
+        <w:t xml:space="preserve"> </w:t>
+      </w:r>
+      <w:proofErr w:type="spellStart"/>
+      <w:r>
+        <w:rPr>
+          <w:i/>
+          <w:iCs/>
+          <w:lang w:val="fr-FR"/>
+        </w:rPr>
+        <w:t>implementation</w:t>
+      </w:r>
+      <w:proofErr w:type="spellEnd"/>
+      <w:r>
+        <w:rPr>
+          <w:i/>
+          <w:iCs/>
+          <w:lang w:val="fr-FR"/>
+        </w:rPr>
+        <w:t xml:space="preserve"> uses Fast F</w:t>
+      </w:r>
+      <w:r>
+        <w:rPr>
+          <w:i/>
+          <w:iCs/>
+          <w:lang w:val="fr-FR"/>
+        </w:rPr>
+        <w:t xml:space="preserve">ourier </w:t>
+      </w:r>
+      <w:proofErr w:type="spellStart"/>
+      <w:r>
+        <w:rPr>
+          <w:i/>
+          <w:iCs/>
+          <w:lang w:val="fr-FR"/>
+        </w:rPr>
+        <w:t>Transform</w:t>
+      </w:r>
+      <w:proofErr w:type="spellEnd"/>
+      <w:r>
+        <w:rPr>
+          <w:i/>
+          <w:iCs/>
+          <w:lang w:val="fr-FR"/>
+        </w:rPr>
+        <w:t xml:space="preserve"> STFT.</w:t>
+      </w:r>
+    </w:p>
+    <w:p>
+      <w:pPr>
         <w:rPr>
           <w:b/>
           <w:bCs/>
+          <w:lang w:val="fr-FR"/>
         </w:rPr>
       </w:pPr>
     </w:p>
@@ -19413,7 +20617,7 @@
       <w:pPr>
         <w:pStyle w:val="Heading2"/>
       </w:pPr>
-      <w:bookmarkStart w:id="25" w:name="_Toc73802962"/>
+      <w:bookmarkStart w:id="31" w:name="_Toc73811997"/>
       <w:r>
         <w:t xml:space="preserve">Pre-processing </w:t>
       </w:r>
@@ -19423,13 +20627,13 @@
       <w:r>
         <w:t xml:space="preserve"> applied</w:t>
       </w:r>
-      <w:bookmarkEnd w:id="25"/>
+      <w:bookmarkEnd w:id="31"/>
     </w:p>
     <w:p>
       <w:pPr>
         <w:pStyle w:val="Heading3"/>
       </w:pPr>
-      <w:bookmarkStart w:id="26" w:name="_Toc73802963"/>
+      <w:bookmarkStart w:id="32" w:name="_Toc73811998"/>
       <w:r>
         <w:t>Single-note data</w:t>
       </w:r>
@@ -19442,7 +20646,7 @@
       <w:r>
         <w:t>pre-processing</w:t>
       </w:r>
-      <w:bookmarkEnd w:id="26"/>
+      <w:bookmarkEnd w:id="32"/>
     </w:p>
     <w:p>
       <w:r>
@@ -19541,14 +20745,14 @@
       <w:pPr>
         <w:pStyle w:val="Heading3"/>
       </w:pPr>
-      <w:bookmarkStart w:id="27" w:name="_Toc73802964"/>
+      <w:bookmarkStart w:id="33" w:name="_Toc73811999"/>
       <w:r>
         <w:t xml:space="preserve">Generation of melodies </w:t>
       </w:r>
       <w:r>
         <w:t>as alternative classifier input</w:t>
       </w:r>
-      <w:bookmarkEnd w:id="27"/>
+      <w:bookmarkEnd w:id="33"/>
     </w:p>
     <w:p>
       <w:pPr>
@@ -19667,7 +20871,6 @@
           <w:i/>
           <w:iCs/>
         </w:rPr>
-        <w:lastRenderedPageBreak/>
         <w:t>Selection of spectrogram time-frame length based on the average number of notes which appear per window in the dataset of melodies.</w:t>
       </w:r>
     </w:p>
@@ -19705,7 +20908,7 @@
       <w:pPr>
         <w:pStyle w:val="Heading2"/>
       </w:pPr>
-      <w:bookmarkStart w:id="28" w:name="_Toc73802965"/>
+      <w:bookmarkStart w:id="34" w:name="_Toc73812000"/>
       <w:r>
         <w:t>Data considerations, CNN a</w:t>
       </w:r>
@@ -19718,17 +20921,17 @@
       <w:r>
         <w:t>raining</w:t>
       </w:r>
-      <w:bookmarkEnd w:id="28"/>
+      <w:bookmarkEnd w:id="34"/>
     </w:p>
     <w:p>
       <w:pPr>
         <w:pStyle w:val="Heading3"/>
       </w:pPr>
-      <w:bookmarkStart w:id="29" w:name="_Toc73802966"/>
+      <w:bookmarkStart w:id="35" w:name="_Toc73812001"/>
       <w:r>
         <w:t>Partitioning the dataset into Training, Validation and Testing subsets</w:t>
       </w:r>
-      <w:bookmarkEnd w:id="29"/>
+      <w:bookmarkEnd w:id="35"/>
     </w:p>
     <w:p>
       <w:pPr>
@@ -19744,6 +20947,7 @@
           <w:iCs/>
           <w:color w:val="FF0000"/>
         </w:rPr>
+        <w:lastRenderedPageBreak/>
         <w:t>TODO: Describe how the dataset of piano sounds was assembled for the task</w:t>
       </w:r>
       <w:r>
@@ -19950,11 +21154,11 @@
       <w:pPr>
         <w:pStyle w:val="Heading3"/>
       </w:pPr>
-      <w:bookmarkStart w:id="30" w:name="_Toc73802967"/>
+      <w:bookmarkStart w:id="36" w:name="_Toc73812002"/>
       <w:r>
         <w:t>Design of CNN architecture</w:t>
       </w:r>
-      <w:bookmarkEnd w:id="30"/>
+      <w:bookmarkEnd w:id="36"/>
     </w:p>
     <w:p>
       <w:pPr>
@@ -20178,7 +21382,6 @@
           <w:i/>
           <w:iCs/>
         </w:rPr>
-        <w:lastRenderedPageBreak/>
         <w:t>Activation function</w:t>
       </w:r>
     </w:p>
@@ -20279,11 +21482,11 @@
       <w:pPr>
         <w:pStyle w:val="Heading3"/>
       </w:pPr>
-      <w:bookmarkStart w:id="31" w:name="_Toc73802968"/>
+      <w:bookmarkStart w:id="37" w:name="_Toc73812003"/>
       <w:r>
         <w:t>Training and cross-validation methods</w:t>
       </w:r>
-      <w:bookmarkEnd w:id="31"/>
+      <w:bookmarkEnd w:id="37"/>
     </w:p>
     <w:p>
       <w:r>
@@ -20292,6 +21495,7 @@
           <w:iCs/>
           <w:color w:val="FF0000"/>
         </w:rPr>
+        <w:lastRenderedPageBreak/>
         <w:t xml:space="preserve">TODO: </w:t>
       </w:r>
       <w:r>
@@ -20483,7 +21687,7 @@
       <w:pPr>
         <w:pStyle w:val="Heading1"/>
       </w:pPr>
-      <w:bookmarkStart w:id="32" w:name="_Toc73802969"/>
+      <w:bookmarkStart w:id="38" w:name="_Toc73812004"/>
       <w:r>
         <w:t>5</w:t>
       </w:r>
@@ -20493,18 +21697,18 @@
       <w:r>
         <w:t>Implementation</w:t>
       </w:r>
-      <w:bookmarkEnd w:id="32"/>
+      <w:bookmarkEnd w:id="38"/>
     </w:p>
     <w:p>
       <w:pPr>
         <w:pStyle w:val="Heading2"/>
         <w:jc w:val="both"/>
       </w:pPr>
-      <w:bookmarkStart w:id="33" w:name="_Toc73802970"/>
+      <w:bookmarkStart w:id="39" w:name="_Toc73812005"/>
       <w:r>
         <w:t>Software standards and toolkits</w:t>
       </w:r>
-      <w:bookmarkEnd w:id="33"/>
+      <w:bookmarkEnd w:id="39"/>
     </w:p>
     <w:p>
       <w:pPr>
@@ -20769,11 +21973,7 @@
         <w:t xml:space="preserve">, including spectral, harmonic, statistical, and temporal analysis, </w:t>
       </w:r>
       <w:r>
-        <w:t xml:space="preserve">and extraction of timbral </w:t>
-      </w:r>
-      <w:r>
-        <w:lastRenderedPageBreak/>
-        <w:t>features described in section 2.1.</w:t>
+        <w:t>and extraction of timbral features described in section 2.1.</w:t>
       </w:r>
       <w:r>
         <w:t xml:space="preserve"> </w:t>
@@ -20887,6 +22087,7 @@
         <w:jc w:val="both"/>
       </w:pPr>
       <w:r>
+        <w:lastRenderedPageBreak/>
         <w:t xml:space="preserve">Pickle to save variables from memory to cold storage </w:t>
       </w:r>
       <w:r>
@@ -20961,11 +22162,11 @@
       <w:pPr>
         <w:pStyle w:val="Heading2"/>
       </w:pPr>
-      <w:bookmarkStart w:id="34" w:name="_Toc73802971"/>
+      <w:bookmarkStart w:id="40" w:name="_Toc73812006"/>
       <w:r>
         <w:t>System structure</w:t>
       </w:r>
-      <w:bookmarkEnd w:id="34"/>
+      <w:bookmarkEnd w:id="40"/>
     </w:p>
     <w:p>
       <w:pPr>
@@ -21549,7 +22750,6 @@
           <w:iCs/>
           <w:lang w:val="en-US"/>
         </w:rPr>
-        <w:lastRenderedPageBreak/>
         <w:t>Dataset partitioning function, with the desired mode, number/size of each partition, and random seed passed in as parameters.</w:t>
       </w:r>
     </w:p>
@@ -21640,7 +22840,16 @@
           <w:iCs/>
           <w:lang w:val="en-US"/>
         </w:rPr>
-        <w:t>Model evaluation function, which takes in as parameters the already trained model under evaluation and the targeted test set. This function passes the data through the model in inference mode and computes scores by comparing network predictions to ground truth labels.</w:t>
+        <w:t xml:space="preserve">Model evaluation function, which takes in as parameters the already trained model under evaluation and the targeted test set. This function passes the data </w:t>
+      </w:r>
+      <w:r>
+        <w:rPr>
+          <w:i/>
+          <w:iCs/>
+          <w:lang w:val="en-US"/>
+        </w:rPr>
+        <w:lastRenderedPageBreak/>
+        <w:t>through the model in inference mode and computes scores by comparing network predictions to ground truth labels.</w:t>
       </w:r>
     </w:p>
     <w:p>
@@ -21734,21 +22943,21 @@
       <w:pPr>
         <w:pStyle w:val="Heading1"/>
       </w:pPr>
-      <w:bookmarkStart w:id="35" w:name="_Toc73802972"/>
+      <w:bookmarkStart w:id="41" w:name="_Toc73812007"/>
       <w:r>
         <w:t>Testing and evaluation methods</w:t>
       </w:r>
-      <w:bookmarkEnd w:id="35"/>
+      <w:bookmarkEnd w:id="41"/>
     </w:p>
     <w:p>
       <w:pPr>
         <w:pStyle w:val="Heading2"/>
       </w:pPr>
-      <w:bookmarkStart w:id="36" w:name="_Toc73802973"/>
+      <w:bookmarkStart w:id="42" w:name="_Toc73812008"/>
       <w:r>
         <w:t>Evaluating the amount of training data used</w:t>
       </w:r>
-      <w:bookmarkEnd w:id="36"/>
+      <w:bookmarkEnd w:id="42"/>
     </w:p>
     <w:p>
       <w:pPr>
@@ -21776,11 +22985,11 @@
       <w:pPr>
         <w:pStyle w:val="Heading2"/>
       </w:pPr>
-      <w:bookmarkStart w:id="37" w:name="_Toc73802974"/>
+      <w:bookmarkStart w:id="43" w:name="_Toc73812009"/>
       <w:r>
         <w:t>Scoring the timbral classifier</w:t>
       </w:r>
-      <w:bookmarkEnd w:id="37"/>
+      <w:bookmarkEnd w:id="43"/>
     </w:p>
     <w:p>
       <w:pPr>
@@ -22061,7 +23270,6 @@
           <w:i/>
           <w:iCs/>
         </w:rPr>
-        <w:lastRenderedPageBreak/>
         <w:t>AUC (area under the curve)</w:t>
       </w:r>
       <w:r>
@@ -22102,7 +23310,7 @@
       <w:pPr>
         <w:pStyle w:val="Heading2"/>
       </w:pPr>
-      <w:bookmarkStart w:id="38" w:name="_Toc73802975"/>
+      <w:bookmarkStart w:id="44" w:name="_Toc73812010"/>
       <w:r>
         <w:t>Evaluating the classifier’s generalisa</w:t>
       </w:r>
@@ -22112,7 +23320,7 @@
       <w:r>
         <w:t xml:space="preserve"> and interpretability</w:t>
       </w:r>
-      <w:bookmarkEnd w:id="38"/>
+      <w:bookmarkEnd w:id="44"/>
     </w:p>
     <w:p>
       <w:pPr>
@@ -22188,6 +23396,7 @@
         <w:jc w:val="both"/>
       </w:pPr>
       <w:r>
+        <w:lastRenderedPageBreak/>
         <w:t>Sampling/recording a piano from a new source (either from an unused dataset or in the field) in order to evaluate the final system’s ability to generalise to unseen data recorded in different conditions from any of the used train/validation/test sets</w:t>
       </w:r>
       <w:r>
@@ -22215,7 +23424,7 @@
       <w:pPr>
         <w:pStyle w:val="Heading1"/>
       </w:pPr>
-      <w:bookmarkStart w:id="39" w:name="_Toc73802976"/>
+      <w:bookmarkStart w:id="45" w:name="_Toc73812011"/>
       <w:r>
         <w:t>Results</w:t>
       </w:r>
@@ -22225,7 +23434,7 @@
       <w:r>
         <w:t>Evaluation</w:t>
       </w:r>
-      <w:bookmarkEnd w:id="39"/>
+      <w:bookmarkEnd w:id="45"/>
     </w:p>
     <w:p>
       <w:r>
@@ -22460,7 +23669,7 @@
       <w:pPr>
         <w:pStyle w:val="Heading1"/>
       </w:pPr>
-      <w:bookmarkStart w:id="40" w:name="_Toc73802977"/>
+      <w:bookmarkStart w:id="46" w:name="_Toc73812012"/>
       <w:r>
         <w:t xml:space="preserve">Conclusions and Further </w:t>
       </w:r>
@@ -22470,11 +23679,11 @@
       <w:r>
         <w:t>ork</w:t>
       </w:r>
-      <w:bookmarkEnd w:id="40"/>
+      <w:bookmarkEnd w:id="46"/>
     </w:p>
     <w:p/>
     <w:p/>
-    <w:bookmarkStart w:id="41" w:name="_Toc73802978" w:displacedByCustomXml="next"/>
+    <w:bookmarkStart w:id="47" w:name="_Toc73812013" w:displacedByCustomXml="next"/>
     <w:sdt>
       <w:sdtPr>
         <w:rPr>
@@ -22503,7 +23712,7 @@
           <w:r>
             <w:t>References</w:t>
           </w:r>
-          <w:bookmarkEnd w:id="41"/>
+          <w:bookmarkEnd w:id="47"/>
         </w:p>
         <w:sdt>
           <w:sdtPr>
@@ -22549,7 +23758,7 @@
               </w:tblGrid>
               <w:tr>
                 <w:trPr>
-                  <w:divId w:val="1995986469"/>
+                  <w:divId w:val="1065638613"/>
                   <w:tblCellSpacing w:w="15" w:type="dxa"/>
                 </w:trPr>
                 <w:tc>
@@ -22595,15 +23804,7 @@
                         <w:noProof/>
                         <w:lang w:val="fr-FR"/>
                       </w:rPr>
-                      <w:t xml:space="preserve">[Online]. Available: </w:t>
-                    </w:r>
-                    <w:r>
-                      <w:rPr>
-                        <w:noProof/>
-                        <w:lang w:val="fr-FR"/>
-                      </w:rPr>
-                      <w:lastRenderedPageBreak/>
-                      <w:t xml:space="preserve">https://www.oxfordhandbooks.com/view/10.1093/oxfordhb/9780199935345.001.0001/oxfordhb-9780199935345-e-44. </w:t>
+                      <w:t xml:space="preserve">[Online]. Available: https://www.oxfordhandbooks.com/view/10.1093/oxfordhb/9780199935345.001.0001/oxfordhb-9780199935345-e-44. </w:t>
                     </w:r>
                     <w:r>
                       <w:rPr>
@@ -22616,7 +23817,7 @@
               </w:tr>
               <w:tr>
                 <w:trPr>
-                  <w:divId w:val="1995986469"/>
+                  <w:divId w:val="1065638613"/>
                   <w:tblCellSpacing w:w="15" w:type="dxa"/>
                 </w:trPr>
                 <w:tc>
@@ -22635,7 +23836,6 @@
                       <w:rPr>
                         <w:noProof/>
                       </w:rPr>
-                      <w:lastRenderedPageBreak/>
                       <w:t xml:space="preserve">[2] </w:t>
                     </w:r>
                   </w:p>
@@ -22677,7 +23877,7 @@
               </w:tr>
               <w:tr>
                 <w:trPr>
-                  <w:divId w:val="1995986469"/>
+                  <w:divId w:val="1065638613"/>
                   <w:tblCellSpacing w:w="15" w:type="dxa"/>
                 </w:trPr>
                 <w:tc>
@@ -22696,6 +23896,7 @@
                       <w:rPr>
                         <w:noProof/>
                       </w:rPr>
+                      <w:lastRenderedPageBreak/>
                       <w:t xml:space="preserve">[3] </w:t>
                     </w:r>
                   </w:p>
@@ -22737,7 +23938,7 @@
               </w:tr>
               <w:tr>
                 <w:trPr>
-                  <w:divId w:val="1995986469"/>
+                  <w:divId w:val="1065638613"/>
                   <w:tblCellSpacing w:w="15" w:type="dxa"/>
                 </w:trPr>
                 <w:tc>
@@ -22797,7 +23998,7 @@
               </w:tr>
               <w:tr>
                 <w:trPr>
-                  <w:divId w:val="1995986469"/>
+                  <w:divId w:val="1065638613"/>
                   <w:tblCellSpacing w:w="15" w:type="dxa"/>
                 </w:trPr>
                 <w:tc>
@@ -22857,7 +24058,7 @@
               </w:tr>
               <w:tr>
                 <w:trPr>
-                  <w:divId w:val="1995986469"/>
+                  <w:divId w:val="1065638613"/>
                   <w:tblCellSpacing w:w="15" w:type="dxa"/>
                 </w:trPr>
                 <w:tc>
@@ -22917,7 +24118,7 @@
               </w:tr>
               <w:tr>
                 <w:trPr>
-                  <w:divId w:val="1995986469"/>
+                  <w:divId w:val="1065638613"/>
                   <w:tblCellSpacing w:w="15" w:type="dxa"/>
                 </w:trPr>
                 <w:tc>
@@ -22963,7 +24164,7 @@
               </w:tr>
               <w:tr>
                 <w:trPr>
-                  <w:divId w:val="1995986469"/>
+                  <w:divId w:val="1065638613"/>
                   <w:tblCellSpacing w:w="15" w:type="dxa"/>
                 </w:trPr>
                 <w:tc>
@@ -23023,7 +24224,7 @@
               </w:tr>
               <w:tr>
                 <w:trPr>
-                  <w:divId w:val="1995986469"/>
+                  <w:divId w:val="1065638613"/>
                   <w:tblCellSpacing w:w="15" w:type="dxa"/>
                 </w:trPr>
                 <w:tc>
@@ -23069,7 +24270,7 @@
               </w:tr>
               <w:tr>
                 <w:trPr>
-                  <w:divId w:val="1995986469"/>
+                  <w:divId w:val="1065638613"/>
                   <w:tblCellSpacing w:w="15" w:type="dxa"/>
                 </w:trPr>
                 <w:tc>
@@ -23129,7 +24330,7 @@
               </w:tr>
               <w:tr>
                 <w:trPr>
-                  <w:divId w:val="1995986469"/>
+                  <w:divId w:val="1065638613"/>
                   <w:tblCellSpacing w:w="15" w:type="dxa"/>
                 </w:trPr>
                 <w:tc>
@@ -23175,7 +24376,7 @@
               </w:tr>
               <w:tr>
                 <w:trPr>
-                  <w:divId w:val="1995986469"/>
+                  <w:divId w:val="1065638613"/>
                   <w:tblCellSpacing w:w="15" w:type="dxa"/>
                 </w:trPr>
                 <w:tc>
@@ -23235,7 +24436,7 @@
               </w:tr>
               <w:tr>
                 <w:trPr>
-                  <w:divId w:val="1995986469"/>
+                  <w:divId w:val="1065638613"/>
                   <w:tblCellSpacing w:w="15" w:type="dxa"/>
                 </w:trPr>
                 <w:tc>
@@ -23295,7 +24496,7 @@
               </w:tr>
               <w:tr>
                 <w:trPr>
-                  <w:divId w:val="1995986469"/>
+                  <w:divId w:val="1065638613"/>
                   <w:tblCellSpacing w:w="15" w:type="dxa"/>
                 </w:trPr>
                 <w:tc>
@@ -23314,7 +24515,6 @@
                       <w:rPr>
                         <w:noProof/>
                       </w:rPr>
-                      <w:lastRenderedPageBreak/>
                       <w:t xml:space="preserve">[14] </w:t>
                     </w:r>
                   </w:p>
@@ -23342,7 +24542,7 @@
               </w:tr>
               <w:tr>
                 <w:trPr>
-                  <w:divId w:val="1995986469"/>
+                  <w:divId w:val="1065638613"/>
                   <w:tblCellSpacing w:w="15" w:type="dxa"/>
                 </w:trPr>
                 <w:tc>
@@ -23388,7 +24588,7 @@
               </w:tr>
               <w:tr>
                 <w:trPr>
-                  <w:divId w:val="1995986469"/>
+                  <w:divId w:val="1065638613"/>
                   <w:tblCellSpacing w:w="15" w:type="dxa"/>
                 </w:trPr>
                 <w:tc>
@@ -23407,6 +24607,7 @@
                       <w:rPr>
                         <w:noProof/>
                       </w:rPr>
+                      <w:lastRenderedPageBreak/>
                       <w:t xml:space="preserve">[16] </w:t>
                     </w:r>
                   </w:p>
@@ -23434,7 +24635,7 @@
               </w:tr>
               <w:tr>
                 <w:trPr>
-                  <w:divId w:val="1995986469"/>
+                  <w:divId w:val="1065638613"/>
                   <w:tblCellSpacing w:w="15" w:type="dxa"/>
                 </w:trPr>
                 <w:tc>
@@ -23494,7 +24695,7 @@
               </w:tr>
               <w:tr>
                 <w:trPr>
-                  <w:divId w:val="1995986469"/>
+                  <w:divId w:val="1065638613"/>
                   <w:tblCellSpacing w:w="15" w:type="dxa"/>
                 </w:trPr>
                 <w:tc>
@@ -23554,7 +24755,7 @@
               </w:tr>
               <w:tr>
                 <w:trPr>
-                  <w:divId w:val="1995986469"/>
+                  <w:divId w:val="1065638613"/>
                   <w:tblCellSpacing w:w="15" w:type="dxa"/>
                 </w:trPr>
                 <w:tc>
@@ -23614,7 +24815,7 @@
               </w:tr>
               <w:tr>
                 <w:trPr>
-                  <w:divId w:val="1995986469"/>
+                  <w:divId w:val="1065638613"/>
                   <w:tblCellSpacing w:w="15" w:type="dxa"/>
                 </w:trPr>
                 <w:tc>
@@ -23674,7 +24875,7 @@
               </w:tr>
               <w:tr>
                 <w:trPr>
-                  <w:divId w:val="1995986469"/>
+                  <w:divId w:val="1065638613"/>
                   <w:tblCellSpacing w:w="15" w:type="dxa"/>
                 </w:trPr>
                 <w:tc>
@@ -23734,7 +24935,7 @@
               </w:tr>
               <w:tr>
                 <w:trPr>
-                  <w:divId w:val="1995986469"/>
+                  <w:divId w:val="1065638613"/>
                   <w:tblCellSpacing w:w="15" w:type="dxa"/>
                 </w:trPr>
                 <w:tc>
@@ -23794,7 +24995,7 @@
               </w:tr>
               <w:tr>
                 <w:trPr>
-                  <w:divId w:val="1995986469"/>
+                  <w:divId w:val="1065638613"/>
                   <w:tblCellSpacing w:w="15" w:type="dxa"/>
                 </w:trPr>
                 <w:tc>
@@ -23854,7 +25055,7 @@
               </w:tr>
               <w:tr>
                 <w:trPr>
-                  <w:divId w:val="1995986469"/>
+                  <w:divId w:val="1065638613"/>
                   <w:tblCellSpacing w:w="15" w:type="dxa"/>
                 </w:trPr>
                 <w:tc>
@@ -23914,7 +25115,7 @@
               </w:tr>
               <w:tr>
                 <w:trPr>
-                  <w:divId w:val="1995986469"/>
+                  <w:divId w:val="1065638613"/>
                   <w:tblCellSpacing w:w="15" w:type="dxa"/>
                 </w:trPr>
                 <w:tc>
@@ -23974,7 +25175,7 @@
               </w:tr>
               <w:tr>
                 <w:trPr>
-                  <w:divId w:val="1995986469"/>
+                  <w:divId w:val="1065638613"/>
                   <w:tblCellSpacing w:w="15" w:type="dxa"/>
                 </w:trPr>
                 <w:tc>
@@ -24034,7 +25235,7 @@
               </w:tr>
               <w:tr>
                 <w:trPr>
-                  <w:divId w:val="1995986469"/>
+                  <w:divId w:val="1065638613"/>
                   <w:tblCellSpacing w:w="15" w:type="dxa"/>
                 </w:trPr>
                 <w:tc>
@@ -24053,7 +25254,6 @@
                       <w:rPr>
                         <w:noProof/>
                       </w:rPr>
-                      <w:lastRenderedPageBreak/>
                       <w:t xml:space="preserve">[27] </w:t>
                     </w:r>
                   </w:p>
@@ -24095,7 +25295,7 @@
               </w:tr>
               <w:tr>
                 <w:trPr>
-                  <w:divId w:val="1995986469"/>
+                  <w:divId w:val="1065638613"/>
                   <w:tblCellSpacing w:w="15" w:type="dxa"/>
                 </w:trPr>
                 <w:tc>
@@ -24155,7 +25355,7 @@
               </w:tr>
               <w:tr>
                 <w:trPr>
-                  <w:divId w:val="1995986469"/>
+                  <w:divId w:val="1065638613"/>
                   <w:tblCellSpacing w:w="15" w:type="dxa"/>
                 </w:trPr>
                 <w:tc>
@@ -24174,6 +25374,7 @@
                       <w:rPr>
                         <w:noProof/>
                       </w:rPr>
+                      <w:lastRenderedPageBreak/>
                       <w:t xml:space="preserve">[29] </w:t>
                     </w:r>
                   </w:p>
@@ -24215,7 +25416,7 @@
               </w:tr>
               <w:tr>
                 <w:trPr>
-                  <w:divId w:val="1995986469"/>
+                  <w:divId w:val="1065638613"/>
                   <w:tblCellSpacing w:w="15" w:type="dxa"/>
                 </w:trPr>
                 <w:tc>
@@ -24275,7 +25476,7 @@
               </w:tr>
               <w:tr>
                 <w:trPr>
-                  <w:divId w:val="1995986469"/>
+                  <w:divId w:val="1065638613"/>
                   <w:tblCellSpacing w:w="15" w:type="dxa"/>
                 </w:trPr>
                 <w:tc>
@@ -24335,7 +25536,7 @@
               </w:tr>
               <w:tr>
                 <w:trPr>
-                  <w:divId w:val="1995986469"/>
+                  <w:divId w:val="1065638613"/>
                   <w:tblCellSpacing w:w="15" w:type="dxa"/>
                 </w:trPr>
                 <w:tc>
@@ -24395,7 +25596,7 @@
               </w:tr>
               <w:tr>
                 <w:trPr>
-                  <w:divId w:val="1995986469"/>
+                  <w:divId w:val="1065638613"/>
                   <w:tblCellSpacing w:w="15" w:type="dxa"/>
                 </w:trPr>
                 <w:tc>
@@ -24441,7 +25642,7 @@
               </w:tr>
               <w:tr>
                 <w:trPr>
-                  <w:divId w:val="1995986469"/>
+                  <w:divId w:val="1065638613"/>
                   <w:tblCellSpacing w:w="15" w:type="dxa"/>
                 </w:trPr>
                 <w:tc>
@@ -24501,7 +25702,7 @@
               </w:tr>
               <w:tr>
                 <w:trPr>
-                  <w:divId w:val="1995986469"/>
+                  <w:divId w:val="1065638613"/>
                   <w:tblCellSpacing w:w="15" w:type="dxa"/>
                 </w:trPr>
                 <w:tc>
@@ -24561,7 +25762,7 @@
               </w:tr>
               <w:tr>
                 <w:trPr>
-                  <w:divId w:val="1995986469"/>
+                  <w:divId w:val="1065638613"/>
                   <w:tblCellSpacing w:w="15" w:type="dxa"/>
                 </w:trPr>
                 <w:tc>
@@ -24621,7 +25822,7 @@
               </w:tr>
               <w:tr>
                 <w:trPr>
-                  <w:divId w:val="1995986469"/>
+                  <w:divId w:val="1065638613"/>
                   <w:tblCellSpacing w:w="15" w:type="dxa"/>
                 </w:trPr>
                 <w:tc>
@@ -24681,7 +25882,7 @@
               </w:tr>
               <w:tr>
                 <w:trPr>
-                  <w:divId w:val="1995986469"/>
+                  <w:divId w:val="1065638613"/>
                   <w:tblCellSpacing w:w="15" w:type="dxa"/>
                 </w:trPr>
                 <w:tc>
@@ -24700,7 +25901,6 @@
                       <w:rPr>
                         <w:noProof/>
                       </w:rPr>
-                      <w:lastRenderedPageBreak/>
                       <w:t xml:space="preserve">[38] </w:t>
                     </w:r>
                   </w:p>
@@ -24742,7 +25942,7 @@
               </w:tr>
               <w:tr>
                 <w:trPr>
-                  <w:divId w:val="1995986469"/>
+                  <w:divId w:val="1065638613"/>
                   <w:tblCellSpacing w:w="15" w:type="dxa"/>
                 </w:trPr>
                 <w:tc>
@@ -24802,7 +26002,7 @@
               </w:tr>
               <w:tr>
                 <w:trPr>
-                  <w:divId w:val="1995986469"/>
+                  <w:divId w:val="1065638613"/>
                   <w:tblCellSpacing w:w="15" w:type="dxa"/>
                 </w:trPr>
                 <w:tc>
@@ -24821,6 +26021,7 @@
                       <w:rPr>
                         <w:noProof/>
                       </w:rPr>
+                      <w:lastRenderedPageBreak/>
                       <w:t xml:space="preserve">[40] </w:t>
                     </w:r>
                   </w:p>
@@ -24862,7 +26063,7 @@
               </w:tr>
               <w:tr>
                 <w:trPr>
-                  <w:divId w:val="1995986469"/>
+                  <w:divId w:val="1065638613"/>
                   <w:tblCellSpacing w:w="15" w:type="dxa"/>
                 </w:trPr>
                 <w:tc>
@@ -24922,7 +26123,7 @@
               </w:tr>
               <w:tr>
                 <w:trPr>
-                  <w:divId w:val="1995986469"/>
+                  <w:divId w:val="1065638613"/>
                   <w:tblCellSpacing w:w="15" w:type="dxa"/>
                 </w:trPr>
                 <w:tc>
@@ -24968,7 +26169,7 @@
               </w:tr>
               <w:tr>
                 <w:trPr>
-                  <w:divId w:val="1995986469"/>
+                  <w:divId w:val="1065638613"/>
                   <w:tblCellSpacing w:w="15" w:type="dxa"/>
                 </w:trPr>
                 <w:tc>
@@ -25028,7 +26229,7 @@
               </w:tr>
               <w:tr>
                 <w:trPr>
-                  <w:divId w:val="1995986469"/>
+                  <w:divId w:val="1065638613"/>
                   <w:tblCellSpacing w:w="15" w:type="dxa"/>
                 </w:trPr>
                 <w:tc>
@@ -25088,7 +26289,7 @@
               </w:tr>
               <w:tr>
                 <w:trPr>
-                  <w:divId w:val="1995986469"/>
+                  <w:divId w:val="1065638613"/>
                   <w:tblCellSpacing w:w="15" w:type="dxa"/>
                 </w:trPr>
                 <w:tc>
@@ -25134,7 +26335,7 @@
               </w:tr>
               <w:tr>
                 <w:trPr>
-                  <w:divId w:val="1995986469"/>
+                  <w:divId w:val="1065638613"/>
                   <w:tblCellSpacing w:w="15" w:type="dxa"/>
                 </w:trPr>
                 <w:tc>
@@ -25193,7 +26394,7 @@
               </w:tr>
               <w:tr>
                 <w:trPr>
-                  <w:divId w:val="1995986469"/>
+                  <w:divId w:val="1065638613"/>
                   <w:tblCellSpacing w:w="15" w:type="dxa"/>
                 </w:trPr>
                 <w:tc>
@@ -25239,7 +26440,7 @@
               </w:tr>
               <w:tr>
                 <w:trPr>
-                  <w:divId w:val="1995986469"/>
+                  <w:divId w:val="1065638613"/>
                   <w:tblCellSpacing w:w="15" w:type="dxa"/>
                 </w:trPr>
                 <w:tc>
@@ -25292,7 +26493,7 @@
               </w:tr>
               <w:tr>
                 <w:trPr>
-                  <w:divId w:val="1995986469"/>
+                  <w:divId w:val="1065638613"/>
                   <w:tblCellSpacing w:w="15" w:type="dxa"/>
                 </w:trPr>
                 <w:tc>
@@ -25338,7 +26539,7 @@
               </w:tr>
               <w:tr>
                 <w:trPr>
-                  <w:divId w:val="1995986469"/>
+                  <w:divId w:val="1065638613"/>
                   <w:tblCellSpacing w:w="15" w:type="dxa"/>
                 </w:trPr>
                 <w:tc>
@@ -25384,7 +26585,7 @@
               </w:tr>
               <w:tr>
                 <w:trPr>
-                  <w:divId w:val="1995986469"/>
+                  <w:divId w:val="1065638613"/>
                   <w:tblCellSpacing w:w="15" w:type="dxa"/>
                 </w:trPr>
                 <w:tc>
@@ -25403,7 +26604,6 @@
                       <w:rPr>
                         <w:noProof/>
                       </w:rPr>
-                      <w:lastRenderedPageBreak/>
                       <w:t xml:space="preserve">[51] </w:t>
                     </w:r>
                   </w:p>
@@ -25431,7 +26631,7 @@
               </w:tr>
               <w:tr>
                 <w:trPr>
-                  <w:divId w:val="1995986469"/>
+                  <w:divId w:val="1065638613"/>
                   <w:tblCellSpacing w:w="15" w:type="dxa"/>
                 </w:trPr>
                 <w:tc>
@@ -25450,6 +26650,7 @@
                       <w:rPr>
                         <w:noProof/>
                       </w:rPr>
+                      <w:lastRenderedPageBreak/>
                       <w:t xml:space="preserve">[52] </w:t>
                     </w:r>
                   </w:p>
@@ -25491,7 +26692,7 @@
               </w:tr>
               <w:tr>
                 <w:trPr>
-                  <w:divId w:val="1995986469"/>
+                  <w:divId w:val="1065638613"/>
                   <w:tblCellSpacing w:w="15" w:type="dxa"/>
                 </w:trPr>
                 <w:tc>
@@ -25551,7 +26752,7 @@
               </w:tr>
               <w:tr>
                 <w:trPr>
-                  <w:divId w:val="1995986469"/>
+                  <w:divId w:val="1065638613"/>
                   <w:tblCellSpacing w:w="15" w:type="dxa"/>
                 </w:trPr>
                 <w:tc>
@@ -25597,7 +26798,7 @@
               </w:tr>
               <w:tr>
                 <w:trPr>
-                  <w:divId w:val="1995986469"/>
+                  <w:divId w:val="1065638613"/>
                   <w:tblCellSpacing w:w="15" w:type="dxa"/>
                 </w:trPr>
                 <w:tc>
@@ -25643,7 +26844,7 @@
               </w:tr>
               <w:tr>
                 <w:trPr>
-                  <w:divId w:val="1995986469"/>
+                  <w:divId w:val="1065638613"/>
                   <w:tblCellSpacing w:w="15" w:type="dxa"/>
                 </w:trPr>
                 <w:tc>
@@ -25689,7 +26890,7 @@
               </w:tr>
               <w:tr>
                 <w:trPr>
-                  <w:divId w:val="1995986469"/>
+                  <w:divId w:val="1065638613"/>
                   <w:tblCellSpacing w:w="15" w:type="dxa"/>
                 </w:trPr>
                 <w:tc>
@@ -25735,7 +26936,7 @@
               </w:tr>
               <w:tr>
                 <w:trPr>
-                  <w:divId w:val="1995986469"/>
+                  <w:divId w:val="1065638613"/>
                   <w:tblCellSpacing w:w="15" w:type="dxa"/>
                 </w:trPr>
                 <w:tc>
@@ -25781,7 +26982,7 @@
               </w:tr>
               <w:tr>
                 <w:trPr>
-                  <w:divId w:val="1995986469"/>
+                  <w:divId w:val="1065638613"/>
                   <w:tblCellSpacing w:w="15" w:type="dxa"/>
                 </w:trPr>
                 <w:tc>
@@ -25834,7 +27035,7 @@
               </w:tr>
               <w:tr>
                 <w:trPr>
-                  <w:divId w:val="1995986469"/>
+                  <w:divId w:val="1065638613"/>
                   <w:tblCellSpacing w:w="15" w:type="dxa"/>
                 </w:trPr>
                 <w:tc>
@@ -25894,7 +27095,7 @@
               </w:tr>
               <w:tr>
                 <w:trPr>
-                  <w:divId w:val="1995986469"/>
+                  <w:divId w:val="1065638613"/>
                   <w:tblCellSpacing w:w="15" w:type="dxa"/>
                 </w:trPr>
                 <w:tc>
@@ -25953,7 +27154,7 @@
               </w:tr>
               <w:tr>
                 <w:trPr>
-                  <w:divId w:val="1995986469"/>
+                  <w:divId w:val="1065638613"/>
                   <w:tblCellSpacing w:w="15" w:type="dxa"/>
                 </w:trPr>
                 <w:tc>
@@ -26012,7 +27213,7 @@
               </w:tr>
               <w:tr>
                 <w:trPr>
-                  <w:divId w:val="1995986469"/>
+                  <w:divId w:val="1065638613"/>
                   <w:tblCellSpacing w:w="15" w:type="dxa"/>
                 </w:trPr>
                 <w:tc>
@@ -26031,7 +27232,6 @@
                       <w:rPr>
                         <w:noProof/>
                       </w:rPr>
-                      <w:lastRenderedPageBreak/>
                       <w:t xml:space="preserve">[63] </w:t>
                     </w:r>
                   </w:p>
@@ -26073,7 +27273,7 @@
               </w:tr>
               <w:tr>
                 <w:trPr>
-                  <w:divId w:val="1995986469"/>
+                  <w:divId w:val="1065638613"/>
                   <w:tblCellSpacing w:w="15" w:type="dxa"/>
                 </w:trPr>
                 <w:tc>
@@ -26092,6 +27292,7 @@
                       <w:rPr>
                         <w:noProof/>
                       </w:rPr>
+                      <w:lastRenderedPageBreak/>
                       <w:t xml:space="preserve">[64] </w:t>
                     </w:r>
                   </w:p>
@@ -26120,7 +27321,7 @@
             </w:tbl>
             <w:p>
               <w:pPr>
-                <w:divId w:val="1995986469"/>
+                <w:divId w:val="1065638613"/>
                 <w:rPr>
                   <w:rFonts w:eastAsia="Times New Roman"/>
                   <w:noProof/>
@@ -31026,16 +32227,20 @@
     <w:rsid w:val="00286AEF"/>
     <w:rsid w:val="00360D69"/>
     <w:rsid w:val="0038774D"/>
+    <w:rsid w:val="003B0E87"/>
+    <w:rsid w:val="00674728"/>
     <w:rsid w:val="0069178D"/>
     <w:rsid w:val="0076236E"/>
     <w:rsid w:val="00793EFE"/>
     <w:rsid w:val="00955FFC"/>
     <w:rsid w:val="00A52A9F"/>
     <w:rsid w:val="00B925E6"/>
+    <w:rsid w:val="00BA1D58"/>
     <w:rsid w:val="00C356FC"/>
     <w:rsid w:val="00D757C6"/>
     <w:rsid w:val="00E04717"/>
     <w:rsid w:val="00E47133"/>
+    <w:rsid w:val="00E65EC1"/>
   </w:rsids>
   <m:mathPr>
     <m:mathFont m:val="Cambria Math"/>
@@ -31501,7 +32706,7 @@
     <w:basedOn w:val="DefaultParagraphFont"/>
     <w:uiPriority w:val="99"/>
     <w:semiHidden/>
-    <w:rsid w:val="0076236E"/>
+    <w:rsid w:val="003B0E87"/>
     <w:rPr>
       <w:color w:val="808080"/>
     </w:rPr>

</xml_diff>